<commit_message>
Actualizado plan de pruebas pendiente de pruebas integración
</commit_message>
<xml_diff>
--- a/Docs/Test Plans/US500865-Filtrar_por_precio_máximo-TestPlan.docx
+++ b/Docs/Test Plans/US500865-Filtrar_por_precio_máximo-TestPlan.docx
@@ -4,7 +4,7 @@
   <w:body>
     <w:p>
       <w:pPr>
-        <w:pStyle w:val="Heading2"/>
+        <w:pStyle w:val="Ttulo2"/>
         <w:jc w:val="center"/>
         <w:rPr>
           <w:lang w:val="es-ES_tradnl"/>
@@ -31,7 +31,7 @@
     </w:p>
     <w:p>
       <w:pPr>
-        <w:pStyle w:val="ListParagraph"/>
+        <w:pStyle w:val="Prrafodelista"/>
         <w:spacing w:after="0" w:line="240" w:lineRule="auto"/>
         <w:ind w:left="0"/>
         <w:rPr>
@@ -53,7 +53,7 @@
     </w:p>
     <w:p>
       <w:pPr>
-        <w:pStyle w:val="ListParagraph"/>
+        <w:pStyle w:val="Prrafodelista"/>
         <w:numPr>
           <w:ilvl w:val="0"/>
           <w:numId w:val="3"/>
@@ -70,7 +70,7 @@
         <w:t xml:space="preserve">. Las pruebas de aceptación se definirán siguiendo una estrategia basada en </w:t>
       </w:r>
       <w:r>
-        <w:t>según los criterios de aceptación definidos en la historia de usuario</w:t>
+        <w:t>los criterios de aceptación definidos en la historia de usuario</w:t>
       </w:r>
       <w:r>
         <w:t xml:space="preserve"> y se ejecutarán de forma manual.</w:t>
@@ -78,7 +78,7 @@
     </w:p>
     <w:p>
       <w:pPr>
-        <w:pStyle w:val="ListParagraph"/>
+        <w:pStyle w:val="Prrafodelista"/>
         <w:numPr>
           <w:ilvl w:val="0"/>
           <w:numId w:val="3"/>
@@ -86,51 +86,29 @@
         <w:jc w:val="both"/>
       </w:pPr>
       <w:r>
-        <w:t>Pruebas de integración. La estrategia para la def</w:t>
-      </w:r>
-      <w:r>
-        <w:softHyphen/>
-      </w:r>
-      <w:r>
-        <w:softHyphen/>
-      </w:r>
-      <w:r>
-        <w:t xml:space="preserve">inición del orden de las pruebas de integración será jerárquica. </w:t>
-      </w:r>
-      <w:r>
-        <w:t>Se probará:</w:t>
-      </w:r>
-    </w:p>
-    <w:p>
-      <w:pPr>
-        <w:pStyle w:val="ListParagraph"/>
-        <w:numPr>
-          <w:ilvl w:val="1"/>
-          <w:numId w:val="3"/>
-        </w:numPr>
-        <w:jc w:val="both"/>
-      </w:pPr>
-      <w:r>
-        <w:t>La integración entre la capa de negocio y la de persistencia. En este caso, para la de</w:t>
-      </w:r>
-      <w:r>
-        <w:t xml:space="preserve">finición de los casos de prueba se utilizará técnica de </w:t>
-      </w:r>
-      <w:r>
-        <w:t xml:space="preserve">prueba de </w:t>
-      </w:r>
-      <w:r>
-        <w:t>métodos</w:t>
-      </w:r>
-      <w:r>
-        <w:t xml:space="preserve"> y caja negra </w:t>
-      </w:r>
-      <w:r>
-        <w:t xml:space="preserve">y se utilizará </w:t>
+        <w:t xml:space="preserve"> </w:t>
+      </w:r>
+      <w:r>
+        <w:t>Pruebas unitarias. Se utilizará técnica de prueba de métodos y de caja negra (partición equivalente y AVL) para la definición de los casos de prueba de cada método de cada clase o componente. Será necesaria la utilización de J</w:t>
+      </w:r>
+      <w:r>
+        <w:t>u</w:t>
+      </w:r>
+      <w:r>
+        <w:t>nit</w:t>
+      </w:r>
+      <w:r>
+        <w:t xml:space="preserve"> y</w:t>
+      </w:r>
+      <w:r>
+        <w:t xml:space="preserve"> </w:t>
       </w:r>
       <w:proofErr w:type="spellStart"/>
       <w:r>
-        <w:t>JUnit</w:t>
+        <w:t>Mockit</w:t>
+      </w:r>
+      <w:r>
+        <w:t>o</w:t>
       </w:r>
       <w:proofErr w:type="spellEnd"/>
       <w:r>
@@ -139,34 +117,7 @@
     </w:p>
     <w:p>
       <w:pPr>
-        <w:pStyle w:val="ListParagraph"/>
-        <w:numPr>
-          <w:ilvl w:val="1"/>
-          <w:numId w:val="3"/>
-        </w:numPr>
-        <w:jc w:val="both"/>
-      </w:pPr>
-      <w:r>
-        <w:t xml:space="preserve">La integración entre las tres capas. En este caso, para la definición de los casos de prueba se utilizarán técnica de casos de uso y se utilizarán </w:t>
-      </w:r>
-      <w:proofErr w:type="spellStart"/>
-      <w:r>
-        <w:t>J</w:t>
-      </w:r>
-      <w:r>
-        <w:t>U</w:t>
-      </w:r>
-      <w:r>
-        <w:t>nit</w:t>
-      </w:r>
-      <w:proofErr w:type="spellEnd"/>
-      <w:r>
-        <w:t xml:space="preserve"> y FEST.</w:t>
-      </w:r>
-    </w:p>
-    <w:p>
-      <w:pPr>
-        <w:pStyle w:val="ListParagraph"/>
+        <w:pStyle w:val="Prrafodelista"/>
         <w:numPr>
           <w:ilvl w:val="0"/>
           <w:numId w:val="3"/>
@@ -174,31 +125,62 @@
         <w:jc w:val="both"/>
       </w:pPr>
       <w:r>
-        <w:t>Pruebas un</w:t>
-      </w:r>
-      <w:r>
-        <w:t>it</w:t>
-      </w:r>
-      <w:r>
-        <w:t>arias. Se utilizará técnica de prueba de métodos</w:t>
-      </w:r>
-      <w:r>
-        <w:t xml:space="preserve"> y de</w:t>
-      </w:r>
-      <w:r>
-        <w:t xml:space="preserve"> caja negra </w:t>
-      </w:r>
-      <w:r>
-        <w:t xml:space="preserve">(partición equivalente y AVL) </w:t>
-      </w:r>
-      <w:r>
-        <w:t>para la definición de los casos de prueba de cada método</w:t>
-      </w:r>
-      <w:r>
-        <w:t xml:space="preserve"> de cada clase o componente</w:t>
-      </w:r>
-      <w:r>
-        <w:t xml:space="preserve">. Será necesaria la utilización de </w:t>
+        <w:t xml:space="preserve">Pruebas de integración. </w:t>
+      </w:r>
+      <w:r>
+        <w:t>Se pretende probar la integración entre la capa de negocio y de la</w:t>
+      </w:r>
+      <w:r>
+        <w:t xml:space="preserve"> de</w:t>
+      </w:r>
+      <w:r>
+        <w:t xml:space="preserve"> persistencia</w:t>
+      </w:r>
+      <w:r>
+        <w:t>. Para la definición de los casos de prueba se utiliza</w:t>
+      </w:r>
+      <w:r>
+        <w:t>rá técnica de prueba de métodos y de caja negra, será necesario utilizar Junit.</w:t>
+      </w:r>
+    </w:p>
+    <w:p>
+      <w:pPr>
+        <w:pStyle w:val="Prrafodelista"/>
+        <w:numPr>
+          <w:ilvl w:val="0"/>
+          <w:numId w:val="3"/>
+        </w:numPr>
+        <w:jc w:val="both"/>
+      </w:pPr>
+      <w:r>
+        <w:t>Pruebas de Inter</w:t>
+      </w:r>
+      <w:r>
+        <w:t>faz gráfica</w:t>
+      </w:r>
+      <w:r>
+        <w:t xml:space="preserve">. </w:t>
+      </w:r>
+      <w:r>
+        <w:t>Se aplica la técnica basada</w:t>
+      </w:r>
+      <w:r>
+        <w:t xml:space="preserve"> en los criterios de aceptación, por lo </w:t>
+      </w:r>
+      <w:r>
+        <w:t>tanto,</w:t>
+      </w:r>
+      <w:r>
+        <w:t xml:space="preserve"> se </w:t>
+      </w:r>
+      <w:r>
+        <w:t>automatizarán</w:t>
+      </w:r>
+      <w:r>
+        <w:t xml:space="preserve"> las pruebas de aceptación mediante</w:t>
+      </w:r>
+      <w:r>
+        <w:t xml:space="preserve"> </w:t>
       </w:r>
       <w:proofErr w:type="spellStart"/>
       <w:r>
@@ -206,19 +188,11 @@
       </w:r>
       <w:proofErr w:type="spellEnd"/>
       <w:r>
-        <w:t xml:space="preserve">, </w:t>
+        <w:t xml:space="preserve"> y </w:t>
       </w:r>
       <w:proofErr w:type="spellStart"/>
       <w:r>
-        <w:t>Mockito</w:t>
-      </w:r>
-      <w:proofErr w:type="spellEnd"/>
-      <w:r>
-        <w:t xml:space="preserve"> y </w:t>
-      </w:r>
-      <w:proofErr w:type="spellStart"/>
-      <w:r>
-        <w:t>Esspreso</w:t>
+        <w:t>Expresso</w:t>
       </w:r>
       <w:proofErr w:type="spellEnd"/>
       <w:r>
@@ -888,6 +862,7 @@
           <w:rFonts w:eastAsiaTheme="minorHAnsi" w:cs="Calibri"/>
           <w:color w:val="000000"/>
         </w:rPr>
+        <w:lastRenderedPageBreak/>
         <w:t>El cliente realiza una pulsación de selección (un </w:t>
       </w:r>
       <w:proofErr w:type="spellStart"/>
@@ -1625,7 +1600,7 @@
     </w:p>
     <w:p>
       <w:pPr>
-        <w:pStyle w:val="Caption"/>
+        <w:pStyle w:val="Descripcin"/>
         <w:keepNext/>
         <w:jc w:val="center"/>
       </w:pPr>
@@ -1659,7 +1634,7 @@
     </w:p>
     <w:tbl>
       <w:tblPr>
-        <w:tblStyle w:val="TableGrid"/>
+        <w:tblStyle w:val="Tablaconcuadrcula"/>
         <w:tblW w:w="8642" w:type="dxa"/>
         <w:jc w:val="center"/>
         <w:tblLayout w:type="fixed"/>
@@ -2255,7 +2230,7 @@
     </w:p>
     <w:p>
       <w:pPr>
-        <w:pStyle w:val="ListParagraph"/>
+        <w:pStyle w:val="Prrafodelista"/>
         <w:ind w:left="0"/>
         <w:jc w:val="both"/>
       </w:pPr>
@@ -2280,14 +2255,14 @@
     </w:p>
     <w:p>
       <w:pPr>
-        <w:pStyle w:val="ListParagraph"/>
+        <w:pStyle w:val="Prrafodelista"/>
         <w:ind w:left="0"/>
         <w:jc w:val="both"/>
       </w:pPr>
     </w:p>
     <w:p>
       <w:pPr>
-        <w:pStyle w:val="ListParagraph"/>
+        <w:pStyle w:val="Prrafodelista"/>
         <w:numPr>
           <w:ilvl w:val="0"/>
           <w:numId w:val="14"/>
@@ -2344,7 +2319,7 @@
     </w:p>
     <w:tbl>
       <w:tblPr>
-        <w:tblStyle w:val="TableGrid"/>
+        <w:tblStyle w:val="Tablaconcuadrcula"/>
         <w:tblW w:w="0" w:type="auto"/>
         <w:jc w:val="center"/>
         <w:tblLook w:val="04A0" w:firstRow="1" w:lastRow="0" w:firstColumn="1" w:lastColumn="0" w:noHBand="0" w:noVBand="1"/>
@@ -2364,7 +2339,7 @@
           </w:tcPr>
           <w:p>
             <w:pPr>
-              <w:pStyle w:val="ListParagraph"/>
+              <w:pStyle w:val="Prrafodelista"/>
               <w:ind w:left="0"/>
               <w:jc w:val="center"/>
             </w:pPr>
@@ -2379,7 +2354,7 @@
           </w:tcPr>
           <w:p>
             <w:pPr>
-              <w:pStyle w:val="ListParagraph"/>
+              <w:pStyle w:val="Prrafodelista"/>
               <w:ind w:left="0"/>
               <w:jc w:val="center"/>
             </w:pPr>
@@ -2394,7 +2369,7 @@
           </w:tcPr>
           <w:p>
             <w:pPr>
-              <w:pStyle w:val="ListParagraph"/>
+              <w:pStyle w:val="Prrafodelista"/>
               <w:ind w:left="0"/>
               <w:jc w:val="both"/>
             </w:pPr>
@@ -2414,7 +2389,7 @@
           </w:tcPr>
           <w:p>
             <w:pPr>
-              <w:pStyle w:val="ListParagraph"/>
+              <w:pStyle w:val="Prrafodelista"/>
               <w:ind w:left="0"/>
               <w:jc w:val="center"/>
             </w:pPr>
@@ -2429,7 +2404,7 @@
           </w:tcPr>
           <w:p>
             <w:pPr>
-              <w:pStyle w:val="ListParagraph"/>
+              <w:pStyle w:val="Prrafodelista"/>
               <w:ind w:left="0"/>
               <w:jc w:val="center"/>
             </w:pPr>
@@ -2444,7 +2419,7 @@
           </w:tcPr>
           <w:p>
             <w:pPr>
-              <w:pStyle w:val="ListParagraph"/>
+              <w:pStyle w:val="Prrafodelista"/>
               <w:ind w:left="0"/>
               <w:jc w:val="both"/>
             </w:pPr>
@@ -2474,7 +2449,7 @@
           </w:tcPr>
           <w:p>
             <w:pPr>
-              <w:pStyle w:val="ListParagraph"/>
+              <w:pStyle w:val="Prrafodelista"/>
               <w:ind w:left="0"/>
               <w:jc w:val="center"/>
             </w:pPr>
@@ -2489,7 +2464,7 @@
           </w:tcPr>
           <w:p>
             <w:pPr>
-              <w:pStyle w:val="ListParagraph"/>
+              <w:pStyle w:val="Prrafodelista"/>
               <w:ind w:left="0"/>
               <w:jc w:val="center"/>
             </w:pPr>
@@ -2504,7 +2479,7 @@
           </w:tcPr>
           <w:p>
             <w:pPr>
-              <w:pStyle w:val="ListParagraph"/>
+              <w:pStyle w:val="Prrafodelista"/>
               <w:ind w:left="0"/>
               <w:jc w:val="both"/>
             </w:pPr>
@@ -2534,7 +2509,7 @@
           </w:tcPr>
           <w:p>
             <w:pPr>
-              <w:pStyle w:val="ListParagraph"/>
+              <w:pStyle w:val="Prrafodelista"/>
               <w:ind w:left="0"/>
               <w:jc w:val="center"/>
             </w:pPr>
@@ -2549,7 +2524,7 @@
           </w:tcPr>
           <w:p>
             <w:pPr>
-              <w:pStyle w:val="ListParagraph"/>
+              <w:pStyle w:val="Prrafodelista"/>
               <w:ind w:left="0"/>
               <w:jc w:val="center"/>
             </w:pPr>
@@ -2564,7 +2539,7 @@
           </w:tcPr>
           <w:p>
             <w:pPr>
-              <w:pStyle w:val="ListParagraph"/>
+              <w:pStyle w:val="Prrafodelista"/>
               <w:ind w:left="0"/>
               <w:jc w:val="both"/>
             </w:pPr>
@@ -2595,7 +2570,7 @@
     </w:p>
     <w:p>
       <w:pPr>
-        <w:pStyle w:val="ListParagraph"/>
+        <w:pStyle w:val="Prrafodelista"/>
         <w:numPr>
           <w:ilvl w:val="0"/>
           <w:numId w:val="14"/>
@@ -2608,7 +2583,10 @@
       <w:proofErr w:type="spellStart"/>
       <w:proofErr w:type="gramStart"/>
       <w:r>
-        <w:t>priceFilter</w:t>
+        <w:t>to</w:t>
+      </w:r>
+      <w:r>
+        <w:t>Filter</w:t>
       </w:r>
       <w:proofErr w:type="spellEnd"/>
       <w:r>
@@ -2616,20 +2594,31 @@
       </w:r>
       <w:proofErr w:type="gramEnd"/>
       <w:r>
-        <w:t xml:space="preserve"> : Gasolinera ) : </w:t>
+        <w:t xml:space="preserve"> : </w:t>
       </w:r>
       <w:proofErr w:type="spellStart"/>
       <w:r>
-        <w:t>B</w:t>
-      </w:r>
-      <w:r>
-        <w:t>oolean</w:t>
+        <w:t>List</w:t>
       </w:r>
       <w:proofErr w:type="spellEnd"/>
+      <w:r>
+        <w:t>&lt;Gasolinera&gt;</w:t>
+      </w:r>
+      <w:r>
+        <w:t xml:space="preserve"> ) : </w:t>
+      </w:r>
+      <w:proofErr w:type="spellStart"/>
+      <w:r>
+        <w:t>List</w:t>
+      </w:r>
+      <w:proofErr w:type="spellEnd"/>
+      <w:r>
+        <w:t>&lt;Gasolinera&gt;</w:t>
+      </w:r>
     </w:p>
     <w:tbl>
       <w:tblPr>
-        <w:tblStyle w:val="TableGrid"/>
+        <w:tblStyle w:val="Tablaconcuadrcula"/>
         <w:tblW w:w="0" w:type="auto"/>
         <w:jc w:val="center"/>
         <w:tblLook w:val="04A0" w:firstRow="1" w:lastRow="0" w:firstColumn="1" w:lastColumn="0" w:noHBand="0" w:noVBand="1"/>
@@ -2649,7 +2638,7 @@
           </w:tcPr>
           <w:p>
             <w:pPr>
-              <w:pStyle w:val="ListParagraph"/>
+              <w:pStyle w:val="Prrafodelista"/>
               <w:ind w:left="0"/>
               <w:jc w:val="center"/>
             </w:pPr>
@@ -2664,7 +2653,7 @@
           </w:tcPr>
           <w:p>
             <w:pPr>
-              <w:pStyle w:val="ListParagraph"/>
+              <w:pStyle w:val="Prrafodelista"/>
               <w:ind w:left="0"/>
               <w:jc w:val="center"/>
             </w:pPr>
@@ -2679,7 +2668,7 @@
           </w:tcPr>
           <w:p>
             <w:pPr>
-              <w:pStyle w:val="ListParagraph"/>
+              <w:pStyle w:val="Prrafodelista"/>
               <w:ind w:left="0"/>
               <w:jc w:val="both"/>
             </w:pPr>
@@ -2699,7 +2688,7 @@
           </w:tcPr>
           <w:p>
             <w:pPr>
-              <w:pStyle w:val="ListParagraph"/>
+              <w:pStyle w:val="Prrafodelista"/>
               <w:ind w:left="0"/>
               <w:jc w:val="center"/>
             </w:pPr>
@@ -2714,7 +2703,7 @@
           </w:tcPr>
           <w:p>
             <w:pPr>
-              <w:pStyle w:val="ListParagraph"/>
+              <w:pStyle w:val="Prrafodelista"/>
               <w:ind w:left="0"/>
               <w:jc w:val="center"/>
             </w:pPr>
@@ -2729,7 +2718,68 @@
             </w:r>
             <w:proofErr w:type="gramEnd"/>
             <w:r>
-              <w:t xml:space="preserve">1.80)  Gasolinera(Nombre, 1.8) </w:t>
+              <w:t>1.8)</w:t>
+            </w:r>
+          </w:p>
+          <w:p>
+            <w:pPr>
+              <w:pStyle w:val="Prrafodelista"/>
+              <w:ind w:left="0"/>
+              <w:jc w:val="center"/>
+            </w:pPr>
+          </w:p>
+          <w:p>
+            <w:pPr>
+              <w:pStyle w:val="Prrafodelista"/>
+              <w:ind w:left="0"/>
+              <w:jc w:val="center"/>
+            </w:pPr>
+            <w:r>
+              <w:t>[</w:t>
+            </w:r>
+            <w:proofErr w:type="gramStart"/>
+            <w:r>
+              <w:t>Gasolinera(</w:t>
+            </w:r>
+            <w:proofErr w:type="gramEnd"/>
+            <w:r>
+              <w:t>Nombre, 1.8)</w:t>
+            </w:r>
+            <w:r>
+              <w:t>, Gasolinera(</w:t>
+            </w:r>
+            <w:r>
+              <w:t>Nombre, 1.</w:t>
+            </w:r>
+            <w:r>
+              <w:t>0</w:t>
+            </w:r>
+            <w:r>
+              <w:t>)</w:t>
+            </w:r>
+            <w:r>
+              <w:t>, Gasolinera(</w:t>
+            </w:r>
+            <w:r>
+              <w:t>Nombre, 1.</w:t>
+            </w:r>
+            <w:r>
+              <w:t>9</w:t>
+            </w:r>
+            <w:r>
+              <w:t>)</w:t>
+            </w:r>
+            <w:r>
+              <w:t xml:space="preserve">, </w:t>
+            </w:r>
+            <w:r>
+              <w:t>Gasolinera(Nombre, NULL)</w:t>
+            </w:r>
+            <w:r>
+              <w:t>]</w:t>
+            </w:r>
+            <w:r>
+              <w:t xml:space="preserve">  </w:t>
             </w:r>
           </w:p>
         </w:tc>
@@ -2739,368 +2789,1508 @@
           </w:tcPr>
           <w:p>
             <w:pPr>
-              <w:pStyle w:val="ListParagraph"/>
+              <w:pStyle w:val="Prrafodelista"/>
               <w:ind w:left="0"/>
               <w:jc w:val="both"/>
             </w:pPr>
             <w:r>
-              <w:t>true</w:t>
+              <w:t>[</w:t>
+            </w:r>
+            <w:proofErr w:type="gramStart"/>
+            <w:r>
+              <w:t>Gasolinera(</w:t>
+            </w:r>
+            <w:proofErr w:type="gramEnd"/>
+            <w:r>
+              <w:t>Nombre, 1.8), Gasolinera(Nombre, 1.0)</w:t>
+            </w:r>
+            <w:r>
+              <w:t>]</w:t>
+            </w:r>
+          </w:p>
+        </w:tc>
+      </w:tr>
+    </w:tbl>
+    <w:p>
+      <w:pPr>
+        <w:jc w:val="both"/>
+        <w:rPr>
+          <w:lang w:val="en-US"/>
+        </w:rPr>
+      </w:pPr>
+    </w:p>
+    <w:p>
+      <w:pPr>
+        <w:spacing w:after="120"/>
+        <w:jc w:val="both"/>
+        <w:rPr>
+          <w:b/>
+          <w:u w:val="single"/>
+        </w:rPr>
+      </w:pPr>
+      <w:r>
+        <w:rPr>
+          <w:b/>
+          <w:u w:val="single"/>
+        </w:rPr>
+        <w:t>Pruebas unitaria</w:t>
+      </w:r>
+      <w:r>
+        <w:rPr>
+          <w:b/>
+          <w:u w:val="single"/>
+        </w:rPr>
+        <w:t>s</w:t>
+      </w:r>
+      <w:r>
+        <w:rPr>
+          <w:b/>
+          <w:u w:val="single"/>
+        </w:rPr>
+        <w:t xml:space="preserve"> de la</w:t>
+      </w:r>
+      <w:r>
+        <w:rPr>
+          <w:b/>
+          <w:u w:val="single"/>
+        </w:rPr>
+        <w:t xml:space="preserve"> capa </w:t>
+      </w:r>
+      <w:r>
+        <w:rPr>
+          <w:b/>
+          <w:u w:val="single"/>
+        </w:rPr>
+        <w:t>de negocio</w:t>
+      </w:r>
+    </w:p>
+    <w:p>
+      <w:pPr>
+        <w:spacing w:after="120"/>
+        <w:jc w:val="both"/>
+      </w:pPr>
+      <w:r>
+        <w:t>Deberían probarse los métodos de la clase</w:t>
+      </w:r>
+      <w:r>
+        <w:t xml:space="preserve"> </w:t>
+      </w:r>
+      <w:proofErr w:type="spellStart"/>
+      <w:r>
+        <w:t>MainPresenter</w:t>
+      </w:r>
+      <w:proofErr w:type="spellEnd"/>
+      <w:r>
+        <w:rPr>
+          <w:bCs/>
+        </w:rPr>
+        <w:t xml:space="preserve"> para ello </w:t>
+      </w:r>
+      <w:proofErr w:type="spellStart"/>
+      <w:r>
+        <w:rPr>
+          <w:bCs/>
+        </w:rPr>
+        <w:t>seran</w:t>
+      </w:r>
+      <w:proofErr w:type="spellEnd"/>
+      <w:r>
+        <w:rPr>
+          <w:bCs/>
+        </w:rPr>
+        <w:t xml:space="preserve"> necesarios </w:t>
+      </w:r>
+      <w:proofErr w:type="spellStart"/>
+      <w:r>
+        <w:rPr>
+          <w:bCs/>
+        </w:rPr>
+        <w:t>mock</w:t>
+      </w:r>
+      <w:r>
+        <w:rPr>
+          <w:bCs/>
+        </w:rPr>
+        <w:t>s</w:t>
+      </w:r>
+      <w:proofErr w:type="spellEnd"/>
+      <w:r>
+        <w:rPr>
+          <w:bCs/>
+        </w:rPr>
+        <w:t xml:space="preserve"> de </w:t>
+      </w:r>
+      <w:proofErr w:type="spellStart"/>
+      <w:r>
+        <w:t>IGasolinerasRepository</w:t>
+      </w:r>
+      <w:proofErr w:type="spellEnd"/>
+      <w:r>
+        <w:t xml:space="preserve">, </w:t>
+      </w:r>
+      <w:proofErr w:type="spellStart"/>
+      <w:r>
+        <w:t>ICallBack</w:t>
+      </w:r>
+      <w:proofErr w:type="spellEnd"/>
+      <w:r>
+        <w:t>,</w:t>
+      </w:r>
+      <w:r>
+        <w:t xml:space="preserve"> </w:t>
+      </w:r>
+      <w:proofErr w:type="spellStart"/>
+      <w:r>
+        <w:t>IFilter</w:t>
+      </w:r>
+      <w:proofErr w:type="spellEnd"/>
+      <w:r>
+        <w:t xml:space="preserve"> y </w:t>
+      </w:r>
+      <w:proofErr w:type="spellStart"/>
+      <w:r>
+        <w:t>IMainContract.View</w:t>
+      </w:r>
+      <w:proofErr w:type="spellEnd"/>
+    </w:p>
+    <w:p>
+      <w:pPr>
+        <w:spacing w:after="120"/>
+        <w:jc w:val="both"/>
+        <w:rPr>
+          <w:bCs/>
+        </w:rPr>
+      </w:pPr>
+    </w:p>
+    <w:p>
+      <w:pPr>
+        <w:pStyle w:val="Prrafodelista"/>
+        <w:numPr>
+          <w:ilvl w:val="0"/>
+          <w:numId w:val="14"/>
+        </w:numPr>
+        <w:spacing w:after="120"/>
+        <w:jc w:val="both"/>
+        <w:rPr>
+          <w:bCs/>
+          <w:lang w:val="en-GB"/>
+        </w:rPr>
+      </w:pPr>
+      <w:proofErr w:type="spellStart"/>
+      <w:r>
+        <w:rPr>
+          <w:bCs/>
+          <w:lang w:val="en-GB"/>
+        </w:rPr>
+        <w:t>Método</w:t>
+      </w:r>
+      <w:proofErr w:type="spellEnd"/>
+      <w:r>
+        <w:rPr>
+          <w:bCs/>
+          <w:lang w:val="en-GB"/>
+        </w:rPr>
+        <w:t xml:space="preserve"> </w:t>
+      </w:r>
+      <w:proofErr w:type="spellStart"/>
+      <w:proofErr w:type="gramStart"/>
+      <w:r>
+        <w:rPr>
+          <w:bCs/>
+          <w:lang w:val="en-GB"/>
+        </w:rPr>
+        <w:t>onFiltersPopUpFuelTypesOneSelected</w:t>
+      </w:r>
+      <w:proofErr w:type="spellEnd"/>
+      <w:r>
+        <w:rPr>
+          <w:bCs/>
+          <w:lang w:val="en-GB"/>
+        </w:rPr>
+        <w:t>(</w:t>
+      </w:r>
+      <w:proofErr w:type="gramEnd"/>
+      <w:r>
+        <w:rPr>
+          <w:bCs/>
+          <w:lang w:val="en-GB"/>
+        </w:rPr>
+        <w:t xml:space="preserve">int index, </w:t>
+      </w:r>
+      <w:proofErr w:type="spellStart"/>
+      <w:r>
+        <w:rPr>
+          <w:bCs/>
+          <w:lang w:val="en-GB"/>
+        </w:rPr>
+        <w:t>boolean</w:t>
+      </w:r>
+      <w:proofErr w:type="spellEnd"/>
+      <w:r>
+        <w:rPr>
+          <w:bCs/>
+          <w:lang w:val="en-GB"/>
+        </w:rPr>
+        <w:t xml:space="preserve"> value)</w:t>
+      </w:r>
+    </w:p>
+    <w:p>
+      <w:pPr>
+        <w:pStyle w:val="Prrafodelista"/>
+        <w:numPr>
+          <w:ilvl w:val="0"/>
+          <w:numId w:val="14"/>
+        </w:numPr>
+        <w:spacing w:after="120"/>
+        <w:jc w:val="both"/>
+        <w:rPr>
+          <w:bCs/>
+        </w:rPr>
+      </w:pPr>
+      <w:proofErr w:type="spellStart"/>
+      <w:r>
+        <w:rPr>
+          <w:bCs/>
+          <w:lang w:val="en-GB"/>
+        </w:rPr>
+        <w:t>Método</w:t>
+      </w:r>
+      <w:proofErr w:type="spellEnd"/>
+      <w:r>
+        <w:rPr>
+          <w:bCs/>
+          <w:lang w:val="en-GB"/>
+        </w:rPr>
+        <w:t xml:space="preserve"> </w:t>
+      </w:r>
+      <w:proofErr w:type="spellStart"/>
+      <w:proofErr w:type="gramStart"/>
+      <w:r>
+        <w:rPr>
+          <w:bCs/>
+        </w:rPr>
+        <w:t>onFiltersPopUpFuelTypesAccepted</w:t>
+      </w:r>
+      <w:proofErr w:type="spellEnd"/>
+      <w:r>
+        <w:rPr>
+          <w:bCs/>
+        </w:rPr>
+        <w:t>(</w:t>
+      </w:r>
+      <w:proofErr w:type="gramEnd"/>
+      <w:r>
+        <w:rPr>
+          <w:bCs/>
+        </w:rPr>
+        <w:t>)</w:t>
+      </w:r>
+    </w:p>
+    <w:p>
+      <w:pPr>
+        <w:pStyle w:val="Prrafodelista"/>
+        <w:numPr>
+          <w:ilvl w:val="0"/>
+          <w:numId w:val="14"/>
+        </w:numPr>
+        <w:spacing w:after="120"/>
+        <w:jc w:val="both"/>
+        <w:rPr>
+          <w:bCs/>
+        </w:rPr>
+      </w:pPr>
+      <w:proofErr w:type="spellStart"/>
+      <w:r>
+        <w:rPr>
+          <w:bCs/>
+          <w:lang w:val="en-GB"/>
+        </w:rPr>
+        <w:t>Método</w:t>
+      </w:r>
+      <w:proofErr w:type="spellEnd"/>
+      <w:r>
+        <w:rPr>
+          <w:bCs/>
+          <w:lang w:val="en-GB"/>
+        </w:rPr>
+        <w:t xml:space="preserve"> </w:t>
+      </w:r>
+      <w:proofErr w:type="spellStart"/>
+      <w:proofErr w:type="gramStart"/>
+      <w:r>
+        <w:rPr>
+          <w:bCs/>
+        </w:rPr>
+        <w:t>onFiltersPopUpCancelClicked</w:t>
+      </w:r>
+      <w:proofErr w:type="spellEnd"/>
+      <w:r>
+        <w:rPr>
+          <w:bCs/>
+        </w:rPr>
+        <w:t>(</w:t>
+      </w:r>
+      <w:proofErr w:type="gramEnd"/>
+      <w:r>
+        <w:rPr>
+          <w:bCs/>
+        </w:rPr>
+        <w:t>)</w:t>
+      </w:r>
+    </w:p>
+    <w:p>
+      <w:pPr>
+        <w:pStyle w:val="Prrafodelista"/>
+        <w:numPr>
+          <w:ilvl w:val="0"/>
+          <w:numId w:val="14"/>
+        </w:numPr>
+        <w:spacing w:after="120"/>
+        <w:jc w:val="both"/>
+        <w:rPr>
+          <w:bCs/>
+        </w:rPr>
+      </w:pPr>
+      <w:proofErr w:type="spellStart"/>
+      <w:r>
+        <w:rPr>
+          <w:bCs/>
+          <w:lang w:val="en-GB"/>
+        </w:rPr>
+        <w:t>Método</w:t>
+      </w:r>
+      <w:proofErr w:type="spellEnd"/>
+      <w:r>
+        <w:rPr>
+          <w:bCs/>
+          <w:lang w:val="en-GB"/>
+        </w:rPr>
+        <w:t xml:space="preserve"> </w:t>
+      </w:r>
+      <w:proofErr w:type="spellStart"/>
+      <w:proofErr w:type="gramStart"/>
+      <w:r>
+        <w:rPr>
+          <w:bCs/>
+        </w:rPr>
+        <w:t>onFiltersPopUpAcceptClicked</w:t>
+      </w:r>
+      <w:proofErr w:type="spellEnd"/>
+      <w:r>
+        <w:rPr>
+          <w:bCs/>
+        </w:rPr>
+        <w:t>(</w:t>
+      </w:r>
+      <w:proofErr w:type="gramEnd"/>
+      <w:r>
+        <w:rPr>
+          <w:bCs/>
+        </w:rPr>
+        <w:t>)</w:t>
+      </w:r>
+    </w:p>
+    <w:p>
+      <w:pPr>
+        <w:pStyle w:val="Prrafodelista"/>
+        <w:numPr>
+          <w:ilvl w:val="0"/>
+          <w:numId w:val="14"/>
+        </w:numPr>
+        <w:spacing w:after="120"/>
+        <w:jc w:val="both"/>
+        <w:rPr>
+          <w:bCs/>
+        </w:rPr>
+      </w:pPr>
+      <w:proofErr w:type="spellStart"/>
+      <w:r>
+        <w:rPr>
+          <w:bCs/>
+          <w:lang w:val="en-GB"/>
+        </w:rPr>
+        <w:t>Método</w:t>
+      </w:r>
+      <w:proofErr w:type="spellEnd"/>
+      <w:r>
+        <w:rPr>
+          <w:bCs/>
+          <w:lang w:val="en-GB"/>
+        </w:rPr>
+        <w:t xml:space="preserve"> </w:t>
+      </w:r>
+      <w:proofErr w:type="spellStart"/>
+      <w:proofErr w:type="gramStart"/>
+      <w:r>
+        <w:rPr>
+          <w:bCs/>
+        </w:rPr>
+        <w:t>onFiltersPopUpClearFiltersClicked</w:t>
+      </w:r>
+      <w:proofErr w:type="spellEnd"/>
+      <w:r>
+        <w:rPr>
+          <w:bCs/>
+        </w:rPr>
+        <w:t>(</w:t>
+      </w:r>
+      <w:proofErr w:type="gramEnd"/>
+      <w:r>
+        <w:rPr>
+          <w:bCs/>
+        </w:rPr>
+        <w:t>)</w:t>
+      </w:r>
+    </w:p>
+    <w:p>
+      <w:pPr>
+        <w:autoSpaceDE w:val="0"/>
+        <w:autoSpaceDN w:val="0"/>
+        <w:adjustRightInd w:val="0"/>
+        <w:spacing w:after="120" w:line="240" w:lineRule="auto"/>
+        <w:rPr>
+          <w:rFonts w:eastAsiaTheme="minorHAnsi" w:cs="Calibri"/>
+          <w:b/>
+          <w:bCs/>
+          <w:u w:val="single"/>
+        </w:rPr>
+      </w:pPr>
+    </w:p>
+    <w:p>
+      <w:pPr>
+        <w:autoSpaceDE w:val="0"/>
+        <w:autoSpaceDN w:val="0"/>
+        <w:adjustRightInd w:val="0"/>
+        <w:spacing w:after="120" w:line="240" w:lineRule="auto"/>
+        <w:rPr>
+          <w:rFonts w:eastAsiaTheme="minorHAnsi" w:cs="Calibri"/>
+          <w:b/>
+          <w:bCs/>
+        </w:rPr>
+      </w:pPr>
+      <w:r>
+        <w:rPr>
+          <w:rFonts w:eastAsiaTheme="minorHAnsi" w:cs="Calibri"/>
+          <w:b/>
+          <w:bCs/>
+          <w:u w:val="single"/>
+        </w:rPr>
+        <w:t>PRUEBAS DE INTEGRACIÓN</w:t>
+      </w:r>
+    </w:p>
+    <w:p>
+      <w:pPr>
+        <w:jc w:val="both"/>
+        <w:rPr>
+          <w:b/>
+          <w:u w:val="single"/>
+        </w:rPr>
+      </w:pPr>
+      <w:r>
+        <w:rPr>
+          <w:b/>
+          <w:u w:val="single"/>
+        </w:rPr>
+        <w:t xml:space="preserve">Pruebas </w:t>
+      </w:r>
+      <w:r>
+        <w:rPr>
+          <w:b/>
+          <w:u w:val="single"/>
+        </w:rPr>
+        <w:t xml:space="preserve">de </w:t>
+      </w:r>
+      <w:r>
+        <w:rPr>
+          <w:b/>
+          <w:u w:val="single"/>
+        </w:rPr>
+        <w:t>integración</w:t>
+      </w:r>
+      <w:r>
+        <w:rPr>
+          <w:b/>
+          <w:u w:val="single"/>
+        </w:rPr>
+        <w:t xml:space="preserve"> de la capa de </w:t>
+      </w:r>
+      <w:r>
+        <w:rPr>
+          <w:b/>
+          <w:u w:val="single"/>
+        </w:rPr>
+        <w:t>negocio</w:t>
+      </w:r>
+    </w:p>
+    <w:p>
+      <w:pPr>
+        <w:jc w:val="both"/>
+      </w:pPr>
+      <w:r>
+        <w:t xml:space="preserve">Deberían probarse los métodos de la clase </w:t>
+      </w:r>
+      <w:proofErr w:type="spellStart"/>
+      <w:r>
+        <w:t>MainPresenter</w:t>
+      </w:r>
+      <w:proofErr w:type="spellEnd"/>
+      <w:r>
+        <w:t xml:space="preserve">, para ello usaremos </w:t>
+      </w:r>
+      <w:r>
+        <w:t xml:space="preserve">la clase </w:t>
+      </w:r>
+      <w:proofErr w:type="spellStart"/>
+      <w:r>
+        <w:t>GasolinerasRepository</w:t>
+      </w:r>
+      <w:proofErr w:type="spellEnd"/>
+      <w:r>
+        <w:t>,</w:t>
+      </w:r>
+      <w:r>
+        <w:t xml:space="preserve"> </w:t>
+      </w:r>
+      <w:proofErr w:type="spellStart"/>
+      <w:r>
+        <w:t>Filter</w:t>
+      </w:r>
+      <w:proofErr w:type="spellEnd"/>
+      <w:r>
+        <w:t xml:space="preserve"> y el mockup de I </w:t>
+      </w:r>
+      <w:proofErr w:type="spellStart"/>
+      <w:r>
+        <w:t>MainConctract.View</w:t>
+      </w:r>
+      <w:proofErr w:type="spellEnd"/>
+    </w:p>
+    <w:p>
+      <w:pPr>
+        <w:pStyle w:val="Prrafodelista"/>
+        <w:numPr>
+          <w:ilvl w:val="0"/>
+          <w:numId w:val="14"/>
+        </w:numPr>
+        <w:spacing w:after="120"/>
+        <w:jc w:val="both"/>
+        <w:rPr>
+          <w:bCs/>
+        </w:rPr>
+      </w:pPr>
+      <w:proofErr w:type="spellStart"/>
+      <w:r>
+        <w:rPr>
+          <w:bCs/>
+          <w:lang w:val="en-GB"/>
+        </w:rPr>
+        <w:t>Método</w:t>
+      </w:r>
+      <w:proofErr w:type="spellEnd"/>
+      <w:r>
+        <w:rPr>
+          <w:bCs/>
+          <w:lang w:val="en-GB"/>
+        </w:rPr>
+        <w:t xml:space="preserve"> </w:t>
+      </w:r>
+      <w:proofErr w:type="spellStart"/>
+      <w:proofErr w:type="gramStart"/>
+      <w:r>
+        <w:rPr>
+          <w:bCs/>
+          <w:lang w:val="en-GB"/>
+        </w:rPr>
+        <w:t>onFiltersPopUpFuelTypesOneSelected</w:t>
+      </w:r>
+      <w:proofErr w:type="spellEnd"/>
+      <w:r>
+        <w:rPr>
+          <w:bCs/>
+          <w:lang w:val="en-GB"/>
+        </w:rPr>
+        <w:t>(</w:t>
+      </w:r>
+      <w:proofErr w:type="gramEnd"/>
+      <w:r>
+        <w:rPr>
+          <w:bCs/>
+          <w:lang w:val="en-GB"/>
+        </w:rPr>
+        <w:t xml:space="preserve">int index, </w:t>
+      </w:r>
+      <w:proofErr w:type="spellStart"/>
+      <w:r>
+        <w:rPr>
+          <w:bCs/>
+          <w:lang w:val="en-GB"/>
+        </w:rPr>
+        <w:t>boolean</w:t>
+      </w:r>
+      <w:proofErr w:type="spellEnd"/>
+      <w:r>
+        <w:rPr>
+          <w:bCs/>
+          <w:lang w:val="en-GB"/>
+        </w:rPr>
+        <w:t xml:space="preserve"> value)</w:t>
+      </w:r>
+    </w:p>
+    <w:p>
+      <w:pPr>
+        <w:pStyle w:val="Prrafodelista"/>
+        <w:spacing w:after="120"/>
+        <w:jc w:val="both"/>
+        <w:rPr>
+          <w:bCs/>
+        </w:rPr>
+      </w:pPr>
+    </w:p>
+    <w:p>
+      <w:pPr>
+        <w:pStyle w:val="Prrafodelista"/>
+        <w:numPr>
+          <w:ilvl w:val="0"/>
+          <w:numId w:val="14"/>
+        </w:numPr>
+        <w:spacing w:after="120"/>
+        <w:jc w:val="both"/>
+        <w:rPr>
+          <w:bCs/>
+        </w:rPr>
+      </w:pPr>
+      <w:proofErr w:type="spellStart"/>
+      <w:r>
+        <w:rPr>
+          <w:bCs/>
+          <w:lang w:val="en-GB"/>
+        </w:rPr>
+        <w:t>Método</w:t>
+      </w:r>
+      <w:proofErr w:type="spellEnd"/>
+      <w:r>
+        <w:rPr>
+          <w:bCs/>
+          <w:lang w:val="en-GB"/>
+        </w:rPr>
+        <w:t xml:space="preserve"> </w:t>
+      </w:r>
+      <w:proofErr w:type="spellStart"/>
+      <w:proofErr w:type="gramStart"/>
+      <w:r>
+        <w:rPr>
+          <w:bCs/>
+        </w:rPr>
+        <w:t>onFiltersPopUpFuelTypesAccepted</w:t>
+      </w:r>
+      <w:proofErr w:type="spellEnd"/>
+      <w:r>
+        <w:rPr>
+          <w:bCs/>
+        </w:rPr>
+        <w:t>(</w:t>
+      </w:r>
+      <w:proofErr w:type="gramEnd"/>
+      <w:r>
+        <w:rPr>
+          <w:bCs/>
+        </w:rPr>
+        <w:t>)</w:t>
+      </w:r>
+    </w:p>
+    <w:p>
+      <w:pPr>
+        <w:pStyle w:val="Prrafodelista"/>
+        <w:rPr>
+          <w:bCs/>
+        </w:rPr>
+      </w:pPr>
+    </w:p>
+    <w:p>
+      <w:pPr>
+        <w:pStyle w:val="Prrafodelista"/>
+        <w:spacing w:after="120"/>
+        <w:jc w:val="both"/>
+        <w:rPr>
+          <w:bCs/>
+        </w:rPr>
+      </w:pPr>
+    </w:p>
+    <w:p>
+      <w:pPr>
+        <w:pStyle w:val="Prrafodelista"/>
+        <w:numPr>
+          <w:ilvl w:val="0"/>
+          <w:numId w:val="14"/>
+        </w:numPr>
+        <w:spacing w:after="120"/>
+        <w:jc w:val="both"/>
+        <w:rPr>
+          <w:bCs/>
+        </w:rPr>
+      </w:pPr>
+      <w:proofErr w:type="spellStart"/>
+      <w:r>
+        <w:rPr>
+          <w:bCs/>
+          <w:lang w:val="en-GB"/>
+        </w:rPr>
+        <w:t>Método</w:t>
+      </w:r>
+      <w:proofErr w:type="spellEnd"/>
+      <w:r>
+        <w:rPr>
+          <w:bCs/>
+          <w:lang w:val="en-GB"/>
+        </w:rPr>
+        <w:t xml:space="preserve"> </w:t>
+      </w:r>
+      <w:proofErr w:type="spellStart"/>
+      <w:proofErr w:type="gramStart"/>
+      <w:r>
+        <w:rPr>
+          <w:bCs/>
+        </w:rPr>
+        <w:t>onFiltersPopUpCancelClicked</w:t>
+      </w:r>
+      <w:proofErr w:type="spellEnd"/>
+      <w:r>
+        <w:rPr>
+          <w:bCs/>
+        </w:rPr>
+        <w:t>(</w:t>
+      </w:r>
+      <w:proofErr w:type="gramEnd"/>
+      <w:r>
+        <w:rPr>
+          <w:bCs/>
+        </w:rPr>
+        <w:t>)</w:t>
+      </w:r>
+    </w:p>
+    <w:p>
+      <w:pPr>
+        <w:pStyle w:val="Prrafodelista"/>
+        <w:spacing w:after="120"/>
+        <w:jc w:val="both"/>
+        <w:rPr>
+          <w:bCs/>
+        </w:rPr>
+      </w:pPr>
+    </w:p>
+    <w:p>
+      <w:pPr>
+        <w:pStyle w:val="Prrafodelista"/>
+        <w:numPr>
+          <w:ilvl w:val="0"/>
+          <w:numId w:val="14"/>
+        </w:numPr>
+        <w:spacing w:after="120"/>
+        <w:jc w:val="both"/>
+        <w:rPr>
+          <w:bCs/>
+        </w:rPr>
+      </w:pPr>
+      <w:proofErr w:type="spellStart"/>
+      <w:r>
+        <w:rPr>
+          <w:bCs/>
+          <w:lang w:val="en-GB"/>
+        </w:rPr>
+        <w:t>Método</w:t>
+      </w:r>
+      <w:proofErr w:type="spellEnd"/>
+      <w:r>
+        <w:rPr>
+          <w:bCs/>
+          <w:lang w:val="en-GB"/>
+        </w:rPr>
+        <w:t xml:space="preserve"> </w:t>
+      </w:r>
+      <w:proofErr w:type="spellStart"/>
+      <w:proofErr w:type="gramStart"/>
+      <w:r>
+        <w:rPr>
+          <w:bCs/>
+        </w:rPr>
+        <w:t>onFiltersPopUpAcceptClicked</w:t>
+      </w:r>
+      <w:proofErr w:type="spellEnd"/>
+      <w:r>
+        <w:rPr>
+          <w:bCs/>
+        </w:rPr>
+        <w:t>(</w:t>
+      </w:r>
+      <w:proofErr w:type="gramEnd"/>
+      <w:r>
+        <w:rPr>
+          <w:bCs/>
+        </w:rPr>
+        <w:t>)</w:t>
+      </w:r>
+    </w:p>
+    <w:p>
+      <w:pPr>
+        <w:pStyle w:val="Prrafodelista"/>
+        <w:spacing w:after="120"/>
+        <w:jc w:val="both"/>
+        <w:rPr>
+          <w:bCs/>
+        </w:rPr>
+      </w:pPr>
+    </w:p>
+    <w:p>
+      <w:pPr>
+        <w:pStyle w:val="Prrafodelista"/>
+        <w:spacing w:after="120"/>
+        <w:jc w:val="both"/>
+        <w:rPr>
+          <w:b/>
+        </w:rPr>
+      </w:pPr>
+      <w:r>
+        <w:rPr>
+          <w:b/>
+        </w:rPr>
+        <w:t>[Aquí meto los casos de prueba para este método pendiente de definir]</w:t>
+      </w:r>
+    </w:p>
+    <w:p>
+      <w:pPr>
+        <w:pStyle w:val="Prrafodelista"/>
+        <w:spacing w:after="120"/>
+        <w:jc w:val="both"/>
+        <w:rPr>
+          <w:bCs/>
+        </w:rPr>
+      </w:pPr>
+    </w:p>
+    <w:p>
+      <w:pPr>
+        <w:pStyle w:val="Prrafodelista"/>
+        <w:numPr>
+          <w:ilvl w:val="0"/>
+          <w:numId w:val="14"/>
+        </w:numPr>
+        <w:spacing w:after="120"/>
+        <w:jc w:val="both"/>
+        <w:rPr>
+          <w:bCs/>
+        </w:rPr>
+      </w:pPr>
+      <w:proofErr w:type="spellStart"/>
+      <w:r>
+        <w:rPr>
+          <w:bCs/>
+          <w:lang w:val="en-GB"/>
+        </w:rPr>
+        <w:t>Método</w:t>
+      </w:r>
+      <w:proofErr w:type="spellEnd"/>
+      <w:r>
+        <w:rPr>
+          <w:bCs/>
+          <w:lang w:val="en-GB"/>
+        </w:rPr>
+        <w:t xml:space="preserve"> </w:t>
+      </w:r>
+      <w:proofErr w:type="spellStart"/>
+      <w:proofErr w:type="gramStart"/>
+      <w:r>
+        <w:rPr>
+          <w:bCs/>
+        </w:rPr>
+        <w:t>onFiltersPopUpClearFiltersClicked</w:t>
+      </w:r>
+      <w:proofErr w:type="spellEnd"/>
+      <w:r>
+        <w:rPr>
+          <w:bCs/>
+        </w:rPr>
+        <w:t>(</w:t>
+      </w:r>
+      <w:proofErr w:type="gramEnd"/>
+      <w:r>
+        <w:rPr>
+          <w:bCs/>
+        </w:rPr>
+        <w:t>)</w:t>
+      </w:r>
+    </w:p>
+    <w:p>
+      <w:pPr>
+        <w:jc w:val="both"/>
+        <w:rPr>
+          <w:b/>
+          <w:u w:val="single"/>
+        </w:rPr>
+      </w:pPr>
+    </w:p>
+    <w:p>
+      <w:pPr>
+        <w:jc w:val="both"/>
+      </w:pPr>
+    </w:p>
+    <w:p>
+      <w:pPr>
+        <w:autoSpaceDE w:val="0"/>
+        <w:autoSpaceDN w:val="0"/>
+        <w:adjustRightInd w:val="0"/>
+        <w:spacing w:after="120" w:line="240" w:lineRule="auto"/>
+        <w:rPr>
+          <w:rFonts w:eastAsiaTheme="minorHAnsi" w:cs="Calibri"/>
+          <w:b/>
+          <w:bCs/>
+          <w:u w:val="single"/>
+        </w:rPr>
+      </w:pPr>
+      <w:r>
+        <w:rPr>
+          <w:rFonts w:eastAsiaTheme="minorHAnsi" w:cs="Calibri"/>
+          <w:b/>
+          <w:bCs/>
+          <w:u w:val="single"/>
+        </w:rPr>
+        <w:t xml:space="preserve">PRUEBAS DE </w:t>
+      </w:r>
+      <w:r>
+        <w:rPr>
+          <w:rFonts w:eastAsiaTheme="minorHAnsi" w:cs="Calibri"/>
+          <w:b/>
+          <w:bCs/>
+          <w:u w:val="single"/>
+        </w:rPr>
+        <w:t>UI</w:t>
+      </w:r>
+    </w:p>
+    <w:p>
+      <w:pPr>
+        <w:autoSpaceDE w:val="0"/>
+        <w:autoSpaceDN w:val="0"/>
+        <w:adjustRightInd w:val="0"/>
+        <w:spacing w:after="120" w:line="240" w:lineRule="auto"/>
+        <w:rPr>
+          <w:rFonts w:eastAsiaTheme="minorHAnsi" w:cs="Calibri"/>
+          <w:b/>
+          <w:bCs/>
+          <w:u w:val="single"/>
+        </w:rPr>
+      </w:pPr>
+    </w:p>
+    <w:p>
+      <w:pPr>
+        <w:jc w:val="both"/>
+      </w:pPr>
+      <w:r>
+        <w:t xml:space="preserve">En este caso se aplica la técnica basada en casos de uso para la definición de las pruebas a realizar. Los casos de prueba definidos serán los mismos que los de las pruebas de aceptación (renombrados como </w:t>
+      </w:r>
+      <w:r>
+        <w:t>UI</w:t>
+      </w:r>
+      <w:r>
+        <w:t>T.</w:t>
+      </w:r>
+      <w:r>
+        <w:t>X</w:t>
+      </w:r>
+      <w:r>
+        <w:t xml:space="preserve">) pero automatizados a través de </w:t>
+      </w:r>
+      <w:proofErr w:type="spellStart"/>
+      <w:r>
+        <w:t>JUnit</w:t>
+      </w:r>
+      <w:proofErr w:type="spellEnd"/>
+      <w:r>
+        <w:t xml:space="preserve"> y </w:t>
+      </w:r>
+      <w:proofErr w:type="spellStart"/>
+      <w:r>
+        <w:t>Expresso</w:t>
+      </w:r>
+      <w:proofErr w:type="spellEnd"/>
+      <w:r>
+        <w:t>.</w:t>
+      </w:r>
+    </w:p>
+    <w:p>
+      <w:pPr>
+        <w:autoSpaceDE w:val="0"/>
+        <w:autoSpaceDN w:val="0"/>
+        <w:adjustRightInd w:val="0"/>
+        <w:spacing w:after="120" w:line="240" w:lineRule="auto"/>
+        <w:rPr>
+          <w:rFonts w:eastAsiaTheme="minorHAnsi" w:cs="Calibri"/>
+          <w:b/>
+          <w:bCs/>
+        </w:rPr>
+      </w:pPr>
+    </w:p>
+    <w:tbl>
+      <w:tblPr>
+        <w:tblStyle w:val="Tablaconcuadrcula"/>
+        <w:tblW w:w="8642" w:type="dxa"/>
+        <w:jc w:val="center"/>
+        <w:tblLayout w:type="fixed"/>
+        <w:tblLook w:val="04A0" w:firstRow="1" w:lastRow="0" w:firstColumn="1" w:lastColumn="0" w:noHBand="0" w:noVBand="1"/>
+      </w:tblPr>
+      <w:tblGrid>
+        <w:gridCol w:w="1441"/>
+        <w:gridCol w:w="3374"/>
+        <w:gridCol w:w="3827"/>
+      </w:tblGrid>
+      <w:tr>
+        <w:trPr>
+          <w:trHeight w:val="276"/>
+          <w:jc w:val="center"/>
+        </w:trPr>
+        <w:tc>
+          <w:tcPr>
+            <w:tcW w:w="1441" w:type="dxa"/>
+          </w:tcPr>
+          <w:p>
+            <w:pPr>
+              <w:jc w:val="both"/>
+              <w:rPr>
+                <w:b/>
+              </w:rPr>
+            </w:pPr>
+            <w:r>
+              <w:rPr>
+                <w:b/>
+              </w:rPr>
+              <w:t>Identificador</w:t>
+            </w:r>
+          </w:p>
+        </w:tc>
+        <w:tc>
+          <w:tcPr>
+            <w:tcW w:w="3374" w:type="dxa"/>
+          </w:tcPr>
+          <w:p>
+            <w:pPr>
+              <w:jc w:val="center"/>
+              <w:rPr>
+                <w:b/>
+              </w:rPr>
+            </w:pPr>
+            <w:r>
+              <w:rPr>
+                <w:b/>
+              </w:rPr>
+              <w:t>Entrada</w:t>
+            </w:r>
+          </w:p>
+        </w:tc>
+        <w:tc>
+          <w:tcPr>
+            <w:tcW w:w="3827" w:type="dxa"/>
+          </w:tcPr>
+          <w:p>
+            <w:pPr>
+              <w:rPr>
+                <w:b/>
+              </w:rPr>
+            </w:pPr>
+            <w:r>
+              <w:rPr>
+                <w:b/>
+              </w:rPr>
+              <w:t>Resultado</w:t>
             </w:r>
           </w:p>
         </w:tc>
       </w:tr>
       <w:tr>
         <w:trPr>
+          <w:trHeight w:val="261"/>
           <w:jc w:val="center"/>
         </w:trPr>
         <w:tc>
           <w:tcPr>
-            <w:tcW w:w="1499" w:type="dxa"/>
+            <w:tcW w:w="1441" w:type="dxa"/>
           </w:tcPr>
           <w:p>
             <w:pPr>
-              <w:pStyle w:val="ListParagraph"/>
-              <w:ind w:left="0"/>
-              <w:jc w:val="center"/>
+              <w:rPr>
+                <w:color w:val="000000" w:themeColor="text1"/>
+              </w:rPr>
             </w:pPr>
             <w:r>
-              <w:t>UD2.b</w:t>
+              <w:t>UIT.</w:t>
+            </w:r>
+            <w:r>
+              <w:rPr>
+                <w:color w:val="000000" w:themeColor="text1"/>
+              </w:rPr>
+              <w:t>1</w:t>
             </w:r>
           </w:p>
         </w:tc>
         <w:tc>
           <w:tcPr>
-            <w:tcW w:w="4049" w:type="dxa"/>
+            <w:tcW w:w="3374" w:type="dxa"/>
           </w:tcPr>
           <w:p>
             <w:pPr>
-              <w:pStyle w:val="ListParagraph"/>
-              <w:ind w:left="0"/>
-              <w:jc w:val="center"/>
+              <w:rPr>
+                <w:color w:val="000000" w:themeColor="text1"/>
+              </w:rPr>
             </w:pPr>
-            <w:proofErr w:type="spellStart"/>
-            <w:proofErr w:type="gramStart"/>
-            <w:r>
-              <w:t>Filter</w:t>
-            </w:r>
-            <w:proofErr w:type="spellEnd"/>
-            <w:r>
-              <w:t>(</w:t>
-            </w:r>
-            <w:proofErr w:type="gramEnd"/>
-            <w:r>
-              <w:t xml:space="preserve">1.80)  Gasolinera(Nombre, 1.2) </w:t>
+            <w:r>
+              <w:rPr>
+                <w:color w:val="000000" w:themeColor="text1"/>
+              </w:rPr>
+              <w:t>1.50</w:t>
             </w:r>
           </w:p>
         </w:tc>
         <w:tc>
           <w:tcPr>
-            <w:tcW w:w="2831" w:type="dxa"/>
+            <w:tcW w:w="3827" w:type="dxa"/>
           </w:tcPr>
           <w:p>
             <w:pPr>
-              <w:pStyle w:val="ListParagraph"/>
-              <w:ind w:left="0"/>
-              <w:jc w:val="both"/>
+              <w:rPr>
+                <w:color w:val="000000" w:themeColor="text1"/>
+              </w:rPr>
             </w:pPr>
             <w:r>
-              <w:t>true</w:t>
+              <w:rPr>
+                <w:color w:val="000000" w:themeColor="text1"/>
+              </w:rPr>
+              <w:t xml:space="preserve">Lista de gasolineras con precios no superior a 1.50 y </w:t>
+            </w:r>
+            <w:r>
+              <w:rPr>
+                <w:color w:val="000000" w:themeColor="text1"/>
+              </w:rPr>
+              <w:t xml:space="preserve">Mensaje </w:t>
+            </w:r>
+            <w:r>
+              <w:rPr>
+                <w:color w:val="000000" w:themeColor="text1"/>
+              </w:rPr>
+              <w:t>é</w:t>
+            </w:r>
+            <w:r>
+              <w:rPr>
+                <w:color w:val="000000" w:themeColor="text1"/>
+              </w:rPr>
+              <w:t>xito</w:t>
+            </w:r>
+            <w:r>
+              <w:rPr>
+                <w:color w:val="000000" w:themeColor="text1"/>
+              </w:rPr>
+              <w:t xml:space="preserve"> indicando que obtiene</w:t>
+            </w:r>
+            <w:r>
+              <w:rPr>
+                <w:color w:val="FF0000"/>
+              </w:rPr>
+              <w:t xml:space="preserve"> X </w:t>
+            </w:r>
+            <w:r>
+              <w:rPr>
+                <w:color w:val="000000" w:themeColor="text1"/>
+              </w:rPr>
+              <w:t>gasolineras</w:t>
             </w:r>
           </w:p>
         </w:tc>
       </w:tr>
       <w:tr>
         <w:trPr>
+          <w:trHeight w:val="276"/>
           <w:jc w:val="center"/>
         </w:trPr>
         <w:tc>
           <w:tcPr>
-            <w:tcW w:w="1499" w:type="dxa"/>
+            <w:tcW w:w="1441" w:type="dxa"/>
           </w:tcPr>
           <w:p>
             <w:pPr>
-              <w:pStyle w:val="ListParagraph"/>
-              <w:ind w:left="0"/>
-              <w:jc w:val="center"/>
+              <w:rPr>
+                <w:color w:val="000000" w:themeColor="text1"/>
+              </w:rPr>
             </w:pPr>
             <w:r>
-              <w:t>UD2.c</w:t>
+              <w:t>UIT.</w:t>
+            </w:r>
+            <w:r>
+              <w:rPr>
+                <w:color w:val="000000" w:themeColor="text1"/>
+              </w:rPr>
+              <w:t>2</w:t>
             </w:r>
           </w:p>
         </w:tc>
         <w:tc>
           <w:tcPr>
-            <w:tcW w:w="4049" w:type="dxa"/>
+            <w:tcW w:w="3374" w:type="dxa"/>
           </w:tcPr>
           <w:p>
             <w:pPr>
-              <w:pStyle w:val="ListParagraph"/>
-              <w:ind w:left="0"/>
-              <w:jc w:val="center"/>
+              <w:rPr>
+                <w:color w:val="000000" w:themeColor="text1"/>
+              </w:rPr>
             </w:pPr>
-            <w:proofErr w:type="spellStart"/>
-            <w:proofErr w:type="gramStart"/>
-            <w:r>
-              <w:t>Filter</w:t>
-            </w:r>
-            <w:proofErr w:type="spellEnd"/>
-            <w:r>
-              <w:t>(</w:t>
-            </w:r>
-            <w:proofErr w:type="gramEnd"/>
-            <w:r>
-              <w:t xml:space="preserve">1.80)  Gasolinera(Nombre, 1.81) </w:t>
-            </w:r>
           </w:p>
         </w:tc>
         <w:tc>
           <w:tcPr>
-            <w:tcW w:w="2831" w:type="dxa"/>
+            <w:tcW w:w="3827" w:type="dxa"/>
           </w:tcPr>
           <w:p>
             <w:pPr>
-              <w:pStyle w:val="ListParagraph"/>
-              <w:ind w:left="0"/>
-              <w:jc w:val="both"/>
+              <w:rPr>
+                <w:color w:val="000000" w:themeColor="text1"/>
+              </w:rPr>
             </w:pPr>
             <w:r>
-              <w:t>false</w:t>
+              <w:rPr>
+                <w:color w:val="000000" w:themeColor="text1"/>
+              </w:rPr>
+              <w:t xml:space="preserve">Lista con todas las gasolineras y </w:t>
+            </w:r>
+            <w:r>
+              <w:rPr>
+                <w:color w:val="000000" w:themeColor="text1"/>
+              </w:rPr>
+              <w:t xml:space="preserve">Mensaje </w:t>
+            </w:r>
+            <w:r>
+              <w:rPr>
+                <w:color w:val="000000" w:themeColor="text1"/>
+              </w:rPr>
+              <w:t>é</w:t>
+            </w:r>
+            <w:r>
+              <w:rPr>
+                <w:color w:val="000000" w:themeColor="text1"/>
+              </w:rPr>
+              <w:t>xito</w:t>
+            </w:r>
+            <w:r>
+              <w:rPr>
+                <w:color w:val="000000" w:themeColor="text1"/>
+              </w:rPr>
+              <w:t xml:space="preserve"> indicando que tiene </w:t>
+            </w:r>
+            <w:r>
+              <w:rPr>
+                <w:color w:val="000000" w:themeColor="text1"/>
+              </w:rPr>
+              <w:t>164 gasolineras</w:t>
             </w:r>
           </w:p>
         </w:tc>
       </w:tr>
       <w:tr>
         <w:trPr>
+          <w:trHeight w:val="276"/>
           <w:jc w:val="center"/>
         </w:trPr>
         <w:tc>
           <w:tcPr>
-            <w:tcW w:w="1499" w:type="dxa"/>
+            <w:tcW w:w="1441" w:type="dxa"/>
           </w:tcPr>
           <w:p>
             <w:pPr>
-              <w:pStyle w:val="ListParagraph"/>
-              <w:ind w:left="0"/>
-              <w:jc w:val="center"/>
+              <w:rPr>
+                <w:color w:val="000000" w:themeColor="text1"/>
+              </w:rPr>
             </w:pPr>
             <w:r>
-              <w:t>UD2.d</w:t>
+              <w:t>UIT.</w:t>
+            </w:r>
+            <w:r>
+              <w:rPr>
+                <w:color w:val="000000" w:themeColor="text1"/>
+              </w:rPr>
+              <w:t>3</w:t>
             </w:r>
           </w:p>
         </w:tc>
         <w:tc>
           <w:tcPr>
-            <w:tcW w:w="4049" w:type="dxa"/>
+            <w:tcW w:w="3374" w:type="dxa"/>
           </w:tcPr>
           <w:p>
             <w:pPr>
-              <w:pStyle w:val="ListParagraph"/>
-              <w:ind w:left="0"/>
-              <w:jc w:val="center"/>
+              <w:rPr>
+                <w:color w:val="000000" w:themeColor="text1"/>
+              </w:rPr>
             </w:pPr>
-            <w:proofErr w:type="spellStart"/>
-            <w:proofErr w:type="gramStart"/>
-            <w:r>
-              <w:t>Filter</w:t>
-            </w:r>
-            <w:proofErr w:type="spellEnd"/>
-            <w:r>
-              <w:t>(</w:t>
-            </w:r>
-            <w:proofErr w:type="gramEnd"/>
-            <w:r>
-              <w:t xml:space="preserve">1.80)  Gasolinera(Nombre, NULL) </w:t>
-            </w:r>
           </w:p>
         </w:tc>
         <w:tc>
           <w:tcPr>
-            <w:tcW w:w="2831" w:type="dxa"/>
+            <w:tcW w:w="3827" w:type="dxa"/>
           </w:tcPr>
           <w:p>
             <w:pPr>
-              <w:pStyle w:val="ListParagraph"/>
-              <w:ind w:left="0"/>
-              <w:jc w:val="both"/>
+              <w:rPr>
+                <w:color w:val="000000" w:themeColor="text1"/>
+              </w:rPr>
             </w:pPr>
             <w:r>
-              <w:t>false</w:t>
-            </w:r>
-          </w:p>
-        </w:tc>
-      </w:tr>
-    </w:tbl>
-    <w:p>
-      <w:pPr>
-        <w:jc w:val="both"/>
-        <w:rPr>
-          <w:lang w:val="en-US"/>
-        </w:rPr>
-      </w:pPr>
-    </w:p>
-    <w:p>
-      <w:pPr>
-        <w:pStyle w:val="ListParagraph"/>
-        <w:numPr>
-          <w:ilvl w:val="0"/>
-          <w:numId w:val="14"/>
-        </w:numPr>
-        <w:jc w:val="both"/>
-      </w:pPr>
-      <w:r>
-        <w:t xml:space="preserve">Método </w:t>
-      </w:r>
-      <w:proofErr w:type="spellStart"/>
-      <w:proofErr w:type="gramStart"/>
-      <w:r>
-        <w:t>clear</w:t>
-      </w:r>
-      <w:proofErr w:type="spellEnd"/>
-      <w:r>
-        <w:t>(</w:t>
-      </w:r>
-      <w:proofErr w:type="gramEnd"/>
-      <w:r>
-        <w:t xml:space="preserve">) : </w:t>
-      </w:r>
-    </w:p>
-    <w:tbl>
-      <w:tblPr>
-        <w:tblStyle w:val="TableGrid"/>
-        <w:tblW w:w="0" w:type="auto"/>
-        <w:jc w:val="center"/>
-        <w:tblLook w:val="04A0" w:firstRow="1" w:lastRow="0" w:firstColumn="1" w:lastColumn="0" w:noHBand="0" w:noVBand="1"/>
-      </w:tblPr>
-      <w:tblGrid>
-        <w:gridCol w:w="1499"/>
-        <w:gridCol w:w="4049"/>
-        <w:gridCol w:w="2831"/>
-      </w:tblGrid>
-      <w:tr>
-        <w:trPr>
-          <w:jc w:val="center"/>
-        </w:trPr>
-        <w:tc>
-          <w:tcPr>
-            <w:tcW w:w="1499" w:type="dxa"/>
-          </w:tcPr>
-          <w:p>
-            <w:pPr>
-              <w:pStyle w:val="ListParagraph"/>
-              <w:ind w:left="0"/>
-              <w:jc w:val="center"/>
-            </w:pPr>
-            <w:r>
-              <w:t>Identificador</w:t>
-            </w:r>
-          </w:p>
-        </w:tc>
-        <w:tc>
-          <w:tcPr>
-            <w:tcW w:w="4049" w:type="dxa"/>
-          </w:tcPr>
-          <w:p>
-            <w:pPr>
-              <w:pStyle w:val="ListParagraph"/>
-              <w:ind w:left="0"/>
-              <w:jc w:val="center"/>
-            </w:pPr>
-            <w:r>
-              <w:t>Entrada</w:t>
-            </w:r>
-          </w:p>
-        </w:tc>
-        <w:tc>
-          <w:tcPr>
-            <w:tcW w:w="2831" w:type="dxa"/>
-          </w:tcPr>
-          <w:p>
-            <w:pPr>
-              <w:pStyle w:val="ListParagraph"/>
-              <w:ind w:left="0"/>
-              <w:jc w:val="both"/>
-            </w:pPr>
-            <w:r>
-              <w:t>Valor esperado</w:t>
+              <w:rPr>
+                <w:color w:val="000000" w:themeColor="text1"/>
+              </w:rPr>
+              <w:t>Lista con todas las gasolineras</w:t>
             </w:r>
           </w:p>
         </w:tc>
       </w:tr>
       <w:tr>
         <w:trPr>
+          <w:trHeight w:val="261"/>
           <w:jc w:val="center"/>
         </w:trPr>
         <w:tc>
           <w:tcPr>
-            <w:tcW w:w="1499" w:type="dxa"/>
+            <w:tcW w:w="1441" w:type="dxa"/>
           </w:tcPr>
           <w:p>
             <w:pPr>
-              <w:pStyle w:val="ListParagraph"/>
-              <w:ind w:left="0"/>
-              <w:jc w:val="center"/>
+              <w:rPr>
+                <w:color w:val="000000" w:themeColor="text1"/>
+              </w:rPr>
             </w:pPr>
             <w:r>
-              <w:t>UD</w:t>
-            </w:r>
-            <w:r>
-              <w:t>3</w:t>
-            </w:r>
-            <w:r>
-              <w:t>.a</w:t>
+              <w:t>UIT.</w:t>
+            </w:r>
+            <w:r>
+              <w:rPr>
+                <w:color w:val="000000" w:themeColor="text1"/>
+              </w:rPr>
+              <w:t>4</w:t>
             </w:r>
           </w:p>
         </w:tc>
         <w:tc>
           <w:tcPr>
-            <w:tcW w:w="4049" w:type="dxa"/>
+            <w:tcW w:w="3374" w:type="dxa"/>
           </w:tcPr>
           <w:p>
             <w:pPr>
-              <w:pStyle w:val="ListParagraph"/>
-              <w:ind w:left="0"/>
-              <w:jc w:val="center"/>
+              <w:rPr>
+                <w:color w:val="000000" w:themeColor="text1"/>
+              </w:rPr>
             </w:pPr>
-            <w:proofErr w:type="spellStart"/>
-            <w:proofErr w:type="gramStart"/>
-            <w:r>
-              <w:t>Filter</w:t>
-            </w:r>
-            <w:proofErr w:type="spellEnd"/>
-            <w:r>
-              <w:t>(</w:t>
-            </w:r>
-            <w:proofErr w:type="gramEnd"/>
-            <w:r>
-              <w:t xml:space="preserve">1.80)  </w:t>
-            </w:r>
           </w:p>
         </w:tc>
         <w:tc>
           <w:tcPr>
-            <w:tcW w:w="2831" w:type="dxa"/>
+            <w:tcW w:w="3827" w:type="dxa"/>
           </w:tcPr>
           <w:p>
             <w:pPr>
-              <w:pStyle w:val="ListParagraph"/>
-              <w:ind w:left="0"/>
-              <w:jc w:val="both"/>
+              <w:rPr>
+                <w:color w:val="000000" w:themeColor="text1"/>
+              </w:rPr>
             </w:pPr>
-            <w:proofErr w:type="spellStart"/>
-            <w:r>
-              <w:t>Filter</w:t>
-            </w:r>
-            <w:proofErr w:type="spellEnd"/>
-            <w:r>
-              <w:t>(</w:t>
-            </w:r>
-            <w:proofErr w:type="spellStart"/>
-            <w:r>
-              <w:t>null</w:t>
-            </w:r>
-            <w:proofErr w:type="spellEnd"/>
-            <w:r>
-              <w:t xml:space="preserve">)  </w:t>
+            <w:r>
+              <w:rPr>
+                <w:color w:val="000000" w:themeColor="text1"/>
+              </w:rPr>
+              <w:t xml:space="preserve">Lista con todas las gasolineras y </w:t>
+            </w:r>
+            <w:r>
+              <w:rPr>
+                <w:color w:val="000000" w:themeColor="text1"/>
+              </w:rPr>
+              <w:t xml:space="preserve">Mensaje </w:t>
+            </w:r>
+            <w:r>
+              <w:rPr>
+                <w:color w:val="000000" w:themeColor="text1"/>
+              </w:rPr>
+              <w:t>é</w:t>
+            </w:r>
+            <w:r>
+              <w:rPr>
+                <w:color w:val="000000" w:themeColor="text1"/>
+              </w:rPr>
+              <w:t>xito</w:t>
+            </w:r>
+            <w:r>
+              <w:rPr>
+                <w:color w:val="000000" w:themeColor="text1"/>
+              </w:rPr>
+              <w:t xml:space="preserve"> indicando que tiene 164 gasolineras</w:t>
+            </w:r>
+          </w:p>
+        </w:tc>
+      </w:tr>
+      <w:tr>
+        <w:trPr>
+          <w:trHeight w:val="276"/>
+          <w:jc w:val="center"/>
+        </w:trPr>
+        <w:tc>
+          <w:tcPr>
+            <w:tcW w:w="1441" w:type="dxa"/>
+          </w:tcPr>
+          <w:p>
+            <w:pPr>
+              <w:rPr>
+                <w:color w:val="000000" w:themeColor="text1"/>
+              </w:rPr>
+            </w:pPr>
+            <w:r>
+              <w:t>UIT.</w:t>
+            </w:r>
+            <w:r>
+              <w:rPr>
+                <w:color w:val="000000" w:themeColor="text1"/>
+              </w:rPr>
+              <w:t>5</w:t>
+            </w:r>
+          </w:p>
+        </w:tc>
+        <w:tc>
+          <w:tcPr>
+            <w:tcW w:w="3374" w:type="dxa"/>
+          </w:tcPr>
+          <w:p>
+            <w:pPr>
+              <w:rPr>
+                <w:color w:val="000000" w:themeColor="text1"/>
+              </w:rPr>
+            </w:pPr>
+            <w:r>
+              <w:rPr>
+                <w:color w:val="000000" w:themeColor="text1"/>
+              </w:rPr>
+              <w:t>0.10</w:t>
+            </w:r>
+          </w:p>
+        </w:tc>
+        <w:tc>
+          <w:tcPr>
+            <w:tcW w:w="3827" w:type="dxa"/>
+          </w:tcPr>
+          <w:p>
+            <w:pPr>
+              <w:rPr>
+                <w:color w:val="000000" w:themeColor="text1"/>
+              </w:rPr>
+            </w:pPr>
+            <w:r>
+              <w:rPr>
+                <w:color w:val="000000" w:themeColor="text1"/>
+              </w:rPr>
+              <w:t xml:space="preserve">Mensaje </w:t>
+            </w:r>
+            <w:r>
+              <w:rPr>
+                <w:color w:val="000000" w:themeColor="text1"/>
+              </w:rPr>
+              <w:t>aviso gasolineras no encontradas</w:t>
             </w:r>
           </w:p>
         </w:tc>
@@ -3108,378 +4298,6 @@
     </w:tbl>
     <w:p>
       <w:pPr>
-        <w:jc w:val="both"/>
-        <w:rPr>
-          <w:lang w:val="en-US"/>
-        </w:rPr>
-      </w:pPr>
-    </w:p>
-    <w:p>
-      <w:pPr>
-        <w:spacing w:after="120"/>
-        <w:jc w:val="both"/>
-        <w:rPr>
-          <w:b/>
-          <w:u w:val="single"/>
-        </w:rPr>
-      </w:pPr>
-      <w:r>
-        <w:rPr>
-          <w:b/>
-          <w:u w:val="single"/>
-        </w:rPr>
-        <w:t>Pruebas unitaria</w:t>
-      </w:r>
-      <w:r>
-        <w:rPr>
-          <w:b/>
-          <w:u w:val="single"/>
-        </w:rPr>
-        <w:t>s</w:t>
-      </w:r>
-      <w:r>
-        <w:rPr>
-          <w:b/>
-          <w:u w:val="single"/>
-        </w:rPr>
-        <w:t xml:space="preserve"> de la</w:t>
-      </w:r>
-      <w:r>
-        <w:rPr>
-          <w:b/>
-          <w:u w:val="single"/>
-        </w:rPr>
-        <w:t xml:space="preserve"> capa </w:t>
-      </w:r>
-      <w:r>
-        <w:rPr>
-          <w:b/>
-          <w:u w:val="single"/>
-        </w:rPr>
-        <w:t>de negocio</w:t>
-      </w:r>
-    </w:p>
-    <w:p>
-      <w:pPr>
-        <w:spacing w:after="120"/>
-        <w:jc w:val="both"/>
-        <w:rPr>
-          <w:b/>
-          <w:u w:val="single"/>
-        </w:rPr>
-      </w:pPr>
-    </w:p>
-    <w:p>
-      <w:pPr>
-        <w:spacing w:after="120"/>
-        <w:jc w:val="both"/>
-        <w:rPr>
-          <w:bCs/>
-        </w:rPr>
-      </w:pPr>
-      <w:r>
-        <w:rPr>
-          <w:bCs/>
-        </w:rPr>
-        <w:t>PREGUNTA</w:t>
-      </w:r>
-    </w:p>
-    <w:p>
-      <w:pPr>
-        <w:spacing w:after="120"/>
-        <w:jc w:val="both"/>
-        <w:rPr>
-          <w:b/>
-          <w:u w:val="single"/>
-        </w:rPr>
-      </w:pPr>
-    </w:p>
-    <w:p>
-      <w:pPr>
-        <w:jc w:val="both"/>
-        <w:rPr>
-          <w:b/>
-          <w:u w:val="single"/>
-        </w:rPr>
-      </w:pPr>
-      <w:r>
-        <w:rPr>
-          <w:b/>
-          <w:u w:val="single"/>
-        </w:rPr>
-        <w:t>Prueba</w:t>
-      </w:r>
-      <w:r>
-        <w:rPr>
-          <w:b/>
-          <w:u w:val="single"/>
-        </w:rPr>
-        <w:t>s</w:t>
-      </w:r>
-      <w:r>
-        <w:rPr>
-          <w:b/>
-          <w:u w:val="single"/>
-        </w:rPr>
-        <w:t xml:space="preserve"> unitaria</w:t>
-      </w:r>
-      <w:r>
-        <w:rPr>
-          <w:b/>
-          <w:u w:val="single"/>
-        </w:rPr>
-        <w:t>s</w:t>
-      </w:r>
-      <w:r>
-        <w:rPr>
-          <w:b/>
-          <w:u w:val="single"/>
-        </w:rPr>
-        <w:t xml:space="preserve"> de la capa de presentación</w:t>
-      </w:r>
-    </w:p>
-    <w:p>
-      <w:pPr>
-        <w:pStyle w:val="ListParagraph"/>
-        <w:ind w:left="0"/>
-        <w:jc w:val="both"/>
-      </w:pPr>
-      <w:r>
-        <w:t xml:space="preserve">Para poder llevar a cabo estas pruebas, será necesario el uso de </w:t>
-      </w:r>
-      <w:r>
-        <w:t xml:space="preserve">objetos </w:t>
-      </w:r>
-      <w:proofErr w:type="spellStart"/>
-      <w:r>
-        <w:t>M</w:t>
-      </w:r>
-      <w:r>
-        <w:t>ocks</w:t>
-      </w:r>
-      <w:proofErr w:type="spellEnd"/>
-      <w:r>
-        <w:t xml:space="preserve"> </w:t>
-      </w:r>
-      <w:r>
-        <w:t>para</w:t>
-      </w:r>
-      <w:r>
-        <w:t xml:space="preserve"> las interfaces </w:t>
-      </w:r>
-      <w:proofErr w:type="spellStart"/>
-      <w:r>
-        <w:t>I</w:t>
-      </w:r>
-      <w:r>
-        <w:t>GasolinerasRepository</w:t>
-      </w:r>
-      <w:proofErr w:type="spellEnd"/>
-      <w:r>
-        <w:t xml:space="preserve">, </w:t>
-      </w:r>
-      <w:proofErr w:type="spellStart"/>
-      <w:r>
-        <w:t>I</w:t>
-      </w:r>
-      <w:r>
-        <w:t>CallBack</w:t>
-      </w:r>
-      <w:proofErr w:type="spellEnd"/>
-      <w:r>
-        <w:t xml:space="preserve">, </w:t>
-      </w:r>
-      <w:proofErr w:type="spellStart"/>
-      <w:r>
-        <w:t>I</w:t>
-      </w:r>
-      <w:r>
-        <w:t>MainContract.Presenter</w:t>
-      </w:r>
-      <w:proofErr w:type="spellEnd"/>
-      <w:r>
-        <w:t>,</w:t>
-      </w:r>
-      <w:r>
-        <w:t xml:space="preserve"> e</w:t>
-      </w:r>
-      <w:r>
-        <w:t xml:space="preserve"> </w:t>
-      </w:r>
-      <w:proofErr w:type="spellStart"/>
-      <w:r>
-        <w:t>I</w:t>
-      </w:r>
-      <w:r>
-        <w:t>MainConctract.View</w:t>
-      </w:r>
-      <w:proofErr w:type="spellEnd"/>
-      <w:r>
-        <w:t xml:space="preserve"> </w:t>
-      </w:r>
-    </w:p>
-    <w:p>
-      <w:pPr>
-        <w:jc w:val="both"/>
-      </w:pPr>
-      <w:r>
-        <w:t>En este caso se aplica la técnica basada en casos de uso para la definición de las pruebas a realizar. Los casos de prueba definidos serán los mismos que los de las pruebas de aceptación</w:t>
-      </w:r>
-      <w:r>
-        <w:t xml:space="preserve"> (renombrados como </w:t>
-      </w:r>
-      <w:proofErr w:type="spellStart"/>
-      <w:proofErr w:type="gramStart"/>
-      <w:r>
-        <w:t>U</w:t>
-      </w:r>
-      <w:r>
-        <w:t>P</w:t>
-      </w:r>
-      <w:r>
-        <w:t>.X</w:t>
-      </w:r>
-      <w:r>
-        <w:t>y</w:t>
-      </w:r>
-      <w:proofErr w:type="spellEnd"/>
-      <w:proofErr w:type="gramEnd"/>
-      <w:r>
-        <w:t>)</w:t>
-      </w:r>
-      <w:r>
-        <w:t xml:space="preserve"> pero automatizados a través de</w:t>
-      </w:r>
-      <w:r>
-        <w:t xml:space="preserve"> </w:t>
-      </w:r>
-      <w:proofErr w:type="spellStart"/>
-      <w:r>
-        <w:t>JUnit</w:t>
-      </w:r>
-      <w:proofErr w:type="spellEnd"/>
-      <w:r>
-        <w:t xml:space="preserve"> y </w:t>
-      </w:r>
-      <w:proofErr w:type="spellStart"/>
-      <w:r>
-        <w:t>Expresso</w:t>
-      </w:r>
-      <w:proofErr w:type="spellEnd"/>
-      <w:r>
-        <w:t>.</w:t>
-      </w:r>
-    </w:p>
-    <w:p>
-      <w:pPr>
-        <w:autoSpaceDE w:val="0"/>
-        <w:autoSpaceDN w:val="0"/>
-        <w:adjustRightInd w:val="0"/>
-        <w:spacing w:after="120" w:line="240" w:lineRule="auto"/>
-        <w:rPr>
-          <w:rFonts w:eastAsiaTheme="minorHAnsi" w:cs="Calibri"/>
-          <w:b/>
-          <w:bCs/>
-          <w:u w:val="single"/>
-        </w:rPr>
-      </w:pPr>
-    </w:p>
-    <w:p>
-      <w:pPr>
-        <w:autoSpaceDE w:val="0"/>
-        <w:autoSpaceDN w:val="0"/>
-        <w:adjustRightInd w:val="0"/>
-        <w:spacing w:after="120" w:line="240" w:lineRule="auto"/>
-        <w:rPr>
-          <w:rFonts w:eastAsiaTheme="minorHAnsi" w:cs="Calibri"/>
-          <w:b/>
-          <w:bCs/>
-          <w:u w:val="single"/>
-        </w:rPr>
-      </w:pPr>
-    </w:p>
-    <w:p>
-      <w:pPr>
-        <w:autoSpaceDE w:val="0"/>
-        <w:autoSpaceDN w:val="0"/>
-        <w:adjustRightInd w:val="0"/>
-        <w:spacing w:after="120" w:line="240" w:lineRule="auto"/>
-        <w:rPr>
-          <w:rFonts w:eastAsiaTheme="minorHAnsi" w:cs="Calibri"/>
-          <w:b/>
-          <w:bCs/>
-          <w:u w:val="single"/>
-        </w:rPr>
-      </w:pPr>
-    </w:p>
-    <w:p>
-      <w:pPr>
-        <w:autoSpaceDE w:val="0"/>
-        <w:autoSpaceDN w:val="0"/>
-        <w:adjustRightInd w:val="0"/>
-        <w:spacing w:after="120" w:line="240" w:lineRule="auto"/>
-        <w:rPr>
-          <w:rFonts w:eastAsiaTheme="minorHAnsi" w:cs="Calibri"/>
-          <w:b/>
-          <w:bCs/>
-          <w:u w:val="single"/>
-        </w:rPr>
-      </w:pPr>
-    </w:p>
-    <w:p>
-      <w:pPr>
-        <w:autoSpaceDE w:val="0"/>
-        <w:autoSpaceDN w:val="0"/>
-        <w:adjustRightInd w:val="0"/>
-        <w:spacing w:after="120" w:line="240" w:lineRule="auto"/>
-        <w:rPr>
-          <w:rFonts w:eastAsiaTheme="minorHAnsi" w:cs="Calibri"/>
-          <w:b/>
-          <w:bCs/>
-          <w:u w:val="single"/>
-        </w:rPr>
-      </w:pPr>
-    </w:p>
-    <w:p>
-      <w:pPr>
-        <w:autoSpaceDE w:val="0"/>
-        <w:autoSpaceDN w:val="0"/>
-        <w:adjustRightInd w:val="0"/>
-        <w:spacing w:after="120" w:line="240" w:lineRule="auto"/>
-        <w:rPr>
-          <w:rFonts w:eastAsiaTheme="minorHAnsi" w:cs="Calibri"/>
-          <w:b/>
-          <w:bCs/>
-          <w:u w:val="single"/>
-        </w:rPr>
-      </w:pPr>
-    </w:p>
-    <w:p>
-      <w:pPr>
-        <w:autoSpaceDE w:val="0"/>
-        <w:autoSpaceDN w:val="0"/>
-        <w:adjustRightInd w:val="0"/>
-        <w:spacing w:after="120" w:line="240" w:lineRule="auto"/>
-        <w:rPr>
-          <w:rFonts w:eastAsiaTheme="minorHAnsi" w:cs="Calibri"/>
-          <w:b/>
-          <w:bCs/>
-        </w:rPr>
-      </w:pPr>
-      <w:r>
-        <w:rPr>
-          <w:rFonts w:eastAsiaTheme="minorHAnsi" w:cs="Calibri"/>
-          <w:b/>
-          <w:bCs/>
-          <w:u w:val="single"/>
-        </w:rPr>
-        <w:t>PRUEBAS DE INTEGRACIÓN</w:t>
-      </w:r>
-    </w:p>
-    <w:p>
-      <w:pPr>
-        <w:pStyle w:val="ListParagraph"/>
-        <w:ind w:left="360"/>
         <w:jc w:val="both"/>
       </w:pPr>
     </w:p>
@@ -3525,7 +4343,7 @@
 <w:ftr xmlns:wpc="http://schemas.microsoft.com/office/word/2010/wordprocessingCanvas" xmlns:cx="http://schemas.microsoft.com/office/drawing/2014/chartex" xmlns:cx1="http://schemas.microsoft.com/office/drawing/2015/9/8/chartex" xmlns:cx2="http://schemas.microsoft.com/office/drawing/2015/10/21/chartex" xmlns:cx3="http://schemas.microsoft.com/office/drawing/2016/5/9/chartex" xmlns:cx4="http://schemas.microsoft.com/office/drawing/2016/5/10/chartex" xmlns:cx5="http://schemas.microsoft.com/office/drawing/2016/5/11/chartex" xmlns:cx6="http://schemas.microsoft.com/office/drawing/2016/5/12/chartex" xmlns:cx7="http://schemas.microsoft.com/office/drawing/2016/5/13/chartex" xmlns:cx8="http://schemas.microsoft.com/office/drawing/2016/5/14/chartex" xmlns:mc="http://schemas.openxmlformats.org/markup-compatibility/2006" xmlns:aink="http://schemas.microsoft.com/office/drawing/2016/ink" xmlns:am3d="http://schemas.microsoft.com/office/drawing/2017/model3d" xmlns:o="urn:schemas-microsoft-com:office:office" xmlns:oel="http://schemas.microsoft.com/office/2019/extlst" xmlns:r="http://schemas.openxmlformats.org/officeDocument/2006/relationships" xmlns:m="http://schemas.openxmlformats.org/officeDocument/2006/math" xmlns:v="urn:schemas-microsoft-com:vml" xmlns:wp14="http://schemas.microsoft.com/office/word/2010/wordprocessingDrawing" xmlns:wp="http://schemas.openxmlformats.org/drawingml/2006/wordprocessingDrawing" xmlns:w10="urn:schemas-microsoft-com:office:word" xmlns:w="http://schemas.openxmlformats.org/wordprocessingml/2006/main" xmlns:w14="http://schemas.microsoft.com/office/word/2010/wordml" xmlns:w15="http://schemas.microsoft.com/office/word/2012/wordml" xmlns:w16cex="http://schemas.microsoft.com/office/word/2018/wordml/cex" xmlns:w16cid="http://schemas.microsoft.com/office/word/2016/wordml/cid" xmlns:w16="http://schemas.microsoft.com/office/word/2018/wordml" xmlns:w16du="http://schemas.microsoft.com/office/word/2023/wordml/word16du" xmlns:w16sdtdh="http://schemas.microsoft.com/office/word/2020/wordml/sdtdatahash" xmlns:w16se="http://schemas.microsoft.com/office/word/2015/wordml/symex" xmlns:wpg="http://schemas.microsoft.com/office/word/2010/wordprocessingGroup" xmlns:wpi="http://schemas.microsoft.com/office/word/2010/wordprocessingInk" xmlns:wne="http://schemas.microsoft.com/office/word/2006/wordml" xmlns:wps="http://schemas.microsoft.com/office/word/2010/wordprocessingShape" mc:Ignorable="w14 w15 w16se w16cid w16 w16cex w16sdtdh w16du wp14">
   <w:p>
     <w:pPr>
-      <w:pStyle w:val="Footer"/>
+      <w:pStyle w:val="Piedepgina"/>
       <w:ind w:left="720"/>
       <w:jc w:val="center"/>
     </w:pPr>
@@ -3571,7 +4389,7 @@
   </w:p>
   <w:p>
     <w:pPr>
-      <w:pStyle w:val="Footer"/>
+      <w:pStyle w:val="Piedepgina"/>
     </w:pPr>
   </w:p>
 </w:ftr>
@@ -3581,7 +4399,7 @@
 <w:ftr xmlns:wpc="http://schemas.microsoft.com/office/word/2010/wordprocessingCanvas" xmlns:cx="http://schemas.microsoft.com/office/drawing/2014/chartex" xmlns:cx1="http://schemas.microsoft.com/office/drawing/2015/9/8/chartex" xmlns:cx2="http://schemas.microsoft.com/office/drawing/2015/10/21/chartex" xmlns:cx3="http://schemas.microsoft.com/office/drawing/2016/5/9/chartex" xmlns:cx4="http://schemas.microsoft.com/office/drawing/2016/5/10/chartex" xmlns:cx5="http://schemas.microsoft.com/office/drawing/2016/5/11/chartex" xmlns:cx6="http://schemas.microsoft.com/office/drawing/2016/5/12/chartex" xmlns:cx7="http://schemas.microsoft.com/office/drawing/2016/5/13/chartex" xmlns:cx8="http://schemas.microsoft.com/office/drawing/2016/5/14/chartex" xmlns:mc="http://schemas.openxmlformats.org/markup-compatibility/2006" xmlns:aink="http://schemas.microsoft.com/office/drawing/2016/ink" xmlns:am3d="http://schemas.microsoft.com/office/drawing/2017/model3d" xmlns:o="urn:schemas-microsoft-com:office:office" xmlns:oel="http://schemas.microsoft.com/office/2019/extlst" xmlns:r="http://schemas.openxmlformats.org/officeDocument/2006/relationships" xmlns:m="http://schemas.openxmlformats.org/officeDocument/2006/math" xmlns:v="urn:schemas-microsoft-com:vml" xmlns:wp14="http://schemas.microsoft.com/office/word/2010/wordprocessingDrawing" xmlns:wp="http://schemas.openxmlformats.org/drawingml/2006/wordprocessingDrawing" xmlns:w10="urn:schemas-microsoft-com:office:word" xmlns:w="http://schemas.openxmlformats.org/wordprocessingml/2006/main" xmlns:w14="http://schemas.microsoft.com/office/word/2010/wordml" xmlns:w15="http://schemas.microsoft.com/office/word/2012/wordml" xmlns:w16cex="http://schemas.microsoft.com/office/word/2018/wordml/cex" xmlns:w16cid="http://schemas.microsoft.com/office/word/2016/wordml/cid" xmlns:w16="http://schemas.microsoft.com/office/word/2018/wordml" xmlns:w16du="http://schemas.microsoft.com/office/word/2023/wordml/word16du" xmlns:w16sdtdh="http://schemas.microsoft.com/office/word/2020/wordml/sdtdatahash" xmlns:w16se="http://schemas.microsoft.com/office/word/2015/wordml/symex" xmlns:wpg="http://schemas.microsoft.com/office/word/2010/wordprocessingGroup" xmlns:wpi="http://schemas.microsoft.com/office/word/2010/wordprocessingInk" xmlns:wne="http://schemas.microsoft.com/office/word/2006/wordml" xmlns:wps="http://schemas.microsoft.com/office/word/2010/wordprocessingShape" mc:Ignorable="w14 w15 w16se w16cid w16 w16cex w16sdtdh w16du wp14">
   <w:p>
     <w:pPr>
-      <w:pStyle w:val="Footer"/>
+      <w:pStyle w:val="Piedepgina"/>
       <w:jc w:val="center"/>
     </w:pPr>
     <w:r>
@@ -3626,7 +4444,7 @@
   </w:p>
   <w:p>
     <w:pPr>
-      <w:pStyle w:val="Footer"/>
+      <w:pStyle w:val="Piedepgina"/>
     </w:pPr>
   </w:p>
 </w:ftr>
@@ -3661,7 +4479,7 @@
 <w:hdr xmlns:wpc="http://schemas.microsoft.com/office/word/2010/wordprocessingCanvas" xmlns:cx="http://schemas.microsoft.com/office/drawing/2014/chartex" xmlns:cx1="http://schemas.microsoft.com/office/drawing/2015/9/8/chartex" xmlns:cx2="http://schemas.microsoft.com/office/drawing/2015/10/21/chartex" xmlns:cx3="http://schemas.microsoft.com/office/drawing/2016/5/9/chartex" xmlns:cx4="http://schemas.microsoft.com/office/drawing/2016/5/10/chartex" xmlns:cx5="http://schemas.microsoft.com/office/drawing/2016/5/11/chartex" xmlns:cx6="http://schemas.microsoft.com/office/drawing/2016/5/12/chartex" xmlns:cx7="http://schemas.microsoft.com/office/drawing/2016/5/13/chartex" xmlns:cx8="http://schemas.microsoft.com/office/drawing/2016/5/14/chartex" xmlns:mc="http://schemas.openxmlformats.org/markup-compatibility/2006" xmlns:aink="http://schemas.microsoft.com/office/drawing/2016/ink" xmlns:am3d="http://schemas.microsoft.com/office/drawing/2017/model3d" xmlns:o="urn:schemas-microsoft-com:office:office" xmlns:oel="http://schemas.microsoft.com/office/2019/extlst" xmlns:r="http://schemas.openxmlformats.org/officeDocument/2006/relationships" xmlns:m="http://schemas.openxmlformats.org/officeDocument/2006/math" xmlns:v="urn:schemas-microsoft-com:vml" xmlns:wp14="http://schemas.microsoft.com/office/word/2010/wordprocessingDrawing" xmlns:wp="http://schemas.openxmlformats.org/drawingml/2006/wordprocessingDrawing" xmlns:w10="urn:schemas-microsoft-com:office:word" xmlns:w="http://schemas.openxmlformats.org/wordprocessingml/2006/main" xmlns:w14="http://schemas.microsoft.com/office/word/2010/wordml" xmlns:w15="http://schemas.microsoft.com/office/word/2012/wordml" xmlns:w16cex="http://schemas.microsoft.com/office/word/2018/wordml/cex" xmlns:w16cid="http://schemas.microsoft.com/office/word/2016/wordml/cid" xmlns:w16="http://schemas.microsoft.com/office/word/2018/wordml" xmlns:w16du="http://schemas.microsoft.com/office/word/2023/wordml/word16du" xmlns:w16sdtdh="http://schemas.microsoft.com/office/word/2020/wordml/sdtdatahash" xmlns:w16se="http://schemas.microsoft.com/office/word/2015/wordml/symex" xmlns:wpg="http://schemas.microsoft.com/office/word/2010/wordprocessingGroup" xmlns:wpi="http://schemas.microsoft.com/office/word/2010/wordprocessingInk" xmlns:wne="http://schemas.microsoft.com/office/word/2006/wordml" xmlns:wps="http://schemas.microsoft.com/office/word/2010/wordprocessingShape" mc:Ignorable="w14 w15 w16se w16cid w16 w16cex w16sdtdh w16du wp14">
   <w:p>
     <w:pPr>
-      <w:pStyle w:val="Header"/>
+      <w:pStyle w:val="Encabezado"/>
       <w:pBdr>
         <w:bottom w:val="double" w:sz="6" w:space="1" w:color="auto"/>
       </w:pBdr>
@@ -4513,7 +5331,7 @@
   <w:abstractNum w:abstractNumId="7" w15:restartNumberingAfterBreak="0">
     <w:nsid w:val="47652A03"/>
     <w:multiLevelType w:val="hybridMultilevel"/>
-    <w:tmpl w:val="CEBA3004"/>
+    <w:tmpl w:val="1E44787E"/>
     <w:lvl w:ilvl="0" w:tplc="0C0A0001">
       <w:start w:val="1"/>
       <w:numFmt w:val="bullet"/>
@@ -5733,16 +6551,16 @@
   <w:style w:type="paragraph" w:default="1" w:styleId="Normal">
     <w:name w:val="Normal"/>
     <w:qFormat/>
-    <w:rsid w:val="0059235A"/>
+    <w:rsid w:val="00C351E5"/>
     <w:rPr>
       <w:rFonts w:ascii="Calibri" w:eastAsia="Calibri" w:hAnsi="Calibri" w:cs="Times New Roman"/>
     </w:rPr>
   </w:style>
-  <w:style w:type="paragraph" w:styleId="Heading1">
+  <w:style w:type="paragraph" w:styleId="Ttulo1">
     <w:name w:val="heading 1"/>
     <w:basedOn w:val="Normal"/>
     <w:next w:val="Normal"/>
-    <w:link w:val="Heading1Char"/>
+    <w:link w:val="Ttulo1Car"/>
     <w:uiPriority w:val="9"/>
     <w:qFormat/>
     <w:rsid w:val="00234B59"/>
@@ -5761,11 +6579,11 @@
       <w:szCs w:val="28"/>
     </w:rPr>
   </w:style>
-  <w:style w:type="paragraph" w:styleId="Heading2">
+  <w:style w:type="paragraph" w:styleId="Ttulo2">
     <w:name w:val="heading 2"/>
     <w:basedOn w:val="Normal"/>
     <w:next w:val="Normal"/>
-    <w:link w:val="Heading2Char"/>
+    <w:link w:val="Ttulo2Car"/>
     <w:uiPriority w:val="9"/>
     <w:unhideWhenUsed/>
     <w:qFormat/>
@@ -5785,13 +6603,12 @@
       <w:szCs w:val="26"/>
     </w:rPr>
   </w:style>
-  <w:style w:type="character" w:default="1" w:styleId="DefaultParagraphFont">
+  <w:style w:type="character" w:default="1" w:styleId="Fuentedeprrafopredeter">
     <w:name w:val="Default Paragraph Font"/>
     <w:uiPriority w:val="1"/>
-    <w:semiHidden/>
     <w:unhideWhenUsed/>
   </w:style>
-  <w:style w:type="table" w:default="1" w:styleId="TableNormal">
+  <w:style w:type="table" w:default="1" w:styleId="Tablanormal">
     <w:name w:val="Normal Table"/>
     <w:uiPriority w:val="99"/>
     <w:semiHidden/>
@@ -5806,16 +6623,16 @@
       </w:tblCellMar>
     </w:tblPr>
   </w:style>
-  <w:style w:type="numbering" w:default="1" w:styleId="NoList">
+  <w:style w:type="numbering" w:default="1" w:styleId="Sinlista">
     <w:name w:val="No List"/>
     <w:uiPriority w:val="99"/>
     <w:semiHidden/>
     <w:unhideWhenUsed/>
   </w:style>
-  <w:style w:type="paragraph" w:styleId="BalloonText">
+  <w:style w:type="paragraph" w:styleId="Textodeglobo">
     <w:name w:val="Balloon Text"/>
     <w:basedOn w:val="Normal"/>
-    <w:link w:val="BalloonTextChar"/>
+    <w:link w:val="TextodegloboCar"/>
     <w:uiPriority w:val="99"/>
     <w:semiHidden/>
     <w:unhideWhenUsed/>
@@ -5829,10 +6646,10 @@
       <w:szCs w:val="16"/>
     </w:rPr>
   </w:style>
-  <w:style w:type="character" w:customStyle="1" w:styleId="BalloonTextChar">
-    <w:name w:val="Balloon Text Char"/>
-    <w:basedOn w:val="DefaultParagraphFont"/>
-    <w:link w:val="BalloonText"/>
+  <w:style w:type="character" w:customStyle="1" w:styleId="TextodegloboCar">
+    <w:name w:val="Texto de globo Car"/>
+    <w:basedOn w:val="Fuentedeprrafopredeter"/>
+    <w:link w:val="Textodeglobo"/>
     <w:uiPriority w:val="99"/>
     <w:semiHidden/>
     <w:rsid w:val="00234B59"/>
@@ -5842,10 +6659,10 @@
       <w:szCs w:val="16"/>
     </w:rPr>
   </w:style>
-  <w:style w:type="paragraph" w:styleId="Header">
+  <w:style w:type="paragraph" w:styleId="Encabezado">
     <w:name w:val="header"/>
     <w:basedOn w:val="Normal"/>
-    <w:link w:val="HeaderChar"/>
+    <w:link w:val="EncabezadoCar"/>
     <w:uiPriority w:val="99"/>
     <w:unhideWhenUsed/>
     <w:rsid w:val="00234B59"/>
@@ -5857,20 +6674,20 @@
       <w:spacing w:after="0" w:line="240" w:lineRule="auto"/>
     </w:pPr>
   </w:style>
-  <w:style w:type="character" w:customStyle="1" w:styleId="HeaderChar">
-    <w:name w:val="Header Char"/>
-    <w:basedOn w:val="DefaultParagraphFont"/>
-    <w:link w:val="Header"/>
+  <w:style w:type="character" w:customStyle="1" w:styleId="EncabezadoCar">
+    <w:name w:val="Encabezado Car"/>
+    <w:basedOn w:val="Fuentedeprrafopredeter"/>
+    <w:link w:val="Encabezado"/>
     <w:uiPriority w:val="99"/>
     <w:rsid w:val="00234B59"/>
     <w:rPr>
       <w:rFonts w:ascii="Calibri" w:eastAsia="Calibri" w:hAnsi="Calibri" w:cs="Times New Roman"/>
     </w:rPr>
   </w:style>
-  <w:style w:type="paragraph" w:styleId="Footer">
+  <w:style w:type="paragraph" w:styleId="Piedepgina">
     <w:name w:val="footer"/>
     <w:basedOn w:val="Normal"/>
-    <w:link w:val="FooterChar"/>
+    <w:link w:val="PiedepginaCar"/>
     <w:uiPriority w:val="99"/>
     <w:unhideWhenUsed/>
     <w:rsid w:val="00234B59"/>
@@ -5882,20 +6699,20 @@
       <w:spacing w:after="0" w:line="240" w:lineRule="auto"/>
     </w:pPr>
   </w:style>
-  <w:style w:type="character" w:customStyle="1" w:styleId="FooterChar">
-    <w:name w:val="Footer Char"/>
-    <w:basedOn w:val="DefaultParagraphFont"/>
-    <w:link w:val="Footer"/>
+  <w:style w:type="character" w:customStyle="1" w:styleId="PiedepginaCar">
+    <w:name w:val="Pie de página Car"/>
+    <w:basedOn w:val="Fuentedeprrafopredeter"/>
+    <w:link w:val="Piedepgina"/>
     <w:uiPriority w:val="99"/>
     <w:rsid w:val="00234B59"/>
     <w:rPr>
       <w:rFonts w:ascii="Calibri" w:eastAsia="Calibri" w:hAnsi="Calibri" w:cs="Times New Roman"/>
     </w:rPr>
   </w:style>
-  <w:style w:type="character" w:customStyle="1" w:styleId="Heading1Char">
-    <w:name w:val="Heading 1 Char"/>
-    <w:basedOn w:val="DefaultParagraphFont"/>
-    <w:link w:val="Heading1"/>
+  <w:style w:type="character" w:customStyle="1" w:styleId="Ttulo1Car">
+    <w:name w:val="Título 1 Car"/>
+    <w:basedOn w:val="Fuentedeprrafopredeter"/>
+    <w:link w:val="Ttulo1"/>
     <w:uiPriority w:val="9"/>
     <w:rsid w:val="00234B59"/>
     <w:rPr>
@@ -5907,7 +6724,7 @@
       <w:szCs w:val="28"/>
     </w:rPr>
   </w:style>
-  <w:style w:type="paragraph" w:styleId="ListParagraph">
+  <w:style w:type="paragraph" w:styleId="Prrafodelista">
     <w:name w:val="List Paragraph"/>
     <w:basedOn w:val="Normal"/>
     <w:uiPriority w:val="34"/>
@@ -5918,10 +6735,10 @@
       <w:contextualSpacing/>
     </w:pPr>
   </w:style>
-  <w:style w:type="character" w:customStyle="1" w:styleId="Heading2Char">
-    <w:name w:val="Heading 2 Char"/>
-    <w:basedOn w:val="DefaultParagraphFont"/>
-    <w:link w:val="Heading2"/>
+  <w:style w:type="character" w:customStyle="1" w:styleId="Ttulo2Car">
+    <w:name w:val="Título 2 Car"/>
+    <w:basedOn w:val="Fuentedeprrafopredeter"/>
+    <w:link w:val="Ttulo2"/>
     <w:uiPriority w:val="9"/>
     <w:rsid w:val="000B10CE"/>
     <w:rPr>
@@ -5933,10 +6750,10 @@
       <w:szCs w:val="26"/>
     </w:rPr>
   </w:style>
-  <w:style w:type="paragraph" w:styleId="EndnoteText">
+  <w:style w:type="paragraph" w:styleId="Textonotaalfinal">
     <w:name w:val="endnote text"/>
     <w:basedOn w:val="Normal"/>
-    <w:link w:val="EndnoteTextChar"/>
+    <w:link w:val="TextonotaalfinalCar"/>
     <w:uiPriority w:val="99"/>
     <w:semiHidden/>
     <w:unhideWhenUsed/>
@@ -5949,10 +6766,10 @@
       <w:szCs w:val="20"/>
     </w:rPr>
   </w:style>
-  <w:style w:type="character" w:customStyle="1" w:styleId="EndnoteTextChar">
-    <w:name w:val="Endnote Text Char"/>
-    <w:basedOn w:val="DefaultParagraphFont"/>
-    <w:link w:val="EndnoteText"/>
+  <w:style w:type="character" w:customStyle="1" w:styleId="TextonotaalfinalCar">
+    <w:name w:val="Texto nota al final Car"/>
+    <w:basedOn w:val="Fuentedeprrafopredeter"/>
+    <w:link w:val="Textonotaalfinal"/>
     <w:uiPriority w:val="99"/>
     <w:semiHidden/>
     <w:rsid w:val="005358F5"/>
@@ -5962,9 +6779,9 @@
       <w:szCs w:val="20"/>
     </w:rPr>
   </w:style>
-  <w:style w:type="character" w:styleId="EndnoteReference">
+  <w:style w:type="character" w:styleId="Refdenotaalfinal">
     <w:name w:val="endnote reference"/>
-    <w:basedOn w:val="DefaultParagraphFont"/>
+    <w:basedOn w:val="Fuentedeprrafopredeter"/>
     <w:uiPriority w:val="99"/>
     <w:semiHidden/>
     <w:unhideWhenUsed/>
@@ -5973,10 +6790,10 @@
       <w:vertAlign w:val="superscript"/>
     </w:rPr>
   </w:style>
-  <w:style w:type="paragraph" w:styleId="FootnoteText">
+  <w:style w:type="paragraph" w:styleId="Textonotapie">
     <w:name w:val="footnote text"/>
     <w:basedOn w:val="Normal"/>
-    <w:link w:val="FootnoteTextChar"/>
+    <w:link w:val="TextonotapieCar"/>
     <w:uiPriority w:val="99"/>
     <w:unhideWhenUsed/>
     <w:rsid w:val="005358F5"/>
@@ -5988,10 +6805,10 @@
       <w:szCs w:val="20"/>
     </w:rPr>
   </w:style>
-  <w:style w:type="character" w:customStyle="1" w:styleId="FootnoteTextChar">
-    <w:name w:val="Footnote Text Char"/>
-    <w:basedOn w:val="DefaultParagraphFont"/>
-    <w:link w:val="FootnoteText"/>
+  <w:style w:type="character" w:customStyle="1" w:styleId="TextonotapieCar">
+    <w:name w:val="Texto nota pie Car"/>
+    <w:basedOn w:val="Fuentedeprrafopredeter"/>
+    <w:link w:val="Textonotapie"/>
     <w:uiPriority w:val="99"/>
     <w:rsid w:val="005358F5"/>
     <w:rPr>
@@ -6000,9 +6817,9 @@
       <w:szCs w:val="20"/>
     </w:rPr>
   </w:style>
-  <w:style w:type="character" w:styleId="FootnoteReference">
+  <w:style w:type="character" w:styleId="Refdenotaalpie">
     <w:name w:val="footnote reference"/>
-    <w:basedOn w:val="DefaultParagraphFont"/>
+    <w:basedOn w:val="Fuentedeprrafopredeter"/>
     <w:uiPriority w:val="99"/>
     <w:semiHidden/>
     <w:unhideWhenUsed/>
@@ -6011,7 +6828,7 @@
       <w:vertAlign w:val="superscript"/>
     </w:rPr>
   </w:style>
-  <w:style w:type="paragraph" w:styleId="Caption">
+  <w:style w:type="paragraph" w:styleId="Descripcin">
     <w:name w:val="caption"/>
     <w:basedOn w:val="Normal"/>
     <w:next w:val="Normal"/>
@@ -6046,7 +6863,7 @@
       <w:szCs w:val="24"/>
     </w:rPr>
   </w:style>
-  <w:style w:type="paragraph" w:styleId="NoSpacing">
+  <w:style w:type="paragraph" w:styleId="Sinespaciado">
     <w:name w:val="No Spacing"/>
     <w:uiPriority w:val="1"/>
     <w:qFormat/>
@@ -6058,9 +6875,9 @@
       <w:rFonts w:ascii="Calibri" w:eastAsia="Calibri" w:hAnsi="Calibri" w:cs="Times New Roman"/>
     </w:rPr>
   </w:style>
-  <w:style w:type="table" w:styleId="TableGrid">
+  <w:style w:type="table" w:styleId="Tablaconcuadrcula">
     <w:name w:val="Table Grid"/>
-    <w:basedOn w:val="TableNormal"/>
+    <w:basedOn w:val="Tablanormal"/>
     <w:uiPriority w:val="59"/>
     <w:rsid w:val="00867331"/>
     <w:pPr>
@@ -6076,6 +6893,36 @@
         <w:insideV w:val="single" w:sz="4" w:space="0" w:color="auto"/>
       </w:tblBorders>
     </w:tblPr>
+  </w:style>
+  <w:style w:type="paragraph" w:styleId="HTMLconformatoprevio">
+    <w:name w:val="HTML Preformatted"/>
+    <w:basedOn w:val="Normal"/>
+    <w:link w:val="HTMLconformatoprevioCar"/>
+    <w:uiPriority w:val="99"/>
+    <w:semiHidden/>
+    <w:unhideWhenUsed/>
+    <w:rsid w:val="00590724"/>
+    <w:pPr>
+      <w:spacing w:after="0" w:line="240" w:lineRule="auto"/>
+    </w:pPr>
+    <w:rPr>
+      <w:rFonts w:ascii="Consolas" w:hAnsi="Consolas"/>
+      <w:sz w:val="20"/>
+      <w:szCs w:val="20"/>
+    </w:rPr>
+  </w:style>
+  <w:style w:type="character" w:customStyle="1" w:styleId="HTMLconformatoprevioCar">
+    <w:name w:val="HTML con formato previo Car"/>
+    <w:basedOn w:val="Fuentedeprrafopredeter"/>
+    <w:link w:val="HTMLconformatoprevio"/>
+    <w:uiPriority w:val="99"/>
+    <w:semiHidden/>
+    <w:rsid w:val="00590724"/>
+    <w:rPr>
+      <w:rFonts w:ascii="Consolas" w:eastAsia="Calibri" w:hAnsi="Consolas" w:cs="Times New Roman"/>
+      <w:sz w:val="20"/>
+      <w:szCs w:val="20"/>
+    </w:rPr>
   </w:style>
 </w:styles>
 </file>

</xml_diff>

<commit_message>
Primera version de plan de pruebas pendiente de revision
</commit_message>
<xml_diff>
--- a/Docs/Test Plans/US500865-Filtrar_por_precio_máximo-TestPlan.docx
+++ b/Docs/Test Plans/US500865-Filtrar_por_precio_máximo-TestPlan.docx
@@ -4,7 +4,7 @@
   <w:body>
     <w:p>
       <w:pPr>
-        <w:pStyle w:val="Ttulo2"/>
+        <w:pStyle w:val="Heading2"/>
         <w:jc w:val="center"/>
         <w:rPr>
           <w:lang w:val="es-ES_tradnl"/>
@@ -31,7 +31,7 @@
     </w:p>
     <w:p>
       <w:pPr>
-        <w:pStyle w:val="Prrafodelista"/>
+        <w:pStyle w:val="ListParagraph"/>
         <w:spacing w:after="0" w:line="240" w:lineRule="auto"/>
         <w:ind w:left="0"/>
         <w:rPr>
@@ -53,7 +53,7 @@
     </w:p>
     <w:p>
       <w:pPr>
-        <w:pStyle w:val="Prrafodelista"/>
+        <w:pStyle w:val="ListParagraph"/>
         <w:numPr>
           <w:ilvl w:val="0"/>
           <w:numId w:val="3"/>
@@ -78,7 +78,7 @@
     </w:p>
     <w:p>
       <w:pPr>
-        <w:pStyle w:val="Prrafodelista"/>
+        <w:pStyle w:val="ListParagraph"/>
         <w:numPr>
           <w:ilvl w:val="0"/>
           <w:numId w:val="3"/>
@@ -101,23 +101,18 @@
         <w:t xml:space="preserve"> y</w:t>
       </w:r>
       <w:r>
-        <w:t xml:space="preserve"> </w:t>
-      </w:r>
-      <w:proofErr w:type="spellStart"/>
-      <w:r>
-        <w:t>Mockit</w:t>
+        <w:t xml:space="preserve"> Mockit</w:t>
       </w:r>
       <w:r>
         <w:t>o</w:t>
       </w:r>
-      <w:proofErr w:type="spellEnd"/>
       <w:r>
         <w:t>.</w:t>
       </w:r>
     </w:p>
     <w:p>
       <w:pPr>
-        <w:pStyle w:val="Prrafodelista"/>
+        <w:pStyle w:val="ListParagraph"/>
         <w:numPr>
           <w:ilvl w:val="0"/>
           <w:numId w:val="3"/>
@@ -145,7 +140,7 @@
     </w:p>
     <w:p>
       <w:pPr>
-        <w:pStyle w:val="Prrafodelista"/>
+        <w:pStyle w:val="ListParagraph"/>
         <w:numPr>
           <w:ilvl w:val="0"/>
           <w:numId w:val="3"/>
@@ -180,23 +175,7 @@
         <w:t xml:space="preserve"> las pruebas de aceptación mediante</w:t>
       </w:r>
       <w:r>
-        <w:t xml:space="preserve"> </w:t>
-      </w:r>
-      <w:proofErr w:type="spellStart"/>
-      <w:r>
-        <w:t>JUnit</w:t>
-      </w:r>
-      <w:proofErr w:type="spellEnd"/>
-      <w:r>
-        <w:t xml:space="preserve"> y </w:t>
-      </w:r>
-      <w:proofErr w:type="spellStart"/>
-      <w:r>
-        <w:t>Expresso</w:t>
-      </w:r>
-      <w:proofErr w:type="spellEnd"/>
-      <w:r>
-        <w:t>.</w:t>
+        <w:t xml:space="preserve"> JUnit y Expresso.</w:t>
       </w:r>
     </w:p>
     <w:p>
@@ -337,39 +316,7 @@
           <w:rFonts w:eastAsiaTheme="minorHAnsi" w:cs="Calibri"/>
           <w:color w:val="000000"/>
         </w:rPr>
-        <w:t>El cliente realiza una pulsación de selección (un </w:t>
-      </w:r>
-      <w:proofErr w:type="spellStart"/>
-      <w:r>
-        <w:rPr>
-          <w:rFonts w:eastAsiaTheme="minorHAnsi" w:cs="Calibri"/>
-          <w:color w:val="000000"/>
-        </w:rPr>
-        <w:t>click</w:t>
-      </w:r>
-      <w:proofErr w:type="spellEnd"/>
-      <w:r>
-        <w:rPr>
-          <w:rFonts w:eastAsiaTheme="minorHAnsi" w:cs="Calibri"/>
-          <w:color w:val="000000"/>
-        </w:rPr>
-        <w:t>) sobre la opción de filtrar en el </w:t>
-      </w:r>
-      <w:proofErr w:type="spellStart"/>
-      <w:r>
-        <w:rPr>
-          <w:rFonts w:eastAsiaTheme="minorHAnsi" w:cs="Calibri"/>
-          <w:color w:val="000000"/>
-        </w:rPr>
-        <w:t>toolbar</w:t>
-      </w:r>
-      <w:proofErr w:type="spellEnd"/>
-      <w:r>
-        <w:rPr>
-          <w:rFonts w:eastAsiaTheme="minorHAnsi" w:cs="Calibri"/>
-          <w:color w:val="000000"/>
-        </w:rPr>
-        <w:t> de la aplicación.  </w:t>
+        <w:t>El cliente realiza una pulsación de selección (un click) sobre la opción de filtrar en el toolbar de la aplicación.  </w:t>
       </w:r>
     </w:p>
     <w:p>
@@ -507,23 +454,7 @@
           <w:rFonts w:eastAsiaTheme="minorHAnsi" w:cs="Calibri"/>
           <w:color w:val="000000"/>
         </w:rPr>
-        <w:t>Se verifica que la aplicación muestre correctamente en un </w:t>
-      </w:r>
-      <w:proofErr w:type="spellStart"/>
-      <w:r>
-        <w:rPr>
-          <w:rFonts w:eastAsiaTheme="minorHAnsi" w:cs="Calibri"/>
-          <w:color w:val="000000"/>
-        </w:rPr>
-        <w:t>toast</w:t>
-      </w:r>
-      <w:proofErr w:type="spellEnd"/>
-      <w:r>
-        <w:rPr>
-          <w:rFonts w:eastAsiaTheme="minorHAnsi" w:cs="Calibri"/>
-          <w:color w:val="000000"/>
-        </w:rPr>
-        <w:t> el número de gasolineras cargadas al aplicar el filtro. </w:t>
+        <w:t>Se verifica que la aplicación muestre correctamente en un toast el número de gasolineras cargadas al aplicar el filtro. </w:t>
       </w:r>
     </w:p>
     <w:p>
@@ -626,39 +557,7 @@
           <w:rFonts w:eastAsiaTheme="minorHAnsi" w:cs="Calibri"/>
           <w:color w:val="000000"/>
         </w:rPr>
-        <w:t>El cliente realiza una pulsación de selección (un </w:t>
-      </w:r>
-      <w:proofErr w:type="spellStart"/>
-      <w:r>
-        <w:rPr>
-          <w:rFonts w:eastAsiaTheme="minorHAnsi" w:cs="Calibri"/>
-          <w:color w:val="000000"/>
-        </w:rPr>
-        <w:t>click</w:t>
-      </w:r>
-      <w:proofErr w:type="spellEnd"/>
-      <w:r>
-        <w:rPr>
-          <w:rFonts w:eastAsiaTheme="minorHAnsi" w:cs="Calibri"/>
-          <w:color w:val="000000"/>
-        </w:rPr>
-        <w:t>) sobre la opción de filtrar en el </w:t>
-      </w:r>
-      <w:proofErr w:type="spellStart"/>
-      <w:r>
-        <w:rPr>
-          <w:rFonts w:eastAsiaTheme="minorHAnsi" w:cs="Calibri"/>
-          <w:color w:val="000000"/>
-        </w:rPr>
-        <w:t>toolbar</w:t>
-      </w:r>
-      <w:proofErr w:type="spellEnd"/>
-      <w:r>
-        <w:rPr>
-          <w:rFonts w:eastAsiaTheme="minorHAnsi" w:cs="Calibri"/>
-          <w:color w:val="000000"/>
-        </w:rPr>
-        <w:t> de la aplicación.  </w:t>
+        <w:t>El cliente realiza una pulsación de selección (un click) sobre la opción de filtrar en el toolbar de la aplicación.  </w:t>
       </w:r>
     </w:p>
     <w:p>
@@ -750,23 +649,7 @@
           <w:rFonts w:eastAsiaTheme="minorHAnsi" w:cs="Calibri"/>
           <w:color w:val="000000"/>
         </w:rPr>
-        <w:t>Se verifica que la aplicación muestre correctamente en un </w:t>
-      </w:r>
-      <w:proofErr w:type="spellStart"/>
-      <w:r>
-        <w:rPr>
-          <w:rFonts w:eastAsiaTheme="minorHAnsi" w:cs="Calibri"/>
-          <w:color w:val="000000"/>
-        </w:rPr>
-        <w:t>toast</w:t>
-      </w:r>
-      <w:proofErr w:type="spellEnd"/>
-      <w:r>
-        <w:rPr>
-          <w:rFonts w:eastAsiaTheme="minorHAnsi" w:cs="Calibri"/>
-          <w:color w:val="000000"/>
-        </w:rPr>
-        <w:t> el número de gasolineras cargadas al restablecer los filtros.  </w:t>
+        <w:t>Se verifica que la aplicación muestre correctamente en un toast el número de gasolineras cargadas al restablecer los filtros.  </w:t>
       </w:r>
     </w:p>
     <w:p>
@@ -863,39 +746,7 @@
           <w:color w:val="000000"/>
         </w:rPr>
         <w:lastRenderedPageBreak/>
-        <w:t>El cliente realiza una pulsación de selección (un </w:t>
-      </w:r>
-      <w:proofErr w:type="spellStart"/>
-      <w:r>
-        <w:rPr>
-          <w:rFonts w:eastAsiaTheme="minorHAnsi" w:cs="Calibri"/>
-          <w:color w:val="000000"/>
-        </w:rPr>
-        <w:t>click</w:t>
-      </w:r>
-      <w:proofErr w:type="spellEnd"/>
-      <w:r>
-        <w:rPr>
-          <w:rFonts w:eastAsiaTheme="minorHAnsi" w:cs="Calibri"/>
-          <w:color w:val="000000"/>
-        </w:rPr>
-        <w:t>) sobre la opción de filtrar en el </w:t>
-      </w:r>
-      <w:proofErr w:type="spellStart"/>
-      <w:r>
-        <w:rPr>
-          <w:rFonts w:eastAsiaTheme="minorHAnsi" w:cs="Calibri"/>
-          <w:color w:val="000000"/>
-        </w:rPr>
-        <w:t>toolbar</w:t>
-      </w:r>
-      <w:proofErr w:type="spellEnd"/>
-      <w:r>
-        <w:rPr>
-          <w:rFonts w:eastAsiaTheme="minorHAnsi" w:cs="Calibri"/>
-          <w:color w:val="000000"/>
-        </w:rPr>
-        <w:t> de la aplicación.  </w:t>
+        <w:t>El cliente realiza una pulsación de selección (un click) sobre la opción de filtrar en el toolbar de la aplicación.  </w:t>
       </w:r>
     </w:p>
     <w:p>
@@ -1113,39 +964,7 @@
           <w:rFonts w:eastAsiaTheme="minorHAnsi" w:cs="Calibri"/>
           <w:color w:val="000000"/>
         </w:rPr>
-        <w:t>El cliente realiza una pulsación de selección (un </w:t>
-      </w:r>
-      <w:proofErr w:type="spellStart"/>
-      <w:r>
-        <w:rPr>
-          <w:rFonts w:eastAsiaTheme="minorHAnsi" w:cs="Calibri"/>
-          <w:color w:val="000000"/>
-        </w:rPr>
-        <w:t>click</w:t>
-      </w:r>
-      <w:proofErr w:type="spellEnd"/>
-      <w:r>
-        <w:rPr>
-          <w:rFonts w:eastAsiaTheme="minorHAnsi" w:cs="Calibri"/>
-          <w:color w:val="000000"/>
-        </w:rPr>
-        <w:t>) sobre la opción de filtrar en el </w:t>
-      </w:r>
-      <w:proofErr w:type="spellStart"/>
-      <w:r>
-        <w:rPr>
-          <w:rFonts w:eastAsiaTheme="minorHAnsi" w:cs="Calibri"/>
-          <w:color w:val="000000"/>
-        </w:rPr>
-        <w:t>toolbar</w:t>
-      </w:r>
-      <w:proofErr w:type="spellEnd"/>
-      <w:r>
-        <w:rPr>
-          <w:rFonts w:eastAsiaTheme="minorHAnsi" w:cs="Calibri"/>
-          <w:color w:val="000000"/>
-        </w:rPr>
-        <w:t> de la aplicación.  </w:t>
+        <w:t>El cliente realiza una pulsación de selección (un click) sobre la opción de filtrar en el toolbar de la aplicación.  </w:t>
       </w:r>
     </w:p>
     <w:p>
@@ -1283,23 +1102,7 @@
           <w:rFonts w:eastAsiaTheme="minorHAnsi" w:cs="Calibri"/>
           <w:color w:val="000000"/>
         </w:rPr>
-        <w:t> Se verifica que la aplicación muestre correctamente en un </w:t>
-      </w:r>
-      <w:proofErr w:type="spellStart"/>
-      <w:r>
-        <w:rPr>
-          <w:rFonts w:eastAsiaTheme="minorHAnsi" w:cs="Calibri"/>
-          <w:color w:val="000000"/>
-        </w:rPr>
-        <w:t>toast</w:t>
-      </w:r>
-      <w:proofErr w:type="spellEnd"/>
-      <w:r>
-        <w:rPr>
-          <w:rFonts w:eastAsiaTheme="minorHAnsi" w:cs="Calibri"/>
-          <w:color w:val="000000"/>
-        </w:rPr>
-        <w:t> el número de gasolineras cargadas sin aplicar el filtro. </w:t>
+        <w:t> Se verifica que la aplicación muestre correctamente en un toast el número de gasolineras cargadas sin aplicar el filtro. </w:t>
       </w:r>
     </w:p>
     <w:p>
@@ -1396,39 +1199,7 @@
           <w:rFonts w:eastAsiaTheme="minorHAnsi" w:cs="Calibri"/>
           <w:color w:val="000000"/>
         </w:rPr>
-        <w:t>El cliente realiza una pulsación de selección (un </w:t>
-      </w:r>
-      <w:proofErr w:type="spellStart"/>
-      <w:r>
-        <w:rPr>
-          <w:rFonts w:eastAsiaTheme="minorHAnsi" w:cs="Calibri"/>
-          <w:color w:val="000000"/>
-        </w:rPr>
-        <w:t>click</w:t>
-      </w:r>
-      <w:proofErr w:type="spellEnd"/>
-      <w:r>
-        <w:rPr>
-          <w:rFonts w:eastAsiaTheme="minorHAnsi" w:cs="Calibri"/>
-          <w:color w:val="000000"/>
-        </w:rPr>
-        <w:t>) sobre la opción de filtrar en el </w:t>
-      </w:r>
-      <w:proofErr w:type="spellStart"/>
-      <w:r>
-        <w:rPr>
-          <w:rFonts w:eastAsiaTheme="minorHAnsi" w:cs="Calibri"/>
-          <w:color w:val="000000"/>
-        </w:rPr>
-        <w:t>toolbar</w:t>
-      </w:r>
-      <w:proofErr w:type="spellEnd"/>
-      <w:r>
-        <w:rPr>
-          <w:rFonts w:eastAsiaTheme="minorHAnsi" w:cs="Calibri"/>
-          <w:color w:val="000000"/>
-        </w:rPr>
-        <w:t> de la aplicación.  </w:t>
+        <w:t>El cliente realiza una pulsación de selección (un click) sobre la opción de filtrar en el toolbar de la aplicación.  </w:t>
       </w:r>
     </w:p>
     <w:p>
@@ -1566,23 +1337,7 @@
           <w:rFonts w:eastAsiaTheme="minorHAnsi" w:cs="Calibri"/>
           <w:color w:val="000000"/>
         </w:rPr>
-        <w:t>Se verifica que la aplicación muestre en un </w:t>
-      </w:r>
-      <w:proofErr w:type="spellStart"/>
-      <w:r>
-        <w:rPr>
-          <w:rFonts w:eastAsiaTheme="minorHAnsi" w:cs="Calibri"/>
-          <w:color w:val="000000"/>
-        </w:rPr>
-        <w:t>toast</w:t>
-      </w:r>
-      <w:proofErr w:type="spellEnd"/>
-      <w:r>
-        <w:rPr>
-          <w:rFonts w:eastAsiaTheme="minorHAnsi" w:cs="Calibri"/>
-          <w:color w:val="000000"/>
-        </w:rPr>
-        <w:t> que no ha encontrado ninguna coincidencia. </w:t>
+        <w:t>Se verifica que la aplicación muestre en un toast que no ha encontrado ninguna coincidencia. </w:t>
       </w:r>
     </w:p>
     <w:p>
@@ -1600,7 +1355,7 @@
     </w:p>
     <w:p>
       <w:pPr>
-        <w:pStyle w:val="Descripcin"/>
+        <w:pStyle w:val="Caption"/>
         <w:keepNext/>
         <w:jc w:val="center"/>
       </w:pPr>
@@ -1634,7 +1389,7 @@
     </w:p>
     <w:tbl>
       <w:tblPr>
-        <w:tblStyle w:val="Tablaconcuadrcula"/>
+        <w:tblStyle w:val="TableGrid"/>
         <w:tblW w:w="8642" w:type="dxa"/>
         <w:jc w:val="center"/>
         <w:tblLayout w:type="fixed"/>
@@ -2230,14 +1985,13 @@
     </w:p>
     <w:p>
       <w:pPr>
-        <w:pStyle w:val="Prrafodelista"/>
+        <w:pStyle w:val="ListParagraph"/>
         <w:ind w:left="0"/>
         <w:jc w:val="both"/>
       </w:pPr>
       <w:r>
         <w:t xml:space="preserve">Deberían probarse los métodos de la clase </w:t>
       </w:r>
-      <w:proofErr w:type="spellStart"/>
       <w:r>
         <w:rPr>
           <w:rFonts w:ascii="Consolas" w:hAnsi="Consolas"/>
@@ -2245,7 +1999,6 @@
         </w:rPr>
         <w:t>Filter</w:t>
       </w:r>
-      <w:proofErr w:type="spellEnd"/>
       <w:r>
         <w:t>.</w:t>
       </w:r>
@@ -2255,14 +2008,14 @@
     </w:p>
     <w:p>
       <w:pPr>
-        <w:pStyle w:val="Prrafodelista"/>
+        <w:pStyle w:val="ListParagraph"/>
         <w:ind w:left="0"/>
         <w:jc w:val="both"/>
       </w:pPr>
     </w:p>
     <w:p>
       <w:pPr>
-        <w:pStyle w:val="Prrafodelista"/>
+        <w:pStyle w:val="ListParagraph"/>
         <w:numPr>
           <w:ilvl w:val="0"/>
           <w:numId w:val="14"/>
@@ -2272,54 +2025,59 @@
           <w:lang w:val="en-US"/>
         </w:rPr>
       </w:pPr>
-      <w:proofErr w:type="spellStart"/>
       <w:r>
         <w:rPr>
           <w:lang w:val="en-US"/>
         </w:rPr>
-        <w:t>Método</w:t>
-      </w:r>
-      <w:proofErr w:type="spellEnd"/>
+        <w:t xml:space="preserve">Método setMaxPrice( p : Double ) : </w:t>
+      </w:r>
       <w:r>
         <w:rPr>
           <w:lang w:val="en-US"/>
         </w:rPr>
-        <w:t xml:space="preserve"> </w:t>
-      </w:r>
-      <w:proofErr w:type="spellStart"/>
-      <w:proofErr w:type="gramStart"/>
-      <w:r>
+        <w:t>IFilter</w:t>
+      </w:r>
+    </w:p>
+    <w:p>
+      <w:pPr>
+        <w:pStyle w:val="ListParagraph"/>
+        <w:jc w:val="both"/>
         <w:rPr>
           <w:lang w:val="en-US"/>
         </w:rPr>
-        <w:t>setMaxPrice</w:t>
-      </w:r>
-      <w:proofErr w:type="spellEnd"/>
-      <w:r>
-        <w:rPr>
-          <w:lang w:val="en-US"/>
-        </w:rPr>
-        <w:t>( p</w:t>
-      </w:r>
-      <w:proofErr w:type="gramEnd"/>
-      <w:r>
-        <w:rPr>
-          <w:lang w:val="en-US"/>
-        </w:rPr>
-        <w:t xml:space="preserve"> : Double ) : </w:t>
-      </w:r>
-      <w:proofErr w:type="spellStart"/>
-      <w:r>
-        <w:rPr>
-          <w:lang w:val="en-US"/>
-        </w:rPr>
-        <w:t>IFilter</w:t>
-      </w:r>
-      <w:proofErr w:type="spellEnd"/>
+      </w:pPr>
+    </w:p>
+    <w:p>
+      <w:pPr>
+        <w:pStyle w:val="ListParagraph"/>
+        <w:numPr>
+          <w:ilvl w:val="0"/>
+          <w:numId w:val="14"/>
+        </w:numPr>
+        <w:jc w:val="both"/>
+      </w:pPr>
+      <w:r>
+        <w:t xml:space="preserve">Método </w:t>
+      </w:r>
+      <w:r>
+        <w:t>to</w:t>
+      </w:r>
+      <w:r>
+        <w:t xml:space="preserve">Filter( g : </w:t>
+      </w:r>
+      <w:r>
+        <w:t>List&lt;Gasolinera&gt;</w:t>
+      </w:r>
+      <w:r>
+        <w:t xml:space="preserve"> ) : </w:t>
+      </w:r>
+      <w:r>
+        <w:t>List&lt;Gasolinera&gt;</w:t>
+      </w:r>
     </w:p>
     <w:tbl>
       <w:tblPr>
-        <w:tblStyle w:val="Tablaconcuadrcula"/>
+        <w:tblStyle w:val="TableGrid"/>
         <w:tblW w:w="0" w:type="auto"/>
         <w:jc w:val="center"/>
         <w:tblLook w:val="04A0" w:firstRow="1" w:lastRow="0" w:firstColumn="1" w:lastColumn="0" w:noHBand="0" w:noVBand="1"/>
@@ -2339,7 +2097,7 @@
           </w:tcPr>
           <w:p>
             <w:pPr>
-              <w:pStyle w:val="Prrafodelista"/>
+              <w:pStyle w:val="ListParagraph"/>
               <w:ind w:left="0"/>
               <w:jc w:val="center"/>
             </w:pPr>
@@ -2354,7 +2112,7 @@
           </w:tcPr>
           <w:p>
             <w:pPr>
-              <w:pStyle w:val="Prrafodelista"/>
+              <w:pStyle w:val="ListParagraph"/>
               <w:ind w:left="0"/>
               <w:jc w:val="center"/>
             </w:pPr>
@@ -2369,7 +2127,7 @@
           </w:tcPr>
           <w:p>
             <w:pPr>
-              <w:pStyle w:val="Prrafodelista"/>
+              <w:pStyle w:val="ListParagraph"/>
               <w:ind w:left="0"/>
               <w:jc w:val="both"/>
             </w:pPr>
@@ -2389,12 +2147,12 @@
           </w:tcPr>
           <w:p>
             <w:pPr>
-              <w:pStyle w:val="Prrafodelista"/>
+              <w:pStyle w:val="ListParagraph"/>
               <w:ind w:left="0"/>
               <w:jc w:val="center"/>
             </w:pPr>
             <w:r>
-              <w:t>UD1.a</w:t>
+              <w:t>UD2.a</w:t>
             </w:r>
           </w:p>
         </w:tc>
@@ -2404,12 +2162,32 @@
           </w:tcPr>
           <w:p>
             <w:pPr>
-              <w:pStyle w:val="Prrafodelista"/>
+              <w:pStyle w:val="ListParagraph"/>
               <w:ind w:left="0"/>
               <w:jc w:val="center"/>
             </w:pPr>
             <w:r>
-              <w:t>0.00</w:t>
+              <w:t>Filter(1.8)</w:t>
+            </w:r>
+          </w:p>
+          <w:p>
+            <w:pPr>
+              <w:pStyle w:val="ListParagraph"/>
+              <w:ind w:left="0"/>
+              <w:jc w:val="center"/>
+            </w:pPr>
+          </w:p>
+          <w:p>
+            <w:pPr>
+              <w:pStyle w:val="ListParagraph"/>
+              <w:ind w:left="0"/>
+              <w:jc w:val="center"/>
+            </w:pPr>
+            <w:r>
+              <w:t>[Gasolinera(Nombre, 1.8), Gasolinera(Nombre, 1.0), Gasolinera(Nombre, 1.9), Gasolinera(Nombre, NULL)]</w:t>
+            </w:r>
+            <w:r>
+              <w:t xml:space="preserve">  </w:t>
             </w:r>
           </w:p>
         </w:tc>
@@ -2419,142 +2197,12 @@
           </w:tcPr>
           <w:p>
             <w:pPr>
-              <w:pStyle w:val="Prrafodelista"/>
+              <w:pStyle w:val="ListParagraph"/>
               <w:ind w:left="0"/>
               <w:jc w:val="both"/>
             </w:pPr>
-            <w:proofErr w:type="spellStart"/>
-            <w:proofErr w:type="gramStart"/>
-            <w:r>
-              <w:t>Filter</w:t>
-            </w:r>
-            <w:proofErr w:type="spellEnd"/>
-            <w:r>
-              <w:t>(</w:t>
-            </w:r>
-            <w:proofErr w:type="gramEnd"/>
-            <w:r>
-              <w:t>0.00)</w:t>
-            </w:r>
-          </w:p>
-        </w:tc>
-      </w:tr>
-      <w:tr>
-        <w:trPr>
-          <w:jc w:val="center"/>
-        </w:trPr>
-        <w:tc>
-          <w:tcPr>
-            <w:tcW w:w="1499" w:type="dxa"/>
-          </w:tcPr>
-          <w:p>
-            <w:pPr>
-              <w:pStyle w:val="Prrafodelista"/>
-              <w:ind w:left="0"/>
-              <w:jc w:val="center"/>
-            </w:pPr>
-            <w:r>
-              <w:t>UD1.b</w:t>
-            </w:r>
-          </w:p>
-        </w:tc>
-        <w:tc>
-          <w:tcPr>
-            <w:tcW w:w="4049" w:type="dxa"/>
-          </w:tcPr>
-          <w:p>
-            <w:pPr>
-              <w:pStyle w:val="Prrafodelista"/>
-              <w:ind w:left="0"/>
-              <w:jc w:val="center"/>
-            </w:pPr>
-            <w:r>
-              <w:t>2.00</w:t>
-            </w:r>
-          </w:p>
-        </w:tc>
-        <w:tc>
-          <w:tcPr>
-            <w:tcW w:w="2831" w:type="dxa"/>
-          </w:tcPr>
-          <w:p>
-            <w:pPr>
-              <w:pStyle w:val="Prrafodelista"/>
-              <w:ind w:left="0"/>
-              <w:jc w:val="both"/>
-            </w:pPr>
-            <w:proofErr w:type="spellStart"/>
-            <w:proofErr w:type="gramStart"/>
-            <w:r>
-              <w:t>Filter</w:t>
-            </w:r>
-            <w:proofErr w:type="spellEnd"/>
-            <w:r>
-              <w:t>(</w:t>
-            </w:r>
-            <w:proofErr w:type="gramEnd"/>
-            <w:r>
-              <w:t>2.00)</w:t>
-            </w:r>
-          </w:p>
-        </w:tc>
-      </w:tr>
-      <w:tr>
-        <w:trPr>
-          <w:jc w:val="center"/>
-        </w:trPr>
-        <w:tc>
-          <w:tcPr>
-            <w:tcW w:w="1499" w:type="dxa"/>
-          </w:tcPr>
-          <w:p>
-            <w:pPr>
-              <w:pStyle w:val="Prrafodelista"/>
-              <w:ind w:left="0"/>
-              <w:jc w:val="center"/>
-            </w:pPr>
-            <w:r>
-              <w:t>UD1.c</w:t>
-            </w:r>
-          </w:p>
-        </w:tc>
-        <w:tc>
-          <w:tcPr>
-            <w:tcW w:w="4049" w:type="dxa"/>
-          </w:tcPr>
-          <w:p>
-            <w:pPr>
-              <w:pStyle w:val="Prrafodelista"/>
-              <w:ind w:left="0"/>
-              <w:jc w:val="center"/>
-            </w:pPr>
-            <w:r>
-              <w:t>-1.00</w:t>
-            </w:r>
-          </w:p>
-        </w:tc>
-        <w:tc>
-          <w:tcPr>
-            <w:tcW w:w="2831" w:type="dxa"/>
-          </w:tcPr>
-          <w:p>
-            <w:pPr>
-              <w:pStyle w:val="Prrafodelista"/>
-              <w:ind w:left="0"/>
-              <w:jc w:val="both"/>
-            </w:pPr>
-            <w:proofErr w:type="spellStart"/>
-            <w:proofErr w:type="gramStart"/>
-            <w:r>
-              <w:t>Filter</w:t>
-            </w:r>
-            <w:proofErr w:type="spellEnd"/>
-            <w:r>
-              <w:t>(</w:t>
-            </w:r>
-            <w:proofErr w:type="gramEnd"/>
-            <w:r>
-              <w:t>0.00)</w:t>
+            <w:r>
+              <w:t>[Gasolinera(Nombre,1.8), Gasolinera(Nombre, 1.0)]</w:t>
             </w:r>
           </w:p>
         </w:tc>
@@ -2570,55 +2218,304 @@
     </w:p>
     <w:p>
       <w:pPr>
-        <w:pStyle w:val="Prrafodelista"/>
+        <w:spacing w:after="120"/>
+        <w:jc w:val="both"/>
+        <w:rPr>
+          <w:b/>
+          <w:u w:val="single"/>
+        </w:rPr>
+      </w:pPr>
+      <w:r>
+        <w:rPr>
+          <w:b/>
+          <w:u w:val="single"/>
+        </w:rPr>
+        <w:t>Pruebas unitaria</w:t>
+      </w:r>
+      <w:r>
+        <w:rPr>
+          <w:b/>
+          <w:u w:val="single"/>
+        </w:rPr>
+        <w:t>s</w:t>
+      </w:r>
+      <w:r>
+        <w:rPr>
+          <w:b/>
+          <w:u w:val="single"/>
+        </w:rPr>
+        <w:t xml:space="preserve"> de la</w:t>
+      </w:r>
+      <w:r>
+        <w:rPr>
+          <w:b/>
+          <w:u w:val="single"/>
+        </w:rPr>
+        <w:t xml:space="preserve"> capa </w:t>
+      </w:r>
+      <w:r>
+        <w:rPr>
+          <w:b/>
+          <w:u w:val="single"/>
+        </w:rPr>
+        <w:t>de negocio</w:t>
+      </w:r>
+    </w:p>
+    <w:p>
+      <w:pPr>
+        <w:spacing w:after="120"/>
+        <w:jc w:val="both"/>
+      </w:pPr>
+      <w:r>
+        <w:t>Deberían probarse los métodos de la clase</w:t>
+      </w:r>
+      <w:r>
+        <w:t xml:space="preserve"> </w:t>
+      </w:r>
+      <w:r>
+        <w:t>MainPresenter</w:t>
+      </w:r>
+      <w:r>
+        <w:rPr>
+          <w:bCs/>
+        </w:rPr>
+        <w:t xml:space="preserve"> </w:t>
+      </w:r>
+      <w:r>
+        <w:rPr>
+          <w:bCs/>
+        </w:rPr>
+        <w:t xml:space="preserve">usados en los filtros, </w:t>
+      </w:r>
+      <w:r>
+        <w:rPr>
+          <w:bCs/>
+        </w:rPr>
+        <w:t xml:space="preserve">para ello </w:t>
+      </w:r>
+      <w:r>
+        <w:rPr>
+          <w:bCs/>
+        </w:rPr>
+        <w:t>serán</w:t>
+      </w:r>
+      <w:r>
+        <w:rPr>
+          <w:bCs/>
+        </w:rPr>
+        <w:t xml:space="preserve"> necesarios </w:t>
+      </w:r>
+      <w:r>
+        <w:rPr>
+          <w:bCs/>
+        </w:rPr>
+        <w:t>mock</w:t>
+      </w:r>
+      <w:r>
+        <w:rPr>
+          <w:bCs/>
+        </w:rPr>
+        <w:t xml:space="preserve">s de </w:t>
+      </w:r>
+      <w:r>
+        <w:t>IGasolinerasRepository, ICallBack</w:t>
+      </w:r>
+      <w:r>
+        <w:t>,</w:t>
+      </w:r>
+      <w:r>
+        <w:t xml:space="preserve"> IFilter</w:t>
+      </w:r>
+      <w:r>
+        <w:t xml:space="preserve"> y </w:t>
+      </w:r>
+      <w:r>
+        <w:t>IMainContract.View</w:t>
+      </w:r>
+    </w:p>
+    <w:p>
+      <w:pPr>
+        <w:spacing w:after="120"/>
+        <w:jc w:val="both"/>
+        <w:rPr>
+          <w:bCs/>
+        </w:rPr>
+      </w:pPr>
+    </w:p>
+    <w:p>
+      <w:pPr>
+        <w:pStyle w:val="ListParagraph"/>
         <w:numPr>
           <w:ilvl w:val="0"/>
           <w:numId w:val="14"/>
         </w:numPr>
+        <w:spacing w:after="120"/>
         <w:jc w:val="both"/>
-      </w:pPr>
-      <w:r>
+        <w:rPr>
+          <w:bCs/>
+        </w:rPr>
+      </w:pPr>
+      <w:r>
+        <w:rPr>
+          <w:bCs/>
+          <w:lang w:val="en-GB"/>
+        </w:rPr>
         <w:t xml:space="preserve">Método </w:t>
       </w:r>
-      <w:proofErr w:type="spellStart"/>
-      <w:proofErr w:type="gramStart"/>
-      <w:r>
-        <w:t>to</w:t>
-      </w:r>
-      <w:r>
-        <w:t>Filter</w:t>
-      </w:r>
-      <w:proofErr w:type="spellEnd"/>
-      <w:r>
-        <w:t>( g</w:t>
-      </w:r>
-      <w:proofErr w:type="gramEnd"/>
-      <w:r>
-        <w:t xml:space="preserve"> : </w:t>
-      </w:r>
-      <w:proofErr w:type="spellStart"/>
-      <w:r>
-        <w:t>List</w:t>
-      </w:r>
-      <w:proofErr w:type="spellEnd"/>
-      <w:r>
-        <w:t>&lt;Gasolinera&gt;</w:t>
-      </w:r>
-      <w:r>
-        <w:t xml:space="preserve"> ) : </w:t>
-      </w:r>
-      <w:proofErr w:type="spellStart"/>
-      <w:r>
-        <w:t>List</w:t>
-      </w:r>
-      <w:proofErr w:type="spellEnd"/>
-      <w:r>
-        <w:t>&lt;Gasolinera&gt;</w:t>
+      <w:r>
+        <w:rPr>
+          <w:bCs/>
+        </w:rPr>
+        <w:t>onFiltersPopUpFuelTypesSelected</w:t>
+      </w:r>
+      <w:r>
+        <w:rPr>
+          <w:bCs/>
+          <w:lang w:val="en-GB"/>
+        </w:rPr>
+        <w:t>()</w:t>
+      </w:r>
+    </w:p>
+    <w:p>
+      <w:pPr>
+        <w:pStyle w:val="ListParagraph"/>
+        <w:numPr>
+          <w:ilvl w:val="0"/>
+          <w:numId w:val="14"/>
+        </w:numPr>
+        <w:spacing w:after="120"/>
+        <w:jc w:val="both"/>
+        <w:rPr>
+          <w:bCs/>
+          <w:lang w:val="en-US"/>
+        </w:rPr>
+      </w:pPr>
+      <w:r>
+        <w:rPr>
+          <w:bCs/>
+          <w:lang w:val="en-GB"/>
+        </w:rPr>
+        <w:t xml:space="preserve">Método </w:t>
+      </w:r>
+      <w:r>
+        <w:rPr>
+          <w:bCs/>
+          <w:lang w:val="en-US"/>
+        </w:rPr>
+        <w:t>onFiltersPopUpFuelTypesOneSelected(int index, boolean value)</w:t>
+      </w:r>
+    </w:p>
+    <w:p>
+      <w:pPr>
+        <w:pStyle w:val="ListParagraph"/>
+        <w:numPr>
+          <w:ilvl w:val="0"/>
+          <w:numId w:val="14"/>
+        </w:numPr>
+        <w:spacing w:after="120"/>
+        <w:jc w:val="both"/>
+        <w:rPr>
+          <w:bCs/>
+        </w:rPr>
+      </w:pPr>
+      <w:r>
+        <w:rPr>
+          <w:bCs/>
+          <w:lang w:val="en-US"/>
+        </w:rPr>
+        <w:t xml:space="preserve">Método </w:t>
+      </w:r>
+      <w:r>
+        <w:rPr>
+          <w:bCs/>
+        </w:rPr>
+        <w:t>onFiltersPopUpFuelTypesAccepted()</w:t>
+      </w:r>
+    </w:p>
+    <w:p>
+      <w:pPr>
+        <w:pStyle w:val="ListParagraph"/>
+        <w:numPr>
+          <w:ilvl w:val="0"/>
+          <w:numId w:val="14"/>
+        </w:numPr>
+        <w:spacing w:after="120"/>
+        <w:jc w:val="both"/>
+        <w:rPr>
+          <w:bCs/>
+        </w:rPr>
+      </w:pPr>
+      <w:r>
+        <w:rPr>
+          <w:bCs/>
+          <w:lang w:val="en-GB"/>
+        </w:rPr>
+        <w:t xml:space="preserve">Método </w:t>
+      </w:r>
+      <w:r>
+        <w:rPr>
+          <w:bCs/>
+        </w:rPr>
+        <w:t>onFiltersPopUpCancelClicked()</w:t>
+      </w:r>
+    </w:p>
+    <w:p>
+      <w:pPr>
+        <w:pStyle w:val="ListParagraph"/>
+        <w:numPr>
+          <w:ilvl w:val="0"/>
+          <w:numId w:val="14"/>
+        </w:numPr>
+        <w:spacing w:after="120"/>
+        <w:jc w:val="both"/>
+        <w:rPr>
+          <w:bCs/>
+        </w:rPr>
+      </w:pPr>
+      <w:r>
+        <w:rPr>
+          <w:bCs/>
+          <w:lang w:val="en-GB"/>
+        </w:rPr>
+        <w:t xml:space="preserve">Método </w:t>
+      </w:r>
+      <w:r>
+        <w:rPr>
+          <w:bCs/>
+        </w:rPr>
+        <w:t>onFiltersPopUpAcceptClicked()</w:t>
+      </w:r>
+    </w:p>
+    <w:p>
+      <w:pPr>
+        <w:pStyle w:val="ListParagraph"/>
+        <w:numPr>
+          <w:ilvl w:val="0"/>
+          <w:numId w:val="14"/>
+        </w:numPr>
+        <w:spacing w:after="120"/>
+        <w:jc w:val="both"/>
+        <w:rPr>
+          <w:bCs/>
+        </w:rPr>
+      </w:pPr>
+      <w:r>
+        <w:rPr>
+          <w:bCs/>
+          <w:lang w:val="en-GB"/>
+        </w:rPr>
+        <w:t xml:space="preserve">Método </w:t>
+      </w:r>
+      <w:r>
+        <w:rPr>
+          <w:bCs/>
+        </w:rPr>
+        <w:t>onFiltersPopUpClearFiltersClicked()</w:t>
       </w:r>
     </w:p>
     <w:tbl>
       <w:tblPr>
-        <w:tblStyle w:val="Tablaconcuadrcula"/>
+        <w:tblStyle w:val="TableGrid"/>
         <w:tblW w:w="0" w:type="auto"/>
         <w:jc w:val="center"/>
         <w:tblLook w:val="04A0" w:firstRow="1" w:lastRow="0" w:firstColumn="1" w:lastColumn="0" w:noHBand="0" w:noVBand="1"/>
@@ -2638,7 +2535,7 @@
           </w:tcPr>
           <w:p>
             <w:pPr>
-              <w:pStyle w:val="Prrafodelista"/>
+              <w:pStyle w:val="ListParagraph"/>
               <w:ind w:left="0"/>
               <w:jc w:val="center"/>
             </w:pPr>
@@ -2653,7 +2550,7 @@
           </w:tcPr>
           <w:p>
             <w:pPr>
-              <w:pStyle w:val="Prrafodelista"/>
+              <w:pStyle w:val="ListParagraph"/>
               <w:ind w:left="0"/>
               <w:jc w:val="center"/>
             </w:pPr>
@@ -2668,7 +2565,7 @@
           </w:tcPr>
           <w:p>
             <w:pPr>
-              <w:pStyle w:val="Prrafodelista"/>
+              <w:pStyle w:val="ListParagraph"/>
               <w:ind w:left="0"/>
               <w:jc w:val="both"/>
             </w:pPr>
@@ -2688,12 +2585,18 @@
           </w:tcPr>
           <w:p>
             <w:pPr>
-              <w:pStyle w:val="Prrafodelista"/>
+              <w:pStyle w:val="ListParagraph"/>
               <w:ind w:left="0"/>
               <w:jc w:val="center"/>
             </w:pPr>
             <w:r>
-              <w:t>UD2.a</w:t>
+              <w:t>U</w:t>
+            </w:r>
+            <w:r>
+              <w:t>B6</w:t>
+            </w:r>
+            <w:r>
+              <w:t>.a</w:t>
             </w:r>
           </w:p>
         </w:tc>
@@ -2703,84 +2606,31 @@
           </w:tcPr>
           <w:p>
             <w:pPr>
-              <w:pStyle w:val="Prrafodelista"/>
+              <w:pStyle w:val="ListParagraph"/>
               <w:ind w:left="0"/>
               <w:jc w:val="center"/>
             </w:pPr>
-            <w:proofErr w:type="spellStart"/>
-            <w:proofErr w:type="gramStart"/>
-            <w:r>
-              <w:t>Filter</w:t>
-            </w:r>
-            <w:proofErr w:type="spellEnd"/>
-            <w:r>
-              <w:t>(</w:t>
-            </w:r>
-            <w:proofErr w:type="gramEnd"/>
-            <w:r>
-              <w:t>1.8)</w:t>
-            </w:r>
-          </w:p>
-          <w:p>
-            <w:pPr>
-              <w:pStyle w:val="Prrafodelista"/>
+            <w:r>
+              <w:t>TempFilter(</w:t>
+            </w:r>
+            <w:r>
+              <w:t>{</w:t>
+            </w:r>
+            <w:r>
+              <w:t>“Gasolina 95”</w:t>
+            </w:r>
+            <w:r>
+              <w:t>}</w:t>
+            </w:r>
+            <w:r>
+              <w:t>)</w:t>
+            </w:r>
+          </w:p>
+          <w:p>
+            <w:pPr>
+              <w:pStyle w:val="ListParagraph"/>
               <w:ind w:left="0"/>
-              <w:jc w:val="center"/>
-            </w:pPr>
-          </w:p>
-          <w:p>
-            <w:pPr>
-              <w:pStyle w:val="Prrafodelista"/>
-              <w:ind w:left="0"/>
-              <w:jc w:val="center"/>
-            </w:pPr>
-            <w:r>
-              <w:t>[</w:t>
-            </w:r>
-            <w:proofErr w:type="gramStart"/>
-            <w:r>
-              <w:t>Gasolinera(</w:t>
-            </w:r>
-            <w:proofErr w:type="gramEnd"/>
-            <w:r>
-              <w:t>Nombre, 1.8)</w:t>
-            </w:r>
-            <w:r>
-              <w:t>, Gasolinera(</w:t>
-            </w:r>
-            <w:r>
-              <w:t>Nombre, 1.</w:t>
-            </w:r>
-            <w:r>
-              <w:t>0</w:t>
-            </w:r>
-            <w:r>
-              <w:t>)</w:t>
-            </w:r>
-            <w:r>
-              <w:t>, Gasolinera(</w:t>
-            </w:r>
-            <w:r>
-              <w:t>Nombre, 1.</w:t>
-            </w:r>
-            <w:r>
-              <w:t>9</w:t>
-            </w:r>
-            <w:r>
-              <w:t>)</w:t>
-            </w:r>
-            <w:r>
-              <w:t xml:space="preserve">, </w:t>
-            </w:r>
-            <w:r>
-              <w:t>Gasolinera(Nombre, NULL)</w:t>
-            </w:r>
-            <w:r>
-              <w:t>]</w:t>
-            </w:r>
-            <w:r>
-              <w:t xml:space="preserve">  </w:t>
-            </w:r>
+            </w:pPr>
           </w:p>
         </w:tc>
         <w:tc>
@@ -2789,23 +2639,101 @@
           </w:tcPr>
           <w:p>
             <w:pPr>
-              <w:pStyle w:val="Prrafodelista"/>
+              <w:pStyle w:val="ListParagraph"/>
               <w:ind w:left="0"/>
               <w:jc w:val="both"/>
             </w:pPr>
             <w:r>
-              <w:t>[</w:t>
-            </w:r>
-            <w:proofErr w:type="gramStart"/>
-            <w:r>
-              <w:t>Gasolinera(</w:t>
-            </w:r>
-            <w:proofErr w:type="gramEnd"/>
-            <w:r>
-              <w:t>Nombre, 1.8), Gasolinera(Nombre, 1.0)</w:t>
-            </w:r>
-            <w:r>
-              <w:t>]</w:t>
+              <w:t>TempFilter</w:t>
+            </w:r>
+            <w:r>
+              <w:t>(</w:t>
+            </w:r>
+          </w:p>
+          <w:p>
+            <w:pPr>
+              <w:pStyle w:val="ListParagraph"/>
+              <w:ind w:left="0"/>
+              <w:jc w:val="both"/>
+            </w:pPr>
+            <w:r>
+              <w:t>{“Gasolina 95”, ”Diesel”}</w:t>
+            </w:r>
+            <w:r>
+              <w:t>)</w:t>
+            </w:r>
+          </w:p>
+        </w:tc>
+      </w:tr>
+      <w:tr>
+        <w:trPr>
+          <w:jc w:val="center"/>
+        </w:trPr>
+        <w:tc>
+          <w:tcPr>
+            <w:tcW w:w="1499" w:type="dxa"/>
+          </w:tcPr>
+          <w:p>
+            <w:pPr>
+              <w:pStyle w:val="ListParagraph"/>
+              <w:ind w:left="0"/>
+              <w:jc w:val="center"/>
+            </w:pPr>
+            <w:r>
+              <w:t>UB6.b</w:t>
+            </w:r>
+          </w:p>
+        </w:tc>
+        <w:tc>
+          <w:tcPr>
+            <w:tcW w:w="4049" w:type="dxa"/>
+          </w:tcPr>
+          <w:p>
+            <w:pPr>
+              <w:pStyle w:val="ListParagraph"/>
+              <w:ind w:left="0"/>
+              <w:jc w:val="center"/>
+            </w:pPr>
+            <w:r>
+              <w:t>TempFilter({“</w:t>
+            </w:r>
+            <w:r>
+              <w:t>Diesel</w:t>
+            </w:r>
+            <w:r>
+              <w:t>”})</w:t>
+            </w:r>
+          </w:p>
+          <w:p>
+            <w:pPr>
+              <w:pStyle w:val="ListParagraph"/>
+              <w:ind w:left="0"/>
+              <w:jc w:val="center"/>
+            </w:pPr>
+          </w:p>
+        </w:tc>
+        <w:tc>
+          <w:tcPr>
+            <w:tcW w:w="2831" w:type="dxa"/>
+          </w:tcPr>
+          <w:p>
+            <w:pPr>
+              <w:pStyle w:val="ListParagraph"/>
+              <w:ind w:left="0"/>
+              <w:jc w:val="both"/>
+            </w:pPr>
+            <w:r>
+              <w:t>TempFilter(</w:t>
+            </w:r>
+          </w:p>
+          <w:p>
+            <w:pPr>
+              <w:pStyle w:val="ListParagraph"/>
+              <w:ind w:left="0"/>
+              <w:jc w:val="both"/>
+            </w:pPr>
+            <w:r>
+              <w:t>{“Gasolina 95”, ”Diesel”})</w:t>
             </w:r>
           </w:p>
         </w:tc>
@@ -2813,17 +2741,54 @@
     </w:tbl>
     <w:p>
       <w:pPr>
-        <w:jc w:val="both"/>
-        <w:rPr>
-          <w:lang w:val="en-US"/>
-        </w:rPr>
-      </w:pPr>
-    </w:p>
-    <w:p>
-      <w:pPr>
+        <w:pStyle w:val="ListParagraph"/>
         <w:spacing w:after="120"/>
         <w:jc w:val="both"/>
         <w:rPr>
+          <w:bCs/>
+        </w:rPr>
+      </w:pPr>
+    </w:p>
+    <w:p>
+      <w:pPr>
+        <w:autoSpaceDE w:val="0"/>
+        <w:autoSpaceDN w:val="0"/>
+        <w:adjustRightInd w:val="0"/>
+        <w:spacing w:after="120" w:line="240" w:lineRule="auto"/>
+        <w:rPr>
+          <w:rFonts w:eastAsiaTheme="minorHAnsi" w:cs="Calibri"/>
+          <w:b/>
+          <w:bCs/>
+          <w:u w:val="single"/>
+        </w:rPr>
+      </w:pPr>
+    </w:p>
+    <w:p>
+      <w:pPr>
+        <w:autoSpaceDE w:val="0"/>
+        <w:autoSpaceDN w:val="0"/>
+        <w:adjustRightInd w:val="0"/>
+        <w:spacing w:after="120" w:line="240" w:lineRule="auto"/>
+        <w:rPr>
+          <w:rFonts w:eastAsiaTheme="minorHAnsi" w:cs="Calibri"/>
+          <w:b/>
+          <w:bCs/>
+        </w:rPr>
+      </w:pPr>
+      <w:r>
+        <w:rPr>
+          <w:rFonts w:eastAsiaTheme="minorHAnsi" w:cs="Calibri"/>
+          <w:b/>
+          <w:bCs/>
+          <w:u w:val="single"/>
+        </w:rPr>
+        <w:t>PRUEBAS DE INTEGRACIÓN</w:t>
+      </w:r>
+    </w:p>
+    <w:p>
+      <w:pPr>
+        <w:jc w:val="both"/>
+        <w:rPr>
           <w:b/>
           <w:u w:val="single"/>
         </w:rPr>
@@ -2833,138 +2798,66 @@
           <w:b/>
           <w:u w:val="single"/>
         </w:rPr>
-        <w:t>Pruebas unitaria</w:t>
+        <w:t xml:space="preserve">Pruebas </w:t>
       </w:r>
       <w:r>
         <w:rPr>
           <w:b/>
           <w:u w:val="single"/>
         </w:rPr>
-        <w:t>s</w:t>
+        <w:t xml:space="preserve">de </w:t>
       </w:r>
       <w:r>
         <w:rPr>
           <w:b/>
           <w:u w:val="single"/>
         </w:rPr>
-        <w:t xml:space="preserve"> de la</w:t>
+        <w:t>integración</w:t>
       </w:r>
       <w:r>
         <w:rPr>
           <w:b/>
           <w:u w:val="single"/>
         </w:rPr>
-        <w:t xml:space="preserve"> capa </w:t>
+        <w:t xml:space="preserve"> de la capa de </w:t>
       </w:r>
       <w:r>
         <w:rPr>
           <w:b/>
           <w:u w:val="single"/>
         </w:rPr>
-        <w:t>de negocio</w:t>
-      </w:r>
-    </w:p>
-    <w:p>
-      <w:pPr>
-        <w:spacing w:after="120"/>
+        <w:t>negocio</w:t>
+      </w:r>
+    </w:p>
+    <w:p>
+      <w:pPr>
         <w:jc w:val="both"/>
       </w:pPr>
       <w:r>
-        <w:t>Deberían probarse los métodos de la clase</w:t>
-      </w:r>
-      <w:r>
-        <w:t xml:space="preserve"> </w:t>
-      </w:r>
-      <w:proofErr w:type="spellStart"/>
-      <w:r>
-        <w:t>MainPresenter</w:t>
-      </w:r>
-      <w:proofErr w:type="spellEnd"/>
-      <w:r>
-        <w:rPr>
-          <w:bCs/>
-        </w:rPr>
-        <w:t xml:space="preserve"> para ello </w:t>
-      </w:r>
-      <w:proofErr w:type="spellStart"/>
-      <w:r>
-        <w:rPr>
-          <w:bCs/>
-        </w:rPr>
-        <w:t>seran</w:t>
-      </w:r>
-      <w:proofErr w:type="spellEnd"/>
-      <w:r>
-        <w:rPr>
-          <w:bCs/>
-        </w:rPr>
-        <w:t xml:space="preserve"> necesarios </w:t>
-      </w:r>
-      <w:proofErr w:type="spellStart"/>
-      <w:r>
-        <w:rPr>
-          <w:bCs/>
-        </w:rPr>
-        <w:t>mock</w:t>
-      </w:r>
-      <w:r>
-        <w:rPr>
-          <w:bCs/>
-        </w:rPr>
-        <w:t>s</w:t>
-      </w:r>
-      <w:proofErr w:type="spellEnd"/>
-      <w:r>
-        <w:rPr>
-          <w:bCs/>
-        </w:rPr>
-        <w:t xml:space="preserve"> de </w:t>
-      </w:r>
-      <w:proofErr w:type="spellStart"/>
-      <w:r>
-        <w:t>IGasolinerasRepository</w:t>
-      </w:r>
-      <w:proofErr w:type="spellEnd"/>
-      <w:r>
-        <w:t xml:space="preserve">, </w:t>
-      </w:r>
-      <w:proofErr w:type="spellStart"/>
-      <w:r>
-        <w:t>ICallBack</w:t>
-      </w:r>
-      <w:proofErr w:type="spellEnd"/>
+        <w:t xml:space="preserve">Deberían probarse los métodos de la clase MainPresenter, para ello usaremos </w:t>
+      </w:r>
+      <w:r>
+        <w:t xml:space="preserve">la clase </w:t>
+      </w:r>
+      <w:r>
+        <w:t>GasolinerasRepository</w:t>
+      </w:r>
       <w:r>
         <w:t>,</w:t>
       </w:r>
       <w:r>
-        <w:t xml:space="preserve"> </w:t>
-      </w:r>
-      <w:proofErr w:type="spellStart"/>
-      <w:r>
-        <w:t>IFilter</w:t>
-      </w:r>
-      <w:proofErr w:type="spellEnd"/>
-      <w:r>
-        <w:t xml:space="preserve"> y </w:t>
-      </w:r>
-      <w:proofErr w:type="spellStart"/>
-      <w:r>
-        <w:t>IMainContract.View</w:t>
-      </w:r>
-      <w:proofErr w:type="spellEnd"/>
-    </w:p>
-    <w:p>
-      <w:pPr>
-        <w:spacing w:after="120"/>
-        <w:jc w:val="both"/>
-        <w:rPr>
-          <w:bCs/>
-        </w:rPr>
-      </w:pPr>
-    </w:p>
-    <w:p>
-      <w:pPr>
-        <w:pStyle w:val="Prrafodelista"/>
+        <w:t xml:space="preserve"> Filter</w:t>
+      </w:r>
+      <w:r>
+        <w:t xml:space="preserve"> y el mockup de I MainConctract.View</w:t>
+      </w:r>
+      <w:r>
+        <w:t xml:space="preserve"> (Se usara la opción de cargar datos mediante json en vez del servicio)</w:t>
+      </w:r>
+    </w:p>
+    <w:p>
+      <w:pPr>
+        <w:pStyle w:val="ListParagraph"/>
         <w:numPr>
           <w:ilvl w:val="0"/>
           <w:numId w:val="14"/>
@@ -2973,70 +2866,32 @@
         <w:jc w:val="both"/>
         <w:rPr>
           <w:bCs/>
-          <w:lang w:val="en-GB"/>
-        </w:rPr>
-      </w:pPr>
-      <w:proofErr w:type="spellStart"/>
+        </w:rPr>
+      </w:pPr>
       <w:r>
         <w:rPr>
           <w:bCs/>
           <w:lang w:val="en-GB"/>
         </w:rPr>
-        <w:t>Método</w:t>
-      </w:r>
-      <w:proofErr w:type="spellEnd"/>
+        <w:t xml:space="preserve">Método </w:t>
+      </w:r>
+      <w:r>
+        <w:rPr>
+          <w:bCs/>
+        </w:rPr>
+        <w:t>onFiltersPopUpFuelTypesSelected</w:t>
+      </w:r>
       <w:r>
         <w:rPr>
           <w:bCs/>
           <w:lang w:val="en-GB"/>
         </w:rPr>
-        <w:t xml:space="preserve"> </w:t>
-      </w:r>
-      <w:proofErr w:type="spellStart"/>
-      <w:proofErr w:type="gramStart"/>
-      <w:r>
-        <w:rPr>
-          <w:bCs/>
-          <w:lang w:val="en-GB"/>
-        </w:rPr>
-        <w:t>onFiltersPopUpFuelTypesOneSelected</w:t>
-      </w:r>
-      <w:proofErr w:type="spellEnd"/>
-      <w:r>
-        <w:rPr>
-          <w:bCs/>
-          <w:lang w:val="en-GB"/>
-        </w:rPr>
-        <w:t>(</w:t>
-      </w:r>
-      <w:proofErr w:type="gramEnd"/>
-      <w:r>
-        <w:rPr>
-          <w:bCs/>
-          <w:lang w:val="en-GB"/>
-        </w:rPr>
-        <w:t xml:space="preserve">int index, </w:t>
-      </w:r>
-      <w:proofErr w:type="spellStart"/>
-      <w:r>
-        <w:rPr>
-          <w:bCs/>
-          <w:lang w:val="en-GB"/>
-        </w:rPr>
-        <w:t>boolean</w:t>
-      </w:r>
-      <w:proofErr w:type="spellEnd"/>
-      <w:r>
-        <w:rPr>
-          <w:bCs/>
-          <w:lang w:val="en-GB"/>
-        </w:rPr>
-        <w:t xml:space="preserve"> value)</w:t>
-      </w:r>
-    </w:p>
-    <w:p>
-      <w:pPr>
-        <w:pStyle w:val="Prrafodelista"/>
+        <w:t>()</w:t>
+      </w:r>
+    </w:p>
+    <w:p>
+      <w:pPr>
+        <w:pStyle w:val="ListParagraph"/>
         <w:numPr>
           <w:ilvl w:val="0"/>
           <w:numId w:val="14"/>
@@ -3045,50 +2900,28 @@
         <w:jc w:val="both"/>
         <w:rPr>
           <w:bCs/>
-        </w:rPr>
-      </w:pPr>
-      <w:proofErr w:type="spellStart"/>
+          <w:lang w:val="en-US"/>
+        </w:rPr>
+      </w:pPr>
       <w:r>
         <w:rPr>
           <w:bCs/>
           <w:lang w:val="en-GB"/>
         </w:rPr>
-        <w:t>Método</w:t>
-      </w:r>
-      <w:proofErr w:type="spellEnd"/>
+        <w:lastRenderedPageBreak/>
+        <w:t xml:space="preserve">Método </w:t>
+      </w:r>
       <w:r>
         <w:rPr>
           <w:bCs/>
-          <w:lang w:val="en-GB"/>
-        </w:rPr>
-        <w:t xml:space="preserve"> </w:t>
-      </w:r>
-      <w:proofErr w:type="spellStart"/>
-      <w:proofErr w:type="gramStart"/>
-      <w:r>
-        <w:rPr>
-          <w:bCs/>
-        </w:rPr>
-        <w:t>onFiltersPopUpFuelTypesAccepted</w:t>
-      </w:r>
-      <w:proofErr w:type="spellEnd"/>
-      <w:r>
-        <w:rPr>
-          <w:bCs/>
-        </w:rPr>
-        <w:t>(</w:t>
-      </w:r>
-      <w:proofErr w:type="gramEnd"/>
-      <w:r>
-        <w:rPr>
-          <w:bCs/>
-        </w:rPr>
-        <w:t>)</w:t>
-      </w:r>
-    </w:p>
-    <w:p>
-      <w:pPr>
-        <w:pStyle w:val="Prrafodelista"/>
+          <w:lang w:val="en-US"/>
+        </w:rPr>
+        <w:t>onFiltersPopUpFuelTypesOneSelected(int index, boolean value)</w:t>
+      </w:r>
+    </w:p>
+    <w:p>
+      <w:pPr>
+        <w:pStyle w:val="ListParagraph"/>
         <w:numPr>
           <w:ilvl w:val="0"/>
           <w:numId w:val="14"/>
@@ -3099,48 +2932,23 @@
           <w:bCs/>
         </w:rPr>
       </w:pPr>
-      <w:proofErr w:type="spellStart"/>
       <w:r>
         <w:rPr>
           <w:bCs/>
-          <w:lang w:val="en-GB"/>
-        </w:rPr>
-        <w:t>Método</w:t>
-      </w:r>
-      <w:proofErr w:type="spellEnd"/>
+          <w:lang w:val="en-US"/>
+        </w:rPr>
+        <w:t xml:space="preserve">Método </w:t>
+      </w:r>
       <w:r>
         <w:rPr>
           <w:bCs/>
-          <w:lang w:val="en-GB"/>
-        </w:rPr>
-        <w:t xml:space="preserve"> </w:t>
-      </w:r>
-      <w:proofErr w:type="spellStart"/>
-      <w:proofErr w:type="gramStart"/>
-      <w:r>
-        <w:rPr>
-          <w:bCs/>
-        </w:rPr>
-        <w:t>onFiltersPopUpCancelClicked</w:t>
-      </w:r>
-      <w:proofErr w:type="spellEnd"/>
-      <w:r>
-        <w:rPr>
-          <w:bCs/>
-        </w:rPr>
-        <w:t>(</w:t>
-      </w:r>
-      <w:proofErr w:type="gramEnd"/>
-      <w:r>
-        <w:rPr>
-          <w:bCs/>
-        </w:rPr>
-        <w:t>)</w:t>
-      </w:r>
-    </w:p>
-    <w:p>
-      <w:pPr>
-        <w:pStyle w:val="Prrafodelista"/>
+        </w:rPr>
+        <w:t>onFiltersPopUpFuelTypesAccepted()</w:t>
+      </w:r>
+    </w:p>
+    <w:p>
+      <w:pPr>
+        <w:pStyle w:val="ListParagraph"/>
         <w:numPr>
           <w:ilvl w:val="0"/>
           <w:numId w:val="14"/>
@@ -3151,48 +2959,23 @@
           <w:bCs/>
         </w:rPr>
       </w:pPr>
-      <w:proofErr w:type="spellStart"/>
       <w:r>
         <w:rPr>
           <w:bCs/>
           <w:lang w:val="en-GB"/>
         </w:rPr>
-        <w:t>Método</w:t>
-      </w:r>
-      <w:proofErr w:type="spellEnd"/>
+        <w:t xml:space="preserve">Método </w:t>
+      </w:r>
       <w:r>
         <w:rPr>
           <w:bCs/>
-          <w:lang w:val="en-GB"/>
-        </w:rPr>
-        <w:t xml:space="preserve"> </w:t>
-      </w:r>
-      <w:proofErr w:type="spellStart"/>
-      <w:proofErr w:type="gramStart"/>
-      <w:r>
-        <w:rPr>
-          <w:bCs/>
-        </w:rPr>
-        <w:t>onFiltersPopUpAcceptClicked</w:t>
-      </w:r>
-      <w:proofErr w:type="spellEnd"/>
-      <w:r>
-        <w:rPr>
-          <w:bCs/>
-        </w:rPr>
-        <w:t>(</w:t>
-      </w:r>
-      <w:proofErr w:type="gramEnd"/>
-      <w:r>
-        <w:rPr>
-          <w:bCs/>
-        </w:rPr>
-        <w:t>)</w:t>
-      </w:r>
-    </w:p>
-    <w:p>
-      <w:pPr>
-        <w:pStyle w:val="Prrafodelista"/>
+        </w:rPr>
+        <w:t>onFiltersPopUpCancelClicked()</w:t>
+      </w:r>
+    </w:p>
+    <w:p>
+      <w:pPr>
+        <w:pStyle w:val="ListParagraph"/>
         <w:numPr>
           <w:ilvl w:val="0"/>
           <w:numId w:val="14"/>
@@ -3203,171 +2986,571 @@
           <w:bCs/>
         </w:rPr>
       </w:pPr>
-      <w:proofErr w:type="spellStart"/>
       <w:r>
         <w:rPr>
           <w:bCs/>
           <w:lang w:val="en-GB"/>
         </w:rPr>
-        <w:t>Método</w:t>
-      </w:r>
-      <w:proofErr w:type="spellEnd"/>
+        <w:t xml:space="preserve">Método </w:t>
+      </w:r>
       <w:r>
         <w:rPr>
           <w:bCs/>
-          <w:lang w:val="en-GB"/>
-        </w:rPr>
-        <w:t xml:space="preserve"> </w:t>
-      </w:r>
-      <w:proofErr w:type="spellStart"/>
-      <w:proofErr w:type="gramStart"/>
-      <w:r>
+        </w:rPr>
+        <w:t>onFiltersPopUpAcceptClicked()</w:t>
+      </w:r>
+    </w:p>
+    <w:tbl>
+      <w:tblPr>
+        <w:tblStyle w:val="TableGrid"/>
+        <w:tblW w:w="0" w:type="auto"/>
+        <w:jc w:val="center"/>
+        <w:tblLook w:val="04A0" w:firstRow="1" w:lastRow="0" w:firstColumn="1" w:lastColumn="0" w:noHBand="0" w:noVBand="1"/>
+      </w:tblPr>
+      <w:tblGrid>
+        <w:gridCol w:w="1499"/>
+        <w:gridCol w:w="4049"/>
+        <w:gridCol w:w="2831"/>
+      </w:tblGrid>
+      <w:tr>
+        <w:trPr>
+          <w:jc w:val="center"/>
+        </w:trPr>
+        <w:tc>
+          <w:tcPr>
+            <w:tcW w:w="1499" w:type="dxa"/>
+          </w:tcPr>
+          <w:p>
+            <w:pPr>
+              <w:pStyle w:val="ListParagraph"/>
+              <w:ind w:left="0"/>
+              <w:jc w:val="center"/>
+            </w:pPr>
+            <w:r>
+              <w:t>Identificador</w:t>
+            </w:r>
+          </w:p>
+        </w:tc>
+        <w:tc>
+          <w:tcPr>
+            <w:tcW w:w="4049" w:type="dxa"/>
+          </w:tcPr>
+          <w:p>
+            <w:pPr>
+              <w:pStyle w:val="ListParagraph"/>
+              <w:ind w:left="0"/>
+              <w:jc w:val="center"/>
+            </w:pPr>
+            <w:r>
+              <w:t>Entrada</w:t>
+            </w:r>
+          </w:p>
+        </w:tc>
+        <w:tc>
+          <w:tcPr>
+            <w:tcW w:w="2831" w:type="dxa"/>
+          </w:tcPr>
+          <w:p>
+            <w:pPr>
+              <w:pStyle w:val="ListParagraph"/>
+              <w:ind w:left="0"/>
+              <w:jc w:val="both"/>
+            </w:pPr>
+            <w:r>
+              <w:t>Valor esperado</w:t>
+            </w:r>
+          </w:p>
+        </w:tc>
+      </w:tr>
+      <w:tr>
+        <w:trPr>
+          <w:jc w:val="center"/>
+        </w:trPr>
+        <w:tc>
+          <w:tcPr>
+            <w:tcW w:w="1499" w:type="dxa"/>
+          </w:tcPr>
+          <w:p>
+            <w:pPr>
+              <w:pStyle w:val="ListParagraph"/>
+              <w:ind w:left="0"/>
+              <w:jc w:val="center"/>
+            </w:pPr>
+            <w:r>
+              <w:t>I</w:t>
+            </w:r>
+            <w:r>
+              <w:t>B</w:t>
+            </w:r>
+            <w:r>
+              <w:t>5</w:t>
+            </w:r>
+            <w:r>
+              <w:t>.a</w:t>
+            </w:r>
+          </w:p>
+        </w:tc>
+        <w:tc>
+          <w:tcPr>
+            <w:tcW w:w="4049" w:type="dxa"/>
+          </w:tcPr>
+          <w:p>
+            <w:pPr>
+              <w:pStyle w:val="ListParagraph"/>
+              <w:ind w:left="0"/>
+            </w:pPr>
+            <w:r>
+              <w:t>TempFilter({“Gasolina 95”})</w:t>
+            </w:r>
+            <w:r>
+              <w:t>,</w:t>
+            </w:r>
+          </w:p>
+          <w:p>
+            <w:pPr>
+              <w:pStyle w:val="ListParagraph"/>
+              <w:ind w:left="0"/>
+              <w:rPr>
+                <w:lang w:val="en-US"/>
+              </w:rPr>
+            </w:pPr>
+            <w:r>
+              <w:rPr>
+                <w:lang w:val="en-US"/>
+              </w:rPr>
+              <w:t>TempListSelection</w:t>
+            </w:r>
+            <w:r>
+              <w:rPr>
+                <w:lang w:val="en-US"/>
+              </w:rPr>
+              <w:t>(ENUM.Gasolina95E5)</w:t>
+            </w:r>
+          </w:p>
+          <w:p>
+            <w:pPr>
+              <w:pStyle w:val="ListParagraph"/>
+              <w:ind w:left="0"/>
+              <w:jc w:val="both"/>
+              <w:rPr>
+                <w:lang w:val="en-US"/>
+              </w:rPr>
+            </w:pPr>
+            <w:r>
+              <w:rPr>
+                <w:lang w:val="en-US"/>
+              </w:rPr>
+              <w:t>Filter({“Gasolina 95”, ”Diesel”})</w:t>
+            </w:r>
+          </w:p>
+        </w:tc>
+        <w:tc>
+          <w:tcPr>
+            <w:tcW w:w="2831" w:type="dxa"/>
+          </w:tcPr>
+          <w:p>
+            <w:pPr>
+              <w:pStyle w:val="ListParagraph"/>
+              <w:ind w:left="0"/>
+              <w:jc w:val="both"/>
+            </w:pPr>
+            <w:r>
+              <w:t>Filter({“Gasolina 95”</w:t>
+            </w:r>
+            <w:r>
+              <w:t>})</w:t>
+            </w:r>
+          </w:p>
+          <w:p>
+            <w:pPr>
+              <w:pStyle w:val="ListParagraph"/>
+              <w:ind w:left="0"/>
+              <w:jc w:val="both"/>
+            </w:pPr>
+            <w:r>
+              <w:t>TempFilter  = null;</w:t>
+            </w:r>
+          </w:p>
+          <w:p>
+            <w:pPr>
+              <w:pStyle w:val="ListParagraph"/>
+              <w:ind w:left="0"/>
+              <w:jc w:val="both"/>
+            </w:pPr>
+            <w:r>
+              <w:t>TempListSelection = null;</w:t>
+            </w:r>
+          </w:p>
+          <w:p>
+            <w:pPr>
+              <w:pStyle w:val="ListParagraph"/>
+              <w:ind w:left="0"/>
+              <w:jc w:val="both"/>
+            </w:pPr>
+            <w:r>
+              <w:t>Comprobar</w:t>
+            </w:r>
+            <w:r>
+              <w:t xml:space="preserve"> </w:t>
+            </w:r>
+            <w:r>
+              <w:t>llamada view.showStations</w:t>
+            </w:r>
+            <w:r>
+              <w:t xml:space="preserve"> y view.showLoadCorrect</w:t>
+            </w:r>
+          </w:p>
+        </w:tc>
+      </w:tr>
+      <w:tr>
+        <w:trPr>
+          <w:jc w:val="center"/>
+        </w:trPr>
+        <w:tc>
+          <w:tcPr>
+            <w:tcW w:w="1499" w:type="dxa"/>
+          </w:tcPr>
+          <w:p>
+            <w:pPr>
+              <w:pStyle w:val="ListParagraph"/>
+              <w:ind w:left="0"/>
+              <w:jc w:val="center"/>
+            </w:pPr>
+            <w:r>
+              <w:t>IB5.b</w:t>
+            </w:r>
+          </w:p>
+        </w:tc>
+        <w:tc>
+          <w:tcPr>
+            <w:tcW w:w="4049" w:type="dxa"/>
+          </w:tcPr>
+          <w:p>
+            <w:pPr>
+              <w:pStyle w:val="ListParagraph"/>
+              <w:ind w:left="0"/>
+              <w:rPr>
+                <w:lang w:val="en-US"/>
+              </w:rPr>
+            </w:pPr>
+            <w:r>
+              <w:rPr>
+                <w:lang w:val="en-US"/>
+              </w:rPr>
+              <w:t>TempFilter(</w:t>
+            </w:r>
+            <w:r>
+              <w:rPr>
+                <w:lang w:val="en-US"/>
+              </w:rPr>
+              <w:t>)</w:t>
+            </w:r>
+          </w:p>
+          <w:p>
+            <w:pPr>
+              <w:pStyle w:val="ListParagraph"/>
+              <w:ind w:left="0"/>
+              <w:rPr>
+                <w:lang w:val="en-US"/>
+              </w:rPr>
+            </w:pPr>
+            <w:r>
+              <w:rPr>
+                <w:lang w:val="en-US"/>
+              </w:rPr>
+              <w:t>TempListSelection</w:t>
+            </w:r>
+            <w:r>
+              <w:rPr>
+                <w:lang w:val="en-US"/>
+              </w:rPr>
+              <w:t>()</w:t>
+            </w:r>
+          </w:p>
+          <w:p>
+            <w:pPr>
+              <w:pStyle w:val="ListParagraph"/>
+              <w:ind w:left="0"/>
+              <w:rPr>
+                <w:lang w:val="en-US"/>
+              </w:rPr>
+            </w:pPr>
+            <w:r>
+              <w:rPr>
+                <w:lang w:val="en-US"/>
+              </w:rPr>
+              <w:t>Filter({“Gasolina 95”, ”Diesel”})</w:t>
+            </w:r>
+          </w:p>
+        </w:tc>
+        <w:tc>
+          <w:tcPr>
+            <w:tcW w:w="2831" w:type="dxa"/>
+          </w:tcPr>
+          <w:p>
+            <w:pPr>
+              <w:pStyle w:val="ListParagraph"/>
+              <w:ind w:left="0"/>
+              <w:jc w:val="both"/>
+              <w:rPr>
+                <w:lang w:val="en-US"/>
+              </w:rPr>
+            </w:pPr>
+            <w:r>
+              <w:rPr>
+                <w:lang w:val="en-US"/>
+              </w:rPr>
+              <w:t>Filter(</w:t>
+            </w:r>
+            <w:r>
+              <w:rPr>
+                <w:lang w:val="en-US"/>
+              </w:rPr>
+              <w:t>)</w:t>
+            </w:r>
+          </w:p>
+          <w:p>
+            <w:pPr>
+              <w:pStyle w:val="ListParagraph"/>
+              <w:ind w:left="0"/>
+              <w:jc w:val="both"/>
+              <w:rPr>
+                <w:lang w:val="en-US"/>
+              </w:rPr>
+            </w:pPr>
+            <w:r>
+              <w:rPr>
+                <w:lang w:val="en-US"/>
+              </w:rPr>
+              <w:t>TempFilter  = null;</w:t>
+            </w:r>
+          </w:p>
+          <w:p>
+            <w:pPr>
+              <w:pStyle w:val="ListParagraph"/>
+              <w:ind w:left="0"/>
+              <w:jc w:val="both"/>
+              <w:rPr>
+                <w:lang w:val="en-US"/>
+              </w:rPr>
+            </w:pPr>
+            <w:r>
+              <w:rPr>
+                <w:lang w:val="en-US"/>
+              </w:rPr>
+              <w:t>TempListSelection = null;</w:t>
+            </w:r>
+          </w:p>
+          <w:p>
+            <w:pPr>
+              <w:pStyle w:val="ListParagraph"/>
+              <w:ind w:left="0"/>
+              <w:jc w:val="both"/>
+            </w:pPr>
+            <w:r>
+              <w:t>Comprobar llamada view</w:t>
+            </w:r>
+            <w:r>
+              <w:t>.showLoadError()</w:t>
+            </w:r>
+          </w:p>
+        </w:tc>
+      </w:tr>
+      <w:tr>
+        <w:trPr>
+          <w:jc w:val="center"/>
+        </w:trPr>
+        <w:tc>
+          <w:tcPr>
+            <w:tcW w:w="1499" w:type="dxa"/>
+          </w:tcPr>
+          <w:p>
+            <w:pPr>
+              <w:pStyle w:val="ListParagraph"/>
+              <w:ind w:left="0"/>
+              <w:jc w:val="center"/>
+            </w:pPr>
+            <w:r>
+              <w:t>IB5.</w:t>
+            </w:r>
+            <w:r>
+              <w:t>c</w:t>
+            </w:r>
+          </w:p>
+        </w:tc>
+        <w:tc>
+          <w:tcPr>
+            <w:tcW w:w="4049" w:type="dxa"/>
+          </w:tcPr>
+          <w:p>
+            <w:pPr>
+              <w:pStyle w:val="ListParagraph"/>
+              <w:ind w:left="0"/>
+              <w:rPr>
+                <w:lang w:val="en-US"/>
+              </w:rPr>
+            </w:pPr>
+            <w:r>
+              <w:rPr>
+                <w:lang w:val="en-US"/>
+              </w:rPr>
+              <w:t>TempFilter(</w:t>
+            </w:r>
+            <w:r>
+              <w:rPr>
+                <w:lang w:val="en-US"/>
+              </w:rPr>
+              <w:t>“ErrorBD”</w:t>
+            </w:r>
+            <w:r>
+              <w:rPr>
+                <w:lang w:val="en-US"/>
+              </w:rPr>
+              <w:t>)</w:t>
+            </w:r>
+          </w:p>
+          <w:p>
+            <w:pPr>
+              <w:pStyle w:val="ListParagraph"/>
+              <w:ind w:left="0"/>
+              <w:rPr>
+                <w:lang w:val="en-US"/>
+              </w:rPr>
+            </w:pPr>
+            <w:r>
+              <w:rPr>
+                <w:lang w:val="en-US"/>
+              </w:rPr>
+              <w:t>TempListSelection</w:t>
+            </w:r>
+            <w:r>
+              <w:rPr>
+                <w:lang w:val="en-US"/>
+              </w:rPr>
+              <w:t>()</w:t>
+            </w:r>
+          </w:p>
+          <w:p>
+            <w:pPr>
+              <w:pStyle w:val="ListParagraph"/>
+              <w:ind w:left="0"/>
+              <w:rPr>
+                <w:lang w:val="en-US"/>
+              </w:rPr>
+            </w:pPr>
+            <w:r>
+              <w:rPr>
+                <w:lang w:val="en-US"/>
+              </w:rPr>
+              <w:t>Filter({“Gasolina 95”, ”Diesel”})</w:t>
+            </w:r>
+          </w:p>
+        </w:tc>
+        <w:tc>
+          <w:tcPr>
+            <w:tcW w:w="2831" w:type="dxa"/>
+          </w:tcPr>
+          <w:p>
+            <w:pPr>
+              <w:pStyle w:val="ListParagraph"/>
+              <w:ind w:left="0"/>
+              <w:jc w:val="both"/>
+              <w:rPr>
+                <w:lang w:val="en-US"/>
+              </w:rPr>
+            </w:pPr>
+            <w:r>
+              <w:rPr>
+                <w:lang w:val="en-US"/>
+              </w:rPr>
+              <w:t>Filter(</w:t>
+            </w:r>
+            <w:r>
+              <w:rPr>
+                <w:lang w:val="en-US"/>
+              </w:rPr>
+              <w:t>“</w:t>
+            </w:r>
+            <w:r>
+              <w:rPr>
+                <w:lang w:val="en-US"/>
+              </w:rPr>
+              <w:t>ErrorBD”</w:t>
+            </w:r>
+            <w:r>
+              <w:rPr>
+                <w:lang w:val="en-US"/>
+              </w:rPr>
+              <w:t>)</w:t>
+            </w:r>
+            <w:r>
+              <w:rPr>
+                <w:lang w:val="en-US"/>
+              </w:rPr>
+              <w:t>)</w:t>
+            </w:r>
+          </w:p>
+          <w:p>
+            <w:pPr>
+              <w:pStyle w:val="ListParagraph"/>
+              <w:ind w:left="0"/>
+              <w:jc w:val="both"/>
+              <w:rPr>
+                <w:lang w:val="en-US"/>
+              </w:rPr>
+            </w:pPr>
+            <w:r>
+              <w:rPr>
+                <w:lang w:val="en-US"/>
+              </w:rPr>
+              <w:t>TempFilter  = null;</w:t>
+            </w:r>
+          </w:p>
+          <w:p>
+            <w:pPr>
+              <w:pStyle w:val="ListParagraph"/>
+              <w:ind w:left="0"/>
+              <w:jc w:val="both"/>
+              <w:rPr>
+                <w:lang w:val="en-US"/>
+              </w:rPr>
+            </w:pPr>
+            <w:r>
+              <w:rPr>
+                <w:lang w:val="en-US"/>
+              </w:rPr>
+              <w:t>TempListSelection = null;</w:t>
+            </w:r>
+          </w:p>
+          <w:p>
+            <w:pPr>
+              <w:pStyle w:val="ListParagraph"/>
+              <w:ind w:left="0"/>
+              <w:jc w:val="both"/>
+              <w:rPr>
+                <w:lang w:val="en-US"/>
+              </w:rPr>
+            </w:pPr>
+            <w:r>
+              <w:t>Comprobar llamada view.showLoadError()</w:t>
+            </w:r>
+          </w:p>
+        </w:tc>
+      </w:tr>
+    </w:tbl>
+    <w:p>
+      <w:pPr>
+        <w:pStyle w:val="ListParagraph"/>
+        <w:spacing w:after="120"/>
+        <w:jc w:val="both"/>
         <w:rPr>
           <w:bCs/>
         </w:rPr>
-        <w:t>onFiltersPopUpClearFiltersClicked</w:t>
-      </w:r>
-      <w:proofErr w:type="spellEnd"/>
-      <w:r>
-        <w:rPr>
-          <w:bCs/>
-        </w:rPr>
-        <w:t>(</w:t>
-      </w:r>
-      <w:proofErr w:type="gramEnd"/>
-      <w:r>
-        <w:rPr>
-          <w:bCs/>
-        </w:rPr>
-        <w:t>)</w:t>
-      </w:r>
-    </w:p>
-    <w:p>
-      <w:pPr>
-        <w:autoSpaceDE w:val="0"/>
-        <w:autoSpaceDN w:val="0"/>
-        <w:adjustRightInd w:val="0"/>
-        <w:spacing w:after="120" w:line="240" w:lineRule="auto"/>
-        <w:rPr>
-          <w:rFonts w:eastAsiaTheme="minorHAnsi" w:cs="Calibri"/>
-          <w:b/>
-          <w:bCs/>
-          <w:u w:val="single"/>
-        </w:rPr>
-      </w:pPr>
-    </w:p>
-    <w:p>
-      <w:pPr>
-        <w:autoSpaceDE w:val="0"/>
-        <w:autoSpaceDN w:val="0"/>
-        <w:adjustRightInd w:val="0"/>
-        <w:spacing w:after="120" w:line="240" w:lineRule="auto"/>
-        <w:rPr>
-          <w:rFonts w:eastAsiaTheme="minorHAnsi" w:cs="Calibri"/>
-          <w:b/>
-          <w:bCs/>
-        </w:rPr>
-      </w:pPr>
-      <w:r>
-        <w:rPr>
-          <w:rFonts w:eastAsiaTheme="minorHAnsi" w:cs="Calibri"/>
-          <w:b/>
-          <w:bCs/>
-          <w:u w:val="single"/>
-        </w:rPr>
-        <w:t>PRUEBAS DE INTEGRACIÓN</w:t>
-      </w:r>
-    </w:p>
-    <w:p>
-      <w:pPr>
-        <w:jc w:val="both"/>
-        <w:rPr>
-          <w:b/>
-          <w:u w:val="single"/>
-        </w:rPr>
-      </w:pPr>
-      <w:r>
-        <w:rPr>
-          <w:b/>
-          <w:u w:val="single"/>
-        </w:rPr>
-        <w:t xml:space="preserve">Pruebas </w:t>
-      </w:r>
-      <w:r>
-        <w:rPr>
-          <w:b/>
-          <w:u w:val="single"/>
-        </w:rPr>
-        <w:t xml:space="preserve">de </w:t>
-      </w:r>
-      <w:r>
-        <w:rPr>
-          <w:b/>
-          <w:u w:val="single"/>
-        </w:rPr>
-        <w:t>integración</w:t>
-      </w:r>
-      <w:r>
-        <w:rPr>
-          <w:b/>
-          <w:u w:val="single"/>
-        </w:rPr>
-        <w:t xml:space="preserve"> de la capa de </w:t>
-      </w:r>
-      <w:r>
-        <w:rPr>
-          <w:b/>
-          <w:u w:val="single"/>
-        </w:rPr>
-        <w:t>negocio</w:t>
-      </w:r>
-    </w:p>
-    <w:p>
-      <w:pPr>
-        <w:jc w:val="both"/>
-      </w:pPr>
-      <w:r>
-        <w:t xml:space="preserve">Deberían probarse los métodos de la clase </w:t>
-      </w:r>
-      <w:proofErr w:type="spellStart"/>
-      <w:r>
-        <w:t>MainPresenter</w:t>
-      </w:r>
-      <w:proofErr w:type="spellEnd"/>
-      <w:r>
-        <w:t xml:space="preserve">, para ello usaremos </w:t>
-      </w:r>
-      <w:r>
-        <w:t xml:space="preserve">la clase </w:t>
-      </w:r>
-      <w:proofErr w:type="spellStart"/>
-      <w:r>
-        <w:t>GasolinerasRepository</w:t>
-      </w:r>
-      <w:proofErr w:type="spellEnd"/>
-      <w:r>
-        <w:t>,</w:t>
-      </w:r>
-      <w:r>
-        <w:t xml:space="preserve"> </w:t>
-      </w:r>
-      <w:proofErr w:type="spellStart"/>
-      <w:r>
-        <w:t>Filter</w:t>
-      </w:r>
-      <w:proofErr w:type="spellEnd"/>
-      <w:r>
-        <w:t xml:space="preserve"> y el mockup de I </w:t>
-      </w:r>
-      <w:proofErr w:type="spellStart"/>
-      <w:r>
-        <w:t>MainConctract.View</w:t>
-      </w:r>
-      <w:proofErr w:type="spellEnd"/>
-    </w:p>
-    <w:p>
-      <w:pPr>
-        <w:pStyle w:val="Prrafodelista"/>
+      </w:pPr>
+    </w:p>
+    <w:p>
+      <w:pPr>
+        <w:pStyle w:val="ListParagraph"/>
         <w:numPr>
           <w:ilvl w:val="0"/>
           <w:numId w:val="14"/>
@@ -3378,344 +3561,18 @@
           <w:bCs/>
         </w:rPr>
       </w:pPr>
-      <w:proofErr w:type="spellStart"/>
       <w:r>
         <w:rPr>
           <w:bCs/>
           <w:lang w:val="en-GB"/>
         </w:rPr>
-        <w:t>Método</w:t>
-      </w:r>
-      <w:proofErr w:type="spellEnd"/>
+        <w:t xml:space="preserve">Método </w:t>
+      </w:r>
       <w:r>
         <w:rPr>
           <w:bCs/>
-          <w:lang w:val="en-GB"/>
-        </w:rPr>
-        <w:t xml:space="preserve"> </w:t>
-      </w:r>
-      <w:proofErr w:type="spellStart"/>
-      <w:proofErr w:type="gramStart"/>
-      <w:r>
-        <w:rPr>
-          <w:bCs/>
-          <w:lang w:val="en-GB"/>
-        </w:rPr>
-        <w:t>onFiltersPopUpFuelTypesOneSelected</w:t>
-      </w:r>
-      <w:proofErr w:type="spellEnd"/>
-      <w:r>
-        <w:rPr>
-          <w:bCs/>
-          <w:lang w:val="en-GB"/>
-        </w:rPr>
-        <w:t>(</w:t>
-      </w:r>
-      <w:proofErr w:type="gramEnd"/>
-      <w:r>
-        <w:rPr>
-          <w:bCs/>
-          <w:lang w:val="en-GB"/>
-        </w:rPr>
-        <w:t xml:space="preserve">int index, </w:t>
-      </w:r>
-      <w:proofErr w:type="spellStart"/>
-      <w:r>
-        <w:rPr>
-          <w:bCs/>
-          <w:lang w:val="en-GB"/>
-        </w:rPr>
-        <w:t>boolean</w:t>
-      </w:r>
-      <w:proofErr w:type="spellEnd"/>
-      <w:r>
-        <w:rPr>
-          <w:bCs/>
-          <w:lang w:val="en-GB"/>
-        </w:rPr>
-        <w:t xml:space="preserve"> value)</w:t>
-      </w:r>
-    </w:p>
-    <w:p>
-      <w:pPr>
-        <w:pStyle w:val="Prrafodelista"/>
-        <w:spacing w:after="120"/>
-        <w:jc w:val="both"/>
-        <w:rPr>
-          <w:bCs/>
-        </w:rPr>
-      </w:pPr>
-    </w:p>
-    <w:p>
-      <w:pPr>
-        <w:pStyle w:val="Prrafodelista"/>
-        <w:numPr>
-          <w:ilvl w:val="0"/>
-          <w:numId w:val="14"/>
-        </w:numPr>
-        <w:spacing w:after="120"/>
-        <w:jc w:val="both"/>
-        <w:rPr>
-          <w:bCs/>
-        </w:rPr>
-      </w:pPr>
-      <w:proofErr w:type="spellStart"/>
-      <w:r>
-        <w:rPr>
-          <w:bCs/>
-          <w:lang w:val="en-GB"/>
-        </w:rPr>
-        <w:t>Método</w:t>
-      </w:r>
-      <w:proofErr w:type="spellEnd"/>
-      <w:r>
-        <w:rPr>
-          <w:bCs/>
-          <w:lang w:val="en-GB"/>
-        </w:rPr>
-        <w:t xml:space="preserve"> </w:t>
-      </w:r>
-      <w:proofErr w:type="spellStart"/>
-      <w:proofErr w:type="gramStart"/>
-      <w:r>
-        <w:rPr>
-          <w:bCs/>
-        </w:rPr>
-        <w:t>onFiltersPopUpFuelTypesAccepted</w:t>
-      </w:r>
-      <w:proofErr w:type="spellEnd"/>
-      <w:r>
-        <w:rPr>
-          <w:bCs/>
-        </w:rPr>
-        <w:t>(</w:t>
-      </w:r>
-      <w:proofErr w:type="gramEnd"/>
-      <w:r>
-        <w:rPr>
-          <w:bCs/>
-        </w:rPr>
-        <w:t>)</w:t>
-      </w:r>
-    </w:p>
-    <w:p>
-      <w:pPr>
-        <w:pStyle w:val="Prrafodelista"/>
-        <w:rPr>
-          <w:bCs/>
-        </w:rPr>
-      </w:pPr>
-    </w:p>
-    <w:p>
-      <w:pPr>
-        <w:pStyle w:val="Prrafodelista"/>
-        <w:spacing w:after="120"/>
-        <w:jc w:val="both"/>
-        <w:rPr>
-          <w:bCs/>
-        </w:rPr>
-      </w:pPr>
-    </w:p>
-    <w:p>
-      <w:pPr>
-        <w:pStyle w:val="Prrafodelista"/>
-        <w:numPr>
-          <w:ilvl w:val="0"/>
-          <w:numId w:val="14"/>
-        </w:numPr>
-        <w:spacing w:after="120"/>
-        <w:jc w:val="both"/>
-        <w:rPr>
-          <w:bCs/>
-        </w:rPr>
-      </w:pPr>
-      <w:proofErr w:type="spellStart"/>
-      <w:r>
-        <w:rPr>
-          <w:bCs/>
-          <w:lang w:val="en-GB"/>
-        </w:rPr>
-        <w:t>Método</w:t>
-      </w:r>
-      <w:proofErr w:type="spellEnd"/>
-      <w:r>
-        <w:rPr>
-          <w:bCs/>
-          <w:lang w:val="en-GB"/>
-        </w:rPr>
-        <w:t xml:space="preserve"> </w:t>
-      </w:r>
-      <w:proofErr w:type="spellStart"/>
-      <w:proofErr w:type="gramStart"/>
-      <w:r>
-        <w:rPr>
-          <w:bCs/>
-        </w:rPr>
-        <w:t>onFiltersPopUpCancelClicked</w:t>
-      </w:r>
-      <w:proofErr w:type="spellEnd"/>
-      <w:r>
-        <w:rPr>
-          <w:bCs/>
-        </w:rPr>
-        <w:t>(</w:t>
-      </w:r>
-      <w:proofErr w:type="gramEnd"/>
-      <w:r>
-        <w:rPr>
-          <w:bCs/>
-        </w:rPr>
-        <w:t>)</w:t>
-      </w:r>
-    </w:p>
-    <w:p>
-      <w:pPr>
-        <w:pStyle w:val="Prrafodelista"/>
-        <w:spacing w:after="120"/>
-        <w:jc w:val="both"/>
-        <w:rPr>
-          <w:bCs/>
-        </w:rPr>
-      </w:pPr>
-    </w:p>
-    <w:p>
-      <w:pPr>
-        <w:pStyle w:val="Prrafodelista"/>
-        <w:numPr>
-          <w:ilvl w:val="0"/>
-          <w:numId w:val="14"/>
-        </w:numPr>
-        <w:spacing w:after="120"/>
-        <w:jc w:val="both"/>
-        <w:rPr>
-          <w:bCs/>
-        </w:rPr>
-      </w:pPr>
-      <w:proofErr w:type="spellStart"/>
-      <w:r>
-        <w:rPr>
-          <w:bCs/>
-          <w:lang w:val="en-GB"/>
-        </w:rPr>
-        <w:t>Método</w:t>
-      </w:r>
-      <w:proofErr w:type="spellEnd"/>
-      <w:r>
-        <w:rPr>
-          <w:bCs/>
-          <w:lang w:val="en-GB"/>
-        </w:rPr>
-        <w:t xml:space="preserve"> </w:t>
-      </w:r>
-      <w:proofErr w:type="spellStart"/>
-      <w:proofErr w:type="gramStart"/>
-      <w:r>
-        <w:rPr>
-          <w:bCs/>
-        </w:rPr>
-        <w:t>onFiltersPopUpAcceptClicked</w:t>
-      </w:r>
-      <w:proofErr w:type="spellEnd"/>
-      <w:r>
-        <w:rPr>
-          <w:bCs/>
-        </w:rPr>
-        <w:t>(</w:t>
-      </w:r>
-      <w:proofErr w:type="gramEnd"/>
-      <w:r>
-        <w:rPr>
-          <w:bCs/>
-        </w:rPr>
-        <w:t>)</w:t>
-      </w:r>
-    </w:p>
-    <w:p>
-      <w:pPr>
-        <w:pStyle w:val="Prrafodelista"/>
-        <w:spacing w:after="120"/>
-        <w:jc w:val="both"/>
-        <w:rPr>
-          <w:bCs/>
-        </w:rPr>
-      </w:pPr>
-    </w:p>
-    <w:p>
-      <w:pPr>
-        <w:pStyle w:val="Prrafodelista"/>
-        <w:spacing w:after="120"/>
-        <w:jc w:val="both"/>
-        <w:rPr>
-          <w:b/>
-        </w:rPr>
-      </w:pPr>
-      <w:r>
-        <w:rPr>
-          <w:b/>
-        </w:rPr>
-        <w:t>[Aquí meto los casos de prueba para este método pendiente de definir]</w:t>
-      </w:r>
-    </w:p>
-    <w:p>
-      <w:pPr>
-        <w:pStyle w:val="Prrafodelista"/>
-        <w:spacing w:after="120"/>
-        <w:jc w:val="both"/>
-        <w:rPr>
-          <w:bCs/>
-        </w:rPr>
-      </w:pPr>
-    </w:p>
-    <w:p>
-      <w:pPr>
-        <w:pStyle w:val="Prrafodelista"/>
-        <w:numPr>
-          <w:ilvl w:val="0"/>
-          <w:numId w:val="14"/>
-        </w:numPr>
-        <w:spacing w:after="120"/>
-        <w:jc w:val="both"/>
-        <w:rPr>
-          <w:bCs/>
-        </w:rPr>
-      </w:pPr>
-      <w:proofErr w:type="spellStart"/>
-      <w:r>
-        <w:rPr>
-          <w:bCs/>
-          <w:lang w:val="en-GB"/>
-        </w:rPr>
-        <w:t>Método</w:t>
-      </w:r>
-      <w:proofErr w:type="spellEnd"/>
-      <w:r>
-        <w:rPr>
-          <w:bCs/>
-          <w:lang w:val="en-GB"/>
-        </w:rPr>
-        <w:t xml:space="preserve"> </w:t>
-      </w:r>
-      <w:proofErr w:type="spellStart"/>
-      <w:proofErr w:type="gramStart"/>
-      <w:r>
-        <w:rPr>
-          <w:bCs/>
-        </w:rPr>
-        <w:t>onFiltersPopUpClearFiltersClicked</w:t>
-      </w:r>
-      <w:proofErr w:type="spellEnd"/>
-      <w:r>
-        <w:rPr>
-          <w:bCs/>
-        </w:rPr>
-        <w:t>(</w:t>
-      </w:r>
-      <w:proofErr w:type="gramEnd"/>
-      <w:r>
-        <w:rPr>
-          <w:bCs/>
-        </w:rPr>
-        <w:t>)</w:t>
+        </w:rPr>
+        <w:t>onFiltersPopUpClearFiltersClicked()</w:t>
       </w:r>
     </w:p>
     <w:p>
@@ -3795,23 +3652,7 @@
         <w:t>X</w:t>
       </w:r>
       <w:r>
-        <w:t xml:space="preserve">) pero automatizados a través de </w:t>
-      </w:r>
-      <w:proofErr w:type="spellStart"/>
-      <w:r>
-        <w:t>JUnit</w:t>
-      </w:r>
-      <w:proofErr w:type="spellEnd"/>
-      <w:r>
-        <w:t xml:space="preserve"> y </w:t>
-      </w:r>
-      <w:proofErr w:type="spellStart"/>
-      <w:r>
-        <w:t>Expresso</w:t>
-      </w:r>
-      <w:proofErr w:type="spellEnd"/>
-      <w:r>
-        <w:t>.</w:t>
+        <w:t>) pero automatizados a través de JUnit y Expresso.</w:t>
       </w:r>
     </w:p>
     <w:p>
@@ -3829,7 +3670,7 @@
     </w:p>
     <w:tbl>
       <w:tblPr>
-        <w:tblStyle w:val="Tablaconcuadrcula"/>
+        <w:tblStyle w:val="TableGrid"/>
         <w:tblW w:w="8642" w:type="dxa"/>
         <w:jc w:val="center"/>
         <w:tblLayout w:type="fixed"/>
@@ -4301,6 +4142,30 @@
         <w:jc w:val="both"/>
       </w:pPr>
     </w:p>
+    <w:p>
+      <w:pPr>
+        <w:jc w:val="both"/>
+      </w:pPr>
+    </w:p>
+    <w:p>
+      <w:pPr>
+        <w:jc w:val="both"/>
+      </w:pPr>
+    </w:p>
+    <w:p>
+      <w:pPr>
+        <w:jc w:val="both"/>
+      </w:pPr>
+      <w:r>
+        <w:rPr>
+          <w:rFonts w:eastAsiaTheme="minorHAnsi" w:cs="Calibri"/>
+          <w:b/>
+          <w:bCs/>
+          <w:u w:val="single"/>
+        </w:rPr>
+        <w:t>REPORTE EJECUCIÓN PRUBEAS</w:t>
+      </w:r>
+    </w:p>
     <w:sectPr>
       <w:headerReference w:type="even" r:id="rId8"/>
       <w:footerReference w:type="even" r:id="rId9"/>
@@ -4343,7 +4208,7 @@
 <w:ftr xmlns:wpc="http://schemas.microsoft.com/office/word/2010/wordprocessingCanvas" xmlns:cx="http://schemas.microsoft.com/office/drawing/2014/chartex" xmlns:cx1="http://schemas.microsoft.com/office/drawing/2015/9/8/chartex" xmlns:cx2="http://schemas.microsoft.com/office/drawing/2015/10/21/chartex" xmlns:cx3="http://schemas.microsoft.com/office/drawing/2016/5/9/chartex" xmlns:cx4="http://schemas.microsoft.com/office/drawing/2016/5/10/chartex" xmlns:cx5="http://schemas.microsoft.com/office/drawing/2016/5/11/chartex" xmlns:cx6="http://schemas.microsoft.com/office/drawing/2016/5/12/chartex" xmlns:cx7="http://schemas.microsoft.com/office/drawing/2016/5/13/chartex" xmlns:cx8="http://schemas.microsoft.com/office/drawing/2016/5/14/chartex" xmlns:mc="http://schemas.openxmlformats.org/markup-compatibility/2006" xmlns:aink="http://schemas.microsoft.com/office/drawing/2016/ink" xmlns:am3d="http://schemas.microsoft.com/office/drawing/2017/model3d" xmlns:o="urn:schemas-microsoft-com:office:office" xmlns:oel="http://schemas.microsoft.com/office/2019/extlst" xmlns:r="http://schemas.openxmlformats.org/officeDocument/2006/relationships" xmlns:m="http://schemas.openxmlformats.org/officeDocument/2006/math" xmlns:v="urn:schemas-microsoft-com:vml" xmlns:wp14="http://schemas.microsoft.com/office/word/2010/wordprocessingDrawing" xmlns:wp="http://schemas.openxmlformats.org/drawingml/2006/wordprocessingDrawing" xmlns:w10="urn:schemas-microsoft-com:office:word" xmlns:w="http://schemas.openxmlformats.org/wordprocessingml/2006/main" xmlns:w14="http://schemas.microsoft.com/office/word/2010/wordml" xmlns:w15="http://schemas.microsoft.com/office/word/2012/wordml" xmlns:w16cex="http://schemas.microsoft.com/office/word/2018/wordml/cex" xmlns:w16cid="http://schemas.microsoft.com/office/word/2016/wordml/cid" xmlns:w16="http://schemas.microsoft.com/office/word/2018/wordml" xmlns:w16du="http://schemas.microsoft.com/office/word/2023/wordml/word16du" xmlns:w16sdtdh="http://schemas.microsoft.com/office/word/2020/wordml/sdtdatahash" xmlns:w16se="http://schemas.microsoft.com/office/word/2015/wordml/symex" xmlns:wpg="http://schemas.microsoft.com/office/word/2010/wordprocessingGroup" xmlns:wpi="http://schemas.microsoft.com/office/word/2010/wordprocessingInk" xmlns:wne="http://schemas.microsoft.com/office/word/2006/wordml" xmlns:wps="http://schemas.microsoft.com/office/word/2010/wordprocessingShape" mc:Ignorable="w14 w15 w16se w16cid w16 w16cex w16sdtdh w16du wp14">
   <w:p>
     <w:pPr>
-      <w:pStyle w:val="Piedepgina"/>
+      <w:pStyle w:val="Footer"/>
       <w:ind w:left="720"/>
       <w:jc w:val="center"/>
     </w:pPr>
@@ -4355,7 +4220,6 @@
           <w:docPartUnique/>
         </w:docPartObj>
       </w:sdtPr>
-      <w:sdtEndPr/>
       <w:sdtContent>
         <w:r>
           <w:t>-</w:t>
@@ -4389,7 +4253,7 @@
   </w:p>
   <w:p>
     <w:pPr>
-      <w:pStyle w:val="Piedepgina"/>
+      <w:pStyle w:val="Footer"/>
     </w:pPr>
   </w:p>
 </w:ftr>
@@ -4399,7 +4263,7 @@
 <w:ftr xmlns:wpc="http://schemas.microsoft.com/office/word/2010/wordprocessingCanvas" xmlns:cx="http://schemas.microsoft.com/office/drawing/2014/chartex" xmlns:cx1="http://schemas.microsoft.com/office/drawing/2015/9/8/chartex" xmlns:cx2="http://schemas.microsoft.com/office/drawing/2015/10/21/chartex" xmlns:cx3="http://schemas.microsoft.com/office/drawing/2016/5/9/chartex" xmlns:cx4="http://schemas.microsoft.com/office/drawing/2016/5/10/chartex" xmlns:cx5="http://schemas.microsoft.com/office/drawing/2016/5/11/chartex" xmlns:cx6="http://schemas.microsoft.com/office/drawing/2016/5/12/chartex" xmlns:cx7="http://schemas.microsoft.com/office/drawing/2016/5/13/chartex" xmlns:cx8="http://schemas.microsoft.com/office/drawing/2016/5/14/chartex" xmlns:mc="http://schemas.openxmlformats.org/markup-compatibility/2006" xmlns:aink="http://schemas.microsoft.com/office/drawing/2016/ink" xmlns:am3d="http://schemas.microsoft.com/office/drawing/2017/model3d" xmlns:o="urn:schemas-microsoft-com:office:office" xmlns:oel="http://schemas.microsoft.com/office/2019/extlst" xmlns:r="http://schemas.openxmlformats.org/officeDocument/2006/relationships" xmlns:m="http://schemas.openxmlformats.org/officeDocument/2006/math" xmlns:v="urn:schemas-microsoft-com:vml" xmlns:wp14="http://schemas.microsoft.com/office/word/2010/wordprocessingDrawing" xmlns:wp="http://schemas.openxmlformats.org/drawingml/2006/wordprocessingDrawing" xmlns:w10="urn:schemas-microsoft-com:office:word" xmlns:w="http://schemas.openxmlformats.org/wordprocessingml/2006/main" xmlns:w14="http://schemas.microsoft.com/office/word/2010/wordml" xmlns:w15="http://schemas.microsoft.com/office/word/2012/wordml" xmlns:w16cex="http://schemas.microsoft.com/office/word/2018/wordml/cex" xmlns:w16cid="http://schemas.microsoft.com/office/word/2016/wordml/cid" xmlns:w16="http://schemas.microsoft.com/office/word/2018/wordml" xmlns:w16du="http://schemas.microsoft.com/office/word/2023/wordml/word16du" xmlns:w16sdtdh="http://schemas.microsoft.com/office/word/2020/wordml/sdtdatahash" xmlns:w16se="http://schemas.microsoft.com/office/word/2015/wordml/symex" xmlns:wpg="http://schemas.microsoft.com/office/word/2010/wordprocessingGroup" xmlns:wpi="http://schemas.microsoft.com/office/word/2010/wordprocessingInk" xmlns:wne="http://schemas.microsoft.com/office/word/2006/wordml" xmlns:wps="http://schemas.microsoft.com/office/word/2010/wordprocessingShape" mc:Ignorable="w14 w15 w16se w16cid w16 w16cex w16sdtdh w16du wp14">
   <w:p>
     <w:pPr>
-      <w:pStyle w:val="Piedepgina"/>
+      <w:pStyle w:val="Footer"/>
       <w:jc w:val="center"/>
     </w:pPr>
     <w:r>
@@ -4413,7 +4277,6 @@
           <w:docPartUnique/>
         </w:docPartObj>
       </w:sdtPr>
-      <w:sdtEndPr/>
       <w:sdtContent>
         <w:r>
           <w:fldChar w:fldCharType="begin"/>
@@ -4444,7 +4307,7 @@
   </w:p>
   <w:p>
     <w:pPr>
-      <w:pStyle w:val="Piedepgina"/>
+      <w:pStyle w:val="Footer"/>
     </w:pPr>
   </w:p>
 </w:ftr>
@@ -4479,21 +4342,13 @@
 <w:hdr xmlns:wpc="http://schemas.microsoft.com/office/word/2010/wordprocessingCanvas" xmlns:cx="http://schemas.microsoft.com/office/drawing/2014/chartex" xmlns:cx1="http://schemas.microsoft.com/office/drawing/2015/9/8/chartex" xmlns:cx2="http://schemas.microsoft.com/office/drawing/2015/10/21/chartex" xmlns:cx3="http://schemas.microsoft.com/office/drawing/2016/5/9/chartex" xmlns:cx4="http://schemas.microsoft.com/office/drawing/2016/5/10/chartex" xmlns:cx5="http://schemas.microsoft.com/office/drawing/2016/5/11/chartex" xmlns:cx6="http://schemas.microsoft.com/office/drawing/2016/5/12/chartex" xmlns:cx7="http://schemas.microsoft.com/office/drawing/2016/5/13/chartex" xmlns:cx8="http://schemas.microsoft.com/office/drawing/2016/5/14/chartex" xmlns:mc="http://schemas.openxmlformats.org/markup-compatibility/2006" xmlns:aink="http://schemas.microsoft.com/office/drawing/2016/ink" xmlns:am3d="http://schemas.microsoft.com/office/drawing/2017/model3d" xmlns:o="urn:schemas-microsoft-com:office:office" xmlns:oel="http://schemas.microsoft.com/office/2019/extlst" xmlns:r="http://schemas.openxmlformats.org/officeDocument/2006/relationships" xmlns:m="http://schemas.openxmlformats.org/officeDocument/2006/math" xmlns:v="urn:schemas-microsoft-com:vml" xmlns:wp14="http://schemas.microsoft.com/office/word/2010/wordprocessingDrawing" xmlns:wp="http://schemas.openxmlformats.org/drawingml/2006/wordprocessingDrawing" xmlns:w10="urn:schemas-microsoft-com:office:word" xmlns:w="http://schemas.openxmlformats.org/wordprocessingml/2006/main" xmlns:w14="http://schemas.microsoft.com/office/word/2010/wordml" xmlns:w15="http://schemas.microsoft.com/office/word/2012/wordml" xmlns:w16cex="http://schemas.microsoft.com/office/word/2018/wordml/cex" xmlns:w16cid="http://schemas.microsoft.com/office/word/2016/wordml/cid" xmlns:w16="http://schemas.microsoft.com/office/word/2018/wordml" xmlns:w16du="http://schemas.microsoft.com/office/word/2023/wordml/word16du" xmlns:w16sdtdh="http://schemas.microsoft.com/office/word/2020/wordml/sdtdatahash" xmlns:w16se="http://schemas.microsoft.com/office/word/2015/wordml/symex" xmlns:wpg="http://schemas.microsoft.com/office/word/2010/wordprocessingGroup" xmlns:wpi="http://schemas.microsoft.com/office/word/2010/wordprocessingInk" xmlns:wne="http://schemas.microsoft.com/office/word/2006/wordml" xmlns:wps="http://schemas.microsoft.com/office/word/2010/wordprocessingShape" mc:Ignorable="w14 w15 w16se w16cid w16 w16cex w16sdtdh w16du wp14">
   <w:p>
     <w:pPr>
-      <w:pStyle w:val="Encabezado"/>
+      <w:pStyle w:val="Header"/>
       <w:pBdr>
         <w:bottom w:val="double" w:sz="6" w:space="1" w:color="auto"/>
       </w:pBdr>
     </w:pPr>
     <w:r>
-      <w:t xml:space="preserve">Estructura de Datos y Algoritmos </w:t>
-    </w:r>
-    <w:proofErr w:type="gramStart"/>
-    <w:r>
-      <w:t>–  Práctica</w:t>
-    </w:r>
-    <w:proofErr w:type="gramEnd"/>
-    <w:r>
-      <w:t xml:space="preserve"> 3</w:t>
+      <w:t>Estructura de Datos y Algoritmos –  Práctica 3</w:t>
     </w:r>
   </w:p>
 </w:hdr>
@@ -6551,16 +6406,16 @@
   <w:style w:type="paragraph" w:default="1" w:styleId="Normal">
     <w:name w:val="Normal"/>
     <w:qFormat/>
-    <w:rsid w:val="00C351E5"/>
+    <w:rsid w:val="00D03DD8"/>
     <w:rPr>
       <w:rFonts w:ascii="Calibri" w:eastAsia="Calibri" w:hAnsi="Calibri" w:cs="Times New Roman"/>
     </w:rPr>
   </w:style>
-  <w:style w:type="paragraph" w:styleId="Ttulo1">
+  <w:style w:type="paragraph" w:styleId="Heading1">
     <w:name w:val="heading 1"/>
     <w:basedOn w:val="Normal"/>
     <w:next w:val="Normal"/>
-    <w:link w:val="Ttulo1Car"/>
+    <w:link w:val="Heading1Char"/>
     <w:uiPriority w:val="9"/>
     <w:qFormat/>
     <w:rsid w:val="00234B59"/>
@@ -6579,11 +6434,11 @@
       <w:szCs w:val="28"/>
     </w:rPr>
   </w:style>
-  <w:style w:type="paragraph" w:styleId="Ttulo2">
+  <w:style w:type="paragraph" w:styleId="Heading2">
     <w:name w:val="heading 2"/>
     <w:basedOn w:val="Normal"/>
     <w:next w:val="Normal"/>
-    <w:link w:val="Ttulo2Car"/>
+    <w:link w:val="Heading2Char"/>
     <w:uiPriority w:val="9"/>
     <w:unhideWhenUsed/>
     <w:qFormat/>
@@ -6603,12 +6458,12 @@
       <w:szCs w:val="26"/>
     </w:rPr>
   </w:style>
-  <w:style w:type="character" w:default="1" w:styleId="Fuentedeprrafopredeter">
+  <w:style w:type="character" w:default="1" w:styleId="DefaultParagraphFont">
     <w:name w:val="Default Paragraph Font"/>
     <w:uiPriority w:val="1"/>
     <w:unhideWhenUsed/>
   </w:style>
-  <w:style w:type="table" w:default="1" w:styleId="Tablanormal">
+  <w:style w:type="table" w:default="1" w:styleId="TableNormal">
     <w:name w:val="Normal Table"/>
     <w:uiPriority w:val="99"/>
     <w:semiHidden/>
@@ -6623,16 +6478,16 @@
       </w:tblCellMar>
     </w:tblPr>
   </w:style>
-  <w:style w:type="numbering" w:default="1" w:styleId="Sinlista">
+  <w:style w:type="numbering" w:default="1" w:styleId="NoList">
     <w:name w:val="No List"/>
     <w:uiPriority w:val="99"/>
     <w:semiHidden/>
     <w:unhideWhenUsed/>
   </w:style>
-  <w:style w:type="paragraph" w:styleId="Textodeglobo">
+  <w:style w:type="paragraph" w:styleId="BalloonText">
     <w:name w:val="Balloon Text"/>
     <w:basedOn w:val="Normal"/>
-    <w:link w:val="TextodegloboCar"/>
+    <w:link w:val="BalloonTextChar"/>
     <w:uiPriority w:val="99"/>
     <w:semiHidden/>
     <w:unhideWhenUsed/>
@@ -6646,10 +6501,10 @@
       <w:szCs w:val="16"/>
     </w:rPr>
   </w:style>
-  <w:style w:type="character" w:customStyle="1" w:styleId="TextodegloboCar">
-    <w:name w:val="Texto de globo Car"/>
-    <w:basedOn w:val="Fuentedeprrafopredeter"/>
-    <w:link w:val="Textodeglobo"/>
+  <w:style w:type="character" w:customStyle="1" w:styleId="BalloonTextChar">
+    <w:name w:val="Balloon Text Char"/>
+    <w:basedOn w:val="DefaultParagraphFont"/>
+    <w:link w:val="BalloonText"/>
     <w:uiPriority w:val="99"/>
     <w:semiHidden/>
     <w:rsid w:val="00234B59"/>
@@ -6659,10 +6514,10 @@
       <w:szCs w:val="16"/>
     </w:rPr>
   </w:style>
-  <w:style w:type="paragraph" w:styleId="Encabezado">
+  <w:style w:type="paragraph" w:styleId="Header">
     <w:name w:val="header"/>
     <w:basedOn w:val="Normal"/>
-    <w:link w:val="EncabezadoCar"/>
+    <w:link w:val="HeaderChar"/>
     <w:uiPriority w:val="99"/>
     <w:unhideWhenUsed/>
     <w:rsid w:val="00234B59"/>
@@ -6674,20 +6529,20 @@
       <w:spacing w:after="0" w:line="240" w:lineRule="auto"/>
     </w:pPr>
   </w:style>
-  <w:style w:type="character" w:customStyle="1" w:styleId="EncabezadoCar">
-    <w:name w:val="Encabezado Car"/>
-    <w:basedOn w:val="Fuentedeprrafopredeter"/>
-    <w:link w:val="Encabezado"/>
+  <w:style w:type="character" w:customStyle="1" w:styleId="HeaderChar">
+    <w:name w:val="Header Char"/>
+    <w:basedOn w:val="DefaultParagraphFont"/>
+    <w:link w:val="Header"/>
     <w:uiPriority w:val="99"/>
     <w:rsid w:val="00234B59"/>
     <w:rPr>
       <w:rFonts w:ascii="Calibri" w:eastAsia="Calibri" w:hAnsi="Calibri" w:cs="Times New Roman"/>
     </w:rPr>
   </w:style>
-  <w:style w:type="paragraph" w:styleId="Piedepgina">
+  <w:style w:type="paragraph" w:styleId="Footer">
     <w:name w:val="footer"/>
     <w:basedOn w:val="Normal"/>
-    <w:link w:val="PiedepginaCar"/>
+    <w:link w:val="FooterChar"/>
     <w:uiPriority w:val="99"/>
     <w:unhideWhenUsed/>
     <w:rsid w:val="00234B59"/>
@@ -6699,20 +6554,20 @@
       <w:spacing w:after="0" w:line="240" w:lineRule="auto"/>
     </w:pPr>
   </w:style>
-  <w:style w:type="character" w:customStyle="1" w:styleId="PiedepginaCar">
-    <w:name w:val="Pie de página Car"/>
-    <w:basedOn w:val="Fuentedeprrafopredeter"/>
-    <w:link w:val="Piedepgina"/>
+  <w:style w:type="character" w:customStyle="1" w:styleId="FooterChar">
+    <w:name w:val="Footer Char"/>
+    <w:basedOn w:val="DefaultParagraphFont"/>
+    <w:link w:val="Footer"/>
     <w:uiPriority w:val="99"/>
     <w:rsid w:val="00234B59"/>
     <w:rPr>
       <w:rFonts w:ascii="Calibri" w:eastAsia="Calibri" w:hAnsi="Calibri" w:cs="Times New Roman"/>
     </w:rPr>
   </w:style>
-  <w:style w:type="character" w:customStyle="1" w:styleId="Ttulo1Car">
-    <w:name w:val="Título 1 Car"/>
-    <w:basedOn w:val="Fuentedeprrafopredeter"/>
-    <w:link w:val="Ttulo1"/>
+  <w:style w:type="character" w:customStyle="1" w:styleId="Heading1Char">
+    <w:name w:val="Heading 1 Char"/>
+    <w:basedOn w:val="DefaultParagraphFont"/>
+    <w:link w:val="Heading1"/>
     <w:uiPriority w:val="9"/>
     <w:rsid w:val="00234B59"/>
     <w:rPr>
@@ -6724,7 +6579,7 @@
       <w:szCs w:val="28"/>
     </w:rPr>
   </w:style>
-  <w:style w:type="paragraph" w:styleId="Prrafodelista">
+  <w:style w:type="paragraph" w:styleId="ListParagraph">
     <w:name w:val="List Paragraph"/>
     <w:basedOn w:val="Normal"/>
     <w:uiPriority w:val="34"/>
@@ -6735,10 +6590,10 @@
       <w:contextualSpacing/>
     </w:pPr>
   </w:style>
-  <w:style w:type="character" w:customStyle="1" w:styleId="Ttulo2Car">
-    <w:name w:val="Título 2 Car"/>
-    <w:basedOn w:val="Fuentedeprrafopredeter"/>
-    <w:link w:val="Ttulo2"/>
+  <w:style w:type="character" w:customStyle="1" w:styleId="Heading2Char">
+    <w:name w:val="Heading 2 Char"/>
+    <w:basedOn w:val="DefaultParagraphFont"/>
+    <w:link w:val="Heading2"/>
     <w:uiPriority w:val="9"/>
     <w:rsid w:val="000B10CE"/>
     <w:rPr>
@@ -6750,10 +6605,10 @@
       <w:szCs w:val="26"/>
     </w:rPr>
   </w:style>
-  <w:style w:type="paragraph" w:styleId="Textonotaalfinal">
+  <w:style w:type="paragraph" w:styleId="EndnoteText">
     <w:name w:val="endnote text"/>
     <w:basedOn w:val="Normal"/>
-    <w:link w:val="TextonotaalfinalCar"/>
+    <w:link w:val="EndnoteTextChar"/>
     <w:uiPriority w:val="99"/>
     <w:semiHidden/>
     <w:unhideWhenUsed/>
@@ -6766,10 +6621,10 @@
       <w:szCs w:val="20"/>
     </w:rPr>
   </w:style>
-  <w:style w:type="character" w:customStyle="1" w:styleId="TextonotaalfinalCar">
-    <w:name w:val="Texto nota al final Car"/>
-    <w:basedOn w:val="Fuentedeprrafopredeter"/>
-    <w:link w:val="Textonotaalfinal"/>
+  <w:style w:type="character" w:customStyle="1" w:styleId="EndnoteTextChar">
+    <w:name w:val="Endnote Text Char"/>
+    <w:basedOn w:val="DefaultParagraphFont"/>
+    <w:link w:val="EndnoteText"/>
     <w:uiPriority w:val="99"/>
     <w:semiHidden/>
     <w:rsid w:val="005358F5"/>
@@ -6779,9 +6634,9 @@
       <w:szCs w:val="20"/>
     </w:rPr>
   </w:style>
-  <w:style w:type="character" w:styleId="Refdenotaalfinal">
+  <w:style w:type="character" w:styleId="EndnoteReference">
     <w:name w:val="endnote reference"/>
-    <w:basedOn w:val="Fuentedeprrafopredeter"/>
+    <w:basedOn w:val="DefaultParagraphFont"/>
     <w:uiPriority w:val="99"/>
     <w:semiHidden/>
     <w:unhideWhenUsed/>
@@ -6790,10 +6645,10 @@
       <w:vertAlign w:val="superscript"/>
     </w:rPr>
   </w:style>
-  <w:style w:type="paragraph" w:styleId="Textonotapie">
+  <w:style w:type="paragraph" w:styleId="FootnoteText">
     <w:name w:val="footnote text"/>
     <w:basedOn w:val="Normal"/>
-    <w:link w:val="TextonotapieCar"/>
+    <w:link w:val="FootnoteTextChar"/>
     <w:uiPriority w:val="99"/>
     <w:unhideWhenUsed/>
     <w:rsid w:val="005358F5"/>
@@ -6805,10 +6660,10 @@
       <w:szCs w:val="20"/>
     </w:rPr>
   </w:style>
-  <w:style w:type="character" w:customStyle="1" w:styleId="TextonotapieCar">
-    <w:name w:val="Texto nota pie Car"/>
-    <w:basedOn w:val="Fuentedeprrafopredeter"/>
-    <w:link w:val="Textonotapie"/>
+  <w:style w:type="character" w:customStyle="1" w:styleId="FootnoteTextChar">
+    <w:name w:val="Footnote Text Char"/>
+    <w:basedOn w:val="DefaultParagraphFont"/>
+    <w:link w:val="FootnoteText"/>
     <w:uiPriority w:val="99"/>
     <w:rsid w:val="005358F5"/>
     <w:rPr>
@@ -6817,9 +6672,9 @@
       <w:szCs w:val="20"/>
     </w:rPr>
   </w:style>
-  <w:style w:type="character" w:styleId="Refdenotaalpie">
+  <w:style w:type="character" w:styleId="FootnoteReference">
     <w:name w:val="footnote reference"/>
-    <w:basedOn w:val="Fuentedeprrafopredeter"/>
+    <w:basedOn w:val="DefaultParagraphFont"/>
     <w:uiPriority w:val="99"/>
     <w:semiHidden/>
     <w:unhideWhenUsed/>
@@ -6828,7 +6683,7 @@
       <w:vertAlign w:val="superscript"/>
     </w:rPr>
   </w:style>
-  <w:style w:type="paragraph" w:styleId="Descripcin">
+  <w:style w:type="paragraph" w:styleId="Caption">
     <w:name w:val="caption"/>
     <w:basedOn w:val="Normal"/>
     <w:next w:val="Normal"/>
@@ -6863,7 +6718,7 @@
       <w:szCs w:val="24"/>
     </w:rPr>
   </w:style>
-  <w:style w:type="paragraph" w:styleId="Sinespaciado">
+  <w:style w:type="paragraph" w:styleId="NoSpacing">
     <w:name w:val="No Spacing"/>
     <w:uiPriority w:val="1"/>
     <w:qFormat/>
@@ -6875,9 +6730,9 @@
       <w:rFonts w:ascii="Calibri" w:eastAsia="Calibri" w:hAnsi="Calibri" w:cs="Times New Roman"/>
     </w:rPr>
   </w:style>
-  <w:style w:type="table" w:styleId="Tablaconcuadrcula">
+  <w:style w:type="table" w:styleId="TableGrid">
     <w:name w:val="Table Grid"/>
-    <w:basedOn w:val="Tablanormal"/>
+    <w:basedOn w:val="TableNormal"/>
     <w:uiPriority w:val="59"/>
     <w:rsid w:val="00867331"/>
     <w:pPr>
@@ -6894,10 +6749,10 @@
       </w:tblBorders>
     </w:tblPr>
   </w:style>
-  <w:style w:type="paragraph" w:styleId="HTMLconformatoprevio">
+  <w:style w:type="paragraph" w:styleId="HTMLPreformatted">
     <w:name w:val="HTML Preformatted"/>
     <w:basedOn w:val="Normal"/>
-    <w:link w:val="HTMLconformatoprevioCar"/>
+    <w:link w:val="HTMLPreformattedChar"/>
     <w:uiPriority w:val="99"/>
     <w:semiHidden/>
     <w:unhideWhenUsed/>
@@ -6911,10 +6766,10 @@
       <w:szCs w:val="20"/>
     </w:rPr>
   </w:style>
-  <w:style w:type="character" w:customStyle="1" w:styleId="HTMLconformatoprevioCar">
-    <w:name w:val="HTML con formato previo Car"/>
-    <w:basedOn w:val="Fuentedeprrafopredeter"/>
-    <w:link w:val="HTMLconformatoprevio"/>
+  <w:style w:type="character" w:customStyle="1" w:styleId="HTMLPreformattedChar">
+    <w:name w:val="HTML Preformatted Char"/>
+    <w:basedOn w:val="DefaultParagraphFont"/>
+    <w:link w:val="HTMLPreformatted"/>
     <w:uiPriority w:val="99"/>
     <w:semiHidden/>
     <w:rsid w:val="00590724"/>

</xml_diff>

<commit_message>
Cambio el test de rama
</commit_message>
<xml_diff>
--- a/Docs/Test Plans/US500865-Filtrar_por_precio_máximo-TestPlan.docx
+++ b/Docs/Test Plans/US500865-Filtrar_por_precio_máximo-TestPlan.docx
@@ -4,7 +4,7 @@
   <w:body>
     <w:p>
       <w:pPr>
-        <w:pStyle w:val="Heading2"/>
+        <w:pStyle w:val="Ttulo2"/>
         <w:jc w:val="center"/>
         <w:rPr>
           <w:lang w:val="es-ES_tradnl"/>
@@ -31,7 +31,7 @@
     </w:p>
     <w:p>
       <w:pPr>
-        <w:pStyle w:val="ListParagraph"/>
+        <w:pStyle w:val="Prrafodelista"/>
         <w:spacing w:after="0" w:line="240" w:lineRule="auto"/>
         <w:ind w:left="0"/>
         <w:rPr>
@@ -53,7 +53,7 @@
     </w:p>
     <w:p>
       <w:pPr>
-        <w:pStyle w:val="ListParagraph"/>
+        <w:pStyle w:val="Prrafodelista"/>
         <w:numPr>
           <w:ilvl w:val="0"/>
           <w:numId w:val="3"/>
@@ -78,7 +78,7 @@
     </w:p>
     <w:p>
       <w:pPr>
-        <w:pStyle w:val="ListParagraph"/>
+        <w:pStyle w:val="Prrafodelista"/>
         <w:numPr>
           <w:ilvl w:val="0"/>
           <w:numId w:val="3"/>
@@ -101,18 +101,23 @@
         <w:t xml:space="preserve"> y</w:t>
       </w:r>
       <w:r>
-        <w:t xml:space="preserve"> Mockit</w:t>
+        <w:t xml:space="preserve"> </w:t>
+      </w:r>
+      <w:proofErr w:type="spellStart"/>
+      <w:r>
+        <w:t>Mockit</w:t>
       </w:r>
       <w:r>
         <w:t>o</w:t>
       </w:r>
+      <w:proofErr w:type="spellEnd"/>
       <w:r>
         <w:t>.</w:t>
       </w:r>
     </w:p>
     <w:p>
       <w:pPr>
-        <w:pStyle w:val="ListParagraph"/>
+        <w:pStyle w:val="Prrafodelista"/>
         <w:numPr>
           <w:ilvl w:val="0"/>
           <w:numId w:val="3"/>
@@ -140,7 +145,7 @@
     </w:p>
     <w:p>
       <w:pPr>
-        <w:pStyle w:val="ListParagraph"/>
+        <w:pStyle w:val="Prrafodelista"/>
         <w:numPr>
           <w:ilvl w:val="0"/>
           <w:numId w:val="3"/>
@@ -175,7 +180,23 @@
         <w:t xml:space="preserve"> las pruebas de aceptación mediante</w:t>
       </w:r>
       <w:r>
-        <w:t xml:space="preserve"> JUnit y Expresso.</w:t>
+        <w:t xml:space="preserve"> </w:t>
+      </w:r>
+      <w:proofErr w:type="spellStart"/>
+      <w:r>
+        <w:t>JUnit</w:t>
+      </w:r>
+      <w:proofErr w:type="spellEnd"/>
+      <w:r>
+        <w:t xml:space="preserve"> y </w:t>
+      </w:r>
+      <w:proofErr w:type="spellStart"/>
+      <w:r>
+        <w:t>Expresso</w:t>
+      </w:r>
+      <w:proofErr w:type="spellEnd"/>
+      <w:r>
+        <w:t>.</w:t>
       </w:r>
     </w:p>
     <w:p>
@@ -316,7 +337,39 @@
           <w:rFonts w:eastAsiaTheme="minorHAnsi" w:cs="Calibri"/>
           <w:color w:val="000000"/>
         </w:rPr>
-        <w:t>El cliente realiza una pulsación de selección (un click) sobre la opción de filtrar en el toolbar de la aplicación.  </w:t>
+        <w:t>El cliente realiza una pulsación de selección (un </w:t>
+      </w:r>
+      <w:proofErr w:type="spellStart"/>
+      <w:r>
+        <w:rPr>
+          <w:rFonts w:eastAsiaTheme="minorHAnsi" w:cs="Calibri"/>
+          <w:color w:val="000000"/>
+        </w:rPr>
+        <w:t>click</w:t>
+      </w:r>
+      <w:proofErr w:type="spellEnd"/>
+      <w:r>
+        <w:rPr>
+          <w:rFonts w:eastAsiaTheme="minorHAnsi" w:cs="Calibri"/>
+          <w:color w:val="000000"/>
+        </w:rPr>
+        <w:t>) sobre la opción de filtrar en el </w:t>
+      </w:r>
+      <w:proofErr w:type="spellStart"/>
+      <w:r>
+        <w:rPr>
+          <w:rFonts w:eastAsiaTheme="minorHAnsi" w:cs="Calibri"/>
+          <w:color w:val="000000"/>
+        </w:rPr>
+        <w:t>toolbar</w:t>
+      </w:r>
+      <w:proofErr w:type="spellEnd"/>
+      <w:r>
+        <w:rPr>
+          <w:rFonts w:eastAsiaTheme="minorHAnsi" w:cs="Calibri"/>
+          <w:color w:val="000000"/>
+        </w:rPr>
+        <w:t> de la aplicación.  </w:t>
       </w:r>
     </w:p>
     <w:p>
@@ -454,7 +507,23 @@
           <w:rFonts w:eastAsiaTheme="minorHAnsi" w:cs="Calibri"/>
           <w:color w:val="000000"/>
         </w:rPr>
-        <w:t>Se verifica que la aplicación muestre correctamente en un toast el número de gasolineras cargadas al aplicar el filtro. </w:t>
+        <w:t>Se verifica que la aplicación muestre correctamente en un </w:t>
+      </w:r>
+      <w:proofErr w:type="spellStart"/>
+      <w:r>
+        <w:rPr>
+          <w:rFonts w:eastAsiaTheme="minorHAnsi" w:cs="Calibri"/>
+          <w:color w:val="000000"/>
+        </w:rPr>
+        <w:t>toast</w:t>
+      </w:r>
+      <w:proofErr w:type="spellEnd"/>
+      <w:r>
+        <w:rPr>
+          <w:rFonts w:eastAsiaTheme="minorHAnsi" w:cs="Calibri"/>
+          <w:color w:val="000000"/>
+        </w:rPr>
+        <w:t> el número de gasolineras cargadas al aplicar el filtro. </w:t>
       </w:r>
     </w:p>
     <w:p>
@@ -557,7 +626,39 @@
           <w:rFonts w:eastAsiaTheme="minorHAnsi" w:cs="Calibri"/>
           <w:color w:val="000000"/>
         </w:rPr>
-        <w:t>El cliente realiza una pulsación de selección (un click) sobre la opción de filtrar en el toolbar de la aplicación.  </w:t>
+        <w:t>El cliente realiza una pulsación de selección (un </w:t>
+      </w:r>
+      <w:proofErr w:type="spellStart"/>
+      <w:r>
+        <w:rPr>
+          <w:rFonts w:eastAsiaTheme="minorHAnsi" w:cs="Calibri"/>
+          <w:color w:val="000000"/>
+        </w:rPr>
+        <w:t>click</w:t>
+      </w:r>
+      <w:proofErr w:type="spellEnd"/>
+      <w:r>
+        <w:rPr>
+          <w:rFonts w:eastAsiaTheme="minorHAnsi" w:cs="Calibri"/>
+          <w:color w:val="000000"/>
+        </w:rPr>
+        <w:t>) sobre la opción de filtrar en el </w:t>
+      </w:r>
+      <w:proofErr w:type="spellStart"/>
+      <w:r>
+        <w:rPr>
+          <w:rFonts w:eastAsiaTheme="minorHAnsi" w:cs="Calibri"/>
+          <w:color w:val="000000"/>
+        </w:rPr>
+        <w:t>toolbar</w:t>
+      </w:r>
+      <w:proofErr w:type="spellEnd"/>
+      <w:r>
+        <w:rPr>
+          <w:rFonts w:eastAsiaTheme="minorHAnsi" w:cs="Calibri"/>
+          <w:color w:val="000000"/>
+        </w:rPr>
+        <w:t> de la aplicación.  </w:t>
       </w:r>
     </w:p>
     <w:p>
@@ -649,7 +750,23 @@
           <w:rFonts w:eastAsiaTheme="minorHAnsi" w:cs="Calibri"/>
           <w:color w:val="000000"/>
         </w:rPr>
-        <w:t>Se verifica que la aplicación muestre correctamente en un toast el número de gasolineras cargadas al restablecer los filtros.  </w:t>
+        <w:t>Se verifica que la aplicación muestre correctamente en un </w:t>
+      </w:r>
+      <w:proofErr w:type="spellStart"/>
+      <w:r>
+        <w:rPr>
+          <w:rFonts w:eastAsiaTheme="minorHAnsi" w:cs="Calibri"/>
+          <w:color w:val="000000"/>
+        </w:rPr>
+        <w:t>toast</w:t>
+      </w:r>
+      <w:proofErr w:type="spellEnd"/>
+      <w:r>
+        <w:rPr>
+          <w:rFonts w:eastAsiaTheme="minorHAnsi" w:cs="Calibri"/>
+          <w:color w:val="000000"/>
+        </w:rPr>
+        <w:t> el número de gasolineras cargadas al restablecer los filtros.  </w:t>
       </w:r>
     </w:p>
     <w:p>
@@ -746,7 +863,39 @@
           <w:color w:val="000000"/>
         </w:rPr>
         <w:lastRenderedPageBreak/>
-        <w:t>El cliente realiza una pulsación de selección (un click) sobre la opción de filtrar en el toolbar de la aplicación.  </w:t>
+        <w:t>El cliente realiza una pulsación de selección (un </w:t>
+      </w:r>
+      <w:proofErr w:type="spellStart"/>
+      <w:r>
+        <w:rPr>
+          <w:rFonts w:eastAsiaTheme="minorHAnsi" w:cs="Calibri"/>
+          <w:color w:val="000000"/>
+        </w:rPr>
+        <w:t>click</w:t>
+      </w:r>
+      <w:proofErr w:type="spellEnd"/>
+      <w:r>
+        <w:rPr>
+          <w:rFonts w:eastAsiaTheme="minorHAnsi" w:cs="Calibri"/>
+          <w:color w:val="000000"/>
+        </w:rPr>
+        <w:t>) sobre la opción de filtrar en el </w:t>
+      </w:r>
+      <w:proofErr w:type="spellStart"/>
+      <w:r>
+        <w:rPr>
+          <w:rFonts w:eastAsiaTheme="minorHAnsi" w:cs="Calibri"/>
+          <w:color w:val="000000"/>
+        </w:rPr>
+        <w:t>toolbar</w:t>
+      </w:r>
+      <w:proofErr w:type="spellEnd"/>
+      <w:r>
+        <w:rPr>
+          <w:rFonts w:eastAsiaTheme="minorHAnsi" w:cs="Calibri"/>
+          <w:color w:val="000000"/>
+        </w:rPr>
+        <w:t> de la aplicación.  </w:t>
       </w:r>
     </w:p>
     <w:p>
@@ -964,7 +1113,39 @@
           <w:rFonts w:eastAsiaTheme="minorHAnsi" w:cs="Calibri"/>
           <w:color w:val="000000"/>
         </w:rPr>
-        <w:t>El cliente realiza una pulsación de selección (un click) sobre la opción de filtrar en el toolbar de la aplicación.  </w:t>
+        <w:t>El cliente realiza una pulsación de selección (un </w:t>
+      </w:r>
+      <w:proofErr w:type="spellStart"/>
+      <w:r>
+        <w:rPr>
+          <w:rFonts w:eastAsiaTheme="minorHAnsi" w:cs="Calibri"/>
+          <w:color w:val="000000"/>
+        </w:rPr>
+        <w:t>click</w:t>
+      </w:r>
+      <w:proofErr w:type="spellEnd"/>
+      <w:r>
+        <w:rPr>
+          <w:rFonts w:eastAsiaTheme="minorHAnsi" w:cs="Calibri"/>
+          <w:color w:val="000000"/>
+        </w:rPr>
+        <w:t>) sobre la opción de filtrar en el </w:t>
+      </w:r>
+      <w:proofErr w:type="spellStart"/>
+      <w:r>
+        <w:rPr>
+          <w:rFonts w:eastAsiaTheme="minorHAnsi" w:cs="Calibri"/>
+          <w:color w:val="000000"/>
+        </w:rPr>
+        <w:t>toolbar</w:t>
+      </w:r>
+      <w:proofErr w:type="spellEnd"/>
+      <w:r>
+        <w:rPr>
+          <w:rFonts w:eastAsiaTheme="minorHAnsi" w:cs="Calibri"/>
+          <w:color w:val="000000"/>
+        </w:rPr>
+        <w:t> de la aplicación.  </w:t>
       </w:r>
     </w:p>
     <w:p>
@@ -1102,7 +1283,23 @@
           <w:rFonts w:eastAsiaTheme="minorHAnsi" w:cs="Calibri"/>
           <w:color w:val="000000"/>
         </w:rPr>
-        <w:t> Se verifica que la aplicación muestre correctamente en un toast el número de gasolineras cargadas sin aplicar el filtro. </w:t>
+        <w:t> Se verifica que la aplicación muestre correctamente en un </w:t>
+      </w:r>
+      <w:proofErr w:type="spellStart"/>
+      <w:r>
+        <w:rPr>
+          <w:rFonts w:eastAsiaTheme="minorHAnsi" w:cs="Calibri"/>
+          <w:color w:val="000000"/>
+        </w:rPr>
+        <w:t>toast</w:t>
+      </w:r>
+      <w:proofErr w:type="spellEnd"/>
+      <w:r>
+        <w:rPr>
+          <w:rFonts w:eastAsiaTheme="minorHAnsi" w:cs="Calibri"/>
+          <w:color w:val="000000"/>
+        </w:rPr>
+        <w:t> el número de gasolineras cargadas sin aplicar el filtro. </w:t>
       </w:r>
     </w:p>
     <w:p>
@@ -1199,7 +1396,39 @@
           <w:rFonts w:eastAsiaTheme="minorHAnsi" w:cs="Calibri"/>
           <w:color w:val="000000"/>
         </w:rPr>
-        <w:t>El cliente realiza una pulsación de selección (un click) sobre la opción de filtrar en el toolbar de la aplicación.  </w:t>
+        <w:t>El cliente realiza una pulsación de selección (un </w:t>
+      </w:r>
+      <w:proofErr w:type="spellStart"/>
+      <w:r>
+        <w:rPr>
+          <w:rFonts w:eastAsiaTheme="minorHAnsi" w:cs="Calibri"/>
+          <w:color w:val="000000"/>
+        </w:rPr>
+        <w:t>click</w:t>
+      </w:r>
+      <w:proofErr w:type="spellEnd"/>
+      <w:r>
+        <w:rPr>
+          <w:rFonts w:eastAsiaTheme="minorHAnsi" w:cs="Calibri"/>
+          <w:color w:val="000000"/>
+        </w:rPr>
+        <w:t>) sobre la opción de filtrar en el </w:t>
+      </w:r>
+      <w:proofErr w:type="spellStart"/>
+      <w:r>
+        <w:rPr>
+          <w:rFonts w:eastAsiaTheme="minorHAnsi" w:cs="Calibri"/>
+          <w:color w:val="000000"/>
+        </w:rPr>
+        <w:t>toolbar</w:t>
+      </w:r>
+      <w:proofErr w:type="spellEnd"/>
+      <w:r>
+        <w:rPr>
+          <w:rFonts w:eastAsiaTheme="minorHAnsi" w:cs="Calibri"/>
+          <w:color w:val="000000"/>
+        </w:rPr>
+        <w:t> de la aplicación.  </w:t>
       </w:r>
     </w:p>
     <w:p>
@@ -1337,7 +1566,23 @@
           <w:rFonts w:eastAsiaTheme="minorHAnsi" w:cs="Calibri"/>
           <w:color w:val="000000"/>
         </w:rPr>
-        <w:t>Se verifica que la aplicación muestre en un toast que no ha encontrado ninguna coincidencia. </w:t>
+        <w:t>Se verifica que la aplicación muestre en un </w:t>
+      </w:r>
+      <w:proofErr w:type="spellStart"/>
+      <w:r>
+        <w:rPr>
+          <w:rFonts w:eastAsiaTheme="minorHAnsi" w:cs="Calibri"/>
+          <w:color w:val="000000"/>
+        </w:rPr>
+        <w:t>toast</w:t>
+      </w:r>
+      <w:proofErr w:type="spellEnd"/>
+      <w:r>
+        <w:rPr>
+          <w:rFonts w:eastAsiaTheme="minorHAnsi" w:cs="Calibri"/>
+          <w:color w:val="000000"/>
+        </w:rPr>
+        <w:t> que no ha encontrado ninguna coincidencia. </w:t>
       </w:r>
     </w:p>
     <w:p>
@@ -1355,7 +1600,7 @@
     </w:p>
     <w:p>
       <w:pPr>
-        <w:pStyle w:val="Caption"/>
+        <w:pStyle w:val="Descripcin"/>
         <w:keepNext/>
         <w:jc w:val="center"/>
       </w:pPr>
@@ -1389,7 +1634,7 @@
     </w:p>
     <w:tbl>
       <w:tblPr>
-        <w:tblStyle w:val="TableGrid"/>
+        <w:tblStyle w:val="Tablaconcuadrcula"/>
         <w:tblW w:w="8642" w:type="dxa"/>
         <w:jc w:val="center"/>
         <w:tblLayout w:type="fixed"/>
@@ -1464,6 +1709,50 @@
       </w:tr>
       <w:tr>
         <w:trPr>
+          <w:trHeight w:val="276"/>
+          <w:jc w:val="center"/>
+        </w:trPr>
+        <w:tc>
+          <w:tcPr>
+            <w:tcW w:w="1441" w:type="dxa"/>
+          </w:tcPr>
+          <w:p>
+            <w:pPr>
+              <w:jc w:val="both"/>
+              <w:rPr>
+                <w:b/>
+              </w:rPr>
+            </w:pPr>
+          </w:p>
+        </w:tc>
+        <w:tc>
+          <w:tcPr>
+            <w:tcW w:w="3374" w:type="dxa"/>
+          </w:tcPr>
+          <w:p>
+            <w:pPr>
+              <w:jc w:val="center"/>
+              <w:rPr>
+                <w:b/>
+              </w:rPr>
+            </w:pPr>
+          </w:p>
+        </w:tc>
+        <w:tc>
+          <w:tcPr>
+            <w:tcW w:w="3827" w:type="dxa"/>
+          </w:tcPr>
+          <w:p>
+            <w:pPr>
+              <w:rPr>
+                <w:b/>
+              </w:rPr>
+            </w:pPr>
+          </w:p>
+        </w:tc>
+      </w:tr>
+      <w:tr>
+        <w:trPr>
           <w:trHeight w:val="261"/>
           <w:jc w:val="center"/>
         </w:trPr>
@@ -1985,13 +2274,14 @@
     </w:p>
     <w:p>
       <w:pPr>
-        <w:pStyle w:val="ListParagraph"/>
+        <w:pStyle w:val="Prrafodelista"/>
         <w:ind w:left="0"/>
         <w:jc w:val="both"/>
       </w:pPr>
       <w:r>
         <w:t xml:space="preserve">Deberían probarse los métodos de la clase </w:t>
       </w:r>
+      <w:proofErr w:type="spellStart"/>
       <w:r>
         <w:rPr>
           <w:rFonts w:ascii="Consolas" w:hAnsi="Consolas"/>
@@ -1999,6 +2289,7 @@
         </w:rPr>
         <w:t>Filter</w:t>
       </w:r>
+      <w:proofErr w:type="spellEnd"/>
       <w:r>
         <w:t>.</w:t>
       </w:r>
@@ -2008,14 +2299,14 @@
     </w:p>
     <w:p>
       <w:pPr>
-        <w:pStyle w:val="ListParagraph"/>
+        <w:pStyle w:val="Prrafodelista"/>
         <w:ind w:left="0"/>
         <w:jc w:val="both"/>
       </w:pPr>
     </w:p>
     <w:p>
       <w:pPr>
-        <w:pStyle w:val="ListParagraph"/>
+        <w:pStyle w:val="Prrafodelista"/>
         <w:numPr>
           <w:ilvl w:val="0"/>
           <w:numId w:val="14"/>
@@ -2025,22 +2316,54 @@
           <w:lang w:val="en-US"/>
         </w:rPr>
       </w:pPr>
+      <w:proofErr w:type="spellStart"/>
       <w:r>
         <w:rPr>
           <w:lang w:val="en-US"/>
         </w:rPr>
-        <w:t xml:space="preserve">Método setMaxPrice( p : Double ) : </w:t>
-      </w:r>
+        <w:t>Método</w:t>
+      </w:r>
+      <w:proofErr w:type="spellEnd"/>
       <w:r>
         <w:rPr>
           <w:lang w:val="en-US"/>
         </w:rPr>
+        <w:t xml:space="preserve"> </w:t>
+      </w:r>
+      <w:proofErr w:type="spellStart"/>
+      <w:proofErr w:type="gramStart"/>
+      <w:r>
+        <w:rPr>
+          <w:lang w:val="en-US"/>
+        </w:rPr>
+        <w:t>setMaxPrice</w:t>
+      </w:r>
+      <w:proofErr w:type="spellEnd"/>
+      <w:r>
+        <w:rPr>
+          <w:lang w:val="en-US"/>
+        </w:rPr>
+        <w:t>( p</w:t>
+      </w:r>
+      <w:proofErr w:type="gramEnd"/>
+      <w:r>
+        <w:rPr>
+          <w:lang w:val="en-US"/>
+        </w:rPr>
+        <w:t xml:space="preserve"> : Double ) : </w:t>
+      </w:r>
+      <w:proofErr w:type="spellStart"/>
+      <w:r>
+        <w:rPr>
+          <w:lang w:val="en-US"/>
+        </w:rPr>
         <w:t>IFilter</w:t>
       </w:r>
-    </w:p>
-    <w:p>
-      <w:pPr>
-        <w:pStyle w:val="ListParagraph"/>
+      <w:proofErr w:type="spellEnd"/>
+    </w:p>
+    <w:p>
+      <w:pPr>
+        <w:pStyle w:val="Prrafodelista"/>
         <w:jc w:val="both"/>
         <w:rPr>
           <w:lang w:val="en-US"/>
@@ -2049,7 +2372,7 @@
     </w:p>
     <w:p>
       <w:pPr>
-        <w:pStyle w:val="ListParagraph"/>
+        <w:pStyle w:val="Prrafodelista"/>
         <w:numPr>
           <w:ilvl w:val="0"/>
           <w:numId w:val="14"/>
@@ -2059,25 +2382,45 @@
       <w:r>
         <w:t xml:space="preserve">Método </w:t>
       </w:r>
+      <w:proofErr w:type="spellStart"/>
+      <w:proofErr w:type="gramStart"/>
       <w:r>
         <w:t>to</w:t>
       </w:r>
       <w:r>
-        <w:t xml:space="preserve">Filter( g : </w:t>
-      </w:r>
-      <w:r>
-        <w:t>List&lt;Gasolinera&gt;</w:t>
+        <w:t>Filter</w:t>
+      </w:r>
+      <w:proofErr w:type="spellEnd"/>
+      <w:r>
+        <w:t>( g</w:t>
+      </w:r>
+      <w:proofErr w:type="gramEnd"/>
+      <w:r>
+        <w:t xml:space="preserve"> : </w:t>
+      </w:r>
+      <w:proofErr w:type="spellStart"/>
+      <w:r>
+        <w:t>List</w:t>
+      </w:r>
+      <w:proofErr w:type="spellEnd"/>
+      <w:r>
+        <w:t>&lt;Gasolinera&gt;</w:t>
       </w:r>
       <w:r>
         <w:t xml:space="preserve"> ) : </w:t>
       </w:r>
-      <w:r>
-        <w:t>List&lt;Gasolinera&gt;</w:t>
+      <w:proofErr w:type="spellStart"/>
+      <w:r>
+        <w:t>List</w:t>
+      </w:r>
+      <w:proofErr w:type="spellEnd"/>
+      <w:r>
+        <w:t>&lt;Gasolinera&gt;</w:t>
       </w:r>
     </w:p>
     <w:tbl>
       <w:tblPr>
-        <w:tblStyle w:val="TableGrid"/>
+        <w:tblStyle w:val="Tablaconcuadrcula"/>
         <w:tblW w:w="0" w:type="auto"/>
         <w:jc w:val="center"/>
         <w:tblLook w:val="04A0" w:firstRow="1" w:lastRow="0" w:firstColumn="1" w:lastColumn="0" w:noHBand="0" w:noVBand="1"/>
@@ -2097,7 +2440,7 @@
           </w:tcPr>
           <w:p>
             <w:pPr>
-              <w:pStyle w:val="ListParagraph"/>
+              <w:pStyle w:val="Prrafodelista"/>
               <w:ind w:left="0"/>
               <w:jc w:val="center"/>
             </w:pPr>
@@ -2112,7 +2455,7 @@
           </w:tcPr>
           <w:p>
             <w:pPr>
-              <w:pStyle w:val="ListParagraph"/>
+              <w:pStyle w:val="Prrafodelista"/>
               <w:ind w:left="0"/>
               <w:jc w:val="center"/>
             </w:pPr>
@@ -2127,7 +2470,7 @@
           </w:tcPr>
           <w:p>
             <w:pPr>
-              <w:pStyle w:val="ListParagraph"/>
+              <w:pStyle w:val="Prrafodelista"/>
               <w:ind w:left="0"/>
               <w:jc w:val="both"/>
             </w:pPr>
@@ -2147,7 +2490,7 @@
           </w:tcPr>
           <w:p>
             <w:pPr>
-              <w:pStyle w:val="ListParagraph"/>
+              <w:pStyle w:val="Prrafodelista"/>
               <w:ind w:left="0"/>
               <w:jc w:val="center"/>
             </w:pPr>
@@ -2162,29 +2505,53 @@
           </w:tcPr>
           <w:p>
             <w:pPr>
-              <w:pStyle w:val="ListParagraph"/>
+              <w:pStyle w:val="Prrafodelista"/>
               <w:ind w:left="0"/>
               <w:jc w:val="center"/>
             </w:pPr>
-            <w:r>
-              <w:t>Filter(1.8)</w:t>
+            <w:proofErr w:type="spellStart"/>
+            <w:proofErr w:type="gramStart"/>
+            <w:r>
+              <w:t>Filter</w:t>
+            </w:r>
+            <w:proofErr w:type="spellEnd"/>
+            <w:r>
+              <w:t>(</w:t>
+            </w:r>
+            <w:proofErr w:type="gramEnd"/>
+            <w:r>
+              <w:t>1.8)</w:t>
             </w:r>
           </w:p>
           <w:p>
             <w:pPr>
-              <w:pStyle w:val="ListParagraph"/>
+              <w:pStyle w:val="Prrafodelista"/>
               <w:ind w:left="0"/>
               <w:jc w:val="center"/>
             </w:pPr>
           </w:p>
           <w:p>
             <w:pPr>
-              <w:pStyle w:val="ListParagraph"/>
+              <w:pStyle w:val="Prrafodelista"/>
               <w:ind w:left="0"/>
               <w:jc w:val="center"/>
             </w:pPr>
             <w:r>
-              <w:t>[Gasolinera(Nombre, 1.8), Gasolinera(Nombre, 1.0), Gasolinera(Nombre, 1.9), Gasolinera(Nombre, NULL)]</w:t>
+              <w:t>[</w:t>
+            </w:r>
+            <w:proofErr w:type="gramStart"/>
+            <w:r>
+              <w:t>Gasolinera(</w:t>
+            </w:r>
+            <w:proofErr w:type="gramEnd"/>
+            <w:r>
+              <w:t>Nombre, 1.8), Gasolinera(Nombre, 1.0), Gasolinera(Nombre, 1.</w:t>
+            </w:r>
+            <w:r>
+              <w:t>81</w:t>
+            </w:r>
+            <w:r>
+              <w:t>), Gasolinera(Nombre, NULL)]</w:t>
             </w:r>
             <w:r>
               <w:t xml:space="preserve">  </w:t>
@@ -2197,12 +2564,20 @@
           </w:tcPr>
           <w:p>
             <w:pPr>
-              <w:pStyle w:val="ListParagraph"/>
+              <w:pStyle w:val="Prrafodelista"/>
               <w:ind w:left="0"/>
               <w:jc w:val="both"/>
             </w:pPr>
             <w:r>
-              <w:t>[Gasolinera(Nombre,1.8), Gasolinera(Nombre, 1.0)]</w:t>
+              <w:t>[</w:t>
+            </w:r>
+            <w:proofErr w:type="gramStart"/>
+            <w:r>
+              <w:t>Gasolinera(</w:t>
+            </w:r>
+            <w:proofErr w:type="gramEnd"/>
+            <w:r>
+              <w:t>Nombre,1.8), Gasolinera(Nombre, 1.0)]</w:t>
             </w:r>
           </w:p>
         </w:tc>
@@ -2272,9 +2647,11 @@
       <w:r>
         <w:t xml:space="preserve"> </w:t>
       </w:r>
+      <w:proofErr w:type="spellStart"/>
       <w:r>
         <w:t>MainPresenter</w:t>
       </w:r>
+      <w:proofErr w:type="spellEnd"/>
       <w:r>
         <w:rPr>
           <w:bCs/>
@@ -2305,6 +2682,7 @@
         </w:rPr>
         <w:t xml:space="preserve"> necesarios </w:t>
       </w:r>
+      <w:proofErr w:type="spellStart"/>
       <w:r>
         <w:rPr>
           <w:bCs/>
@@ -2315,23 +2693,47 @@
         <w:rPr>
           <w:bCs/>
         </w:rPr>
-        <w:t xml:space="preserve">s de </w:t>
-      </w:r>
-      <w:r>
-        <w:t>IGasolinerasRepository, ICallBack</w:t>
-      </w:r>
+        <w:t>s</w:t>
+      </w:r>
+      <w:proofErr w:type="spellEnd"/>
+      <w:r>
+        <w:rPr>
+          <w:bCs/>
+        </w:rPr>
+        <w:t xml:space="preserve"> de </w:t>
+      </w:r>
+      <w:proofErr w:type="spellStart"/>
+      <w:r>
+        <w:t>IGasolinerasRepository</w:t>
+      </w:r>
+      <w:proofErr w:type="spellEnd"/>
+      <w:r>
+        <w:t xml:space="preserve">, </w:t>
+      </w:r>
+      <w:proofErr w:type="spellStart"/>
+      <w:r>
+        <w:t>ICallBack</w:t>
+      </w:r>
+      <w:proofErr w:type="spellEnd"/>
       <w:r>
         <w:t>,</w:t>
       </w:r>
       <w:r>
-        <w:t xml:space="preserve"> IFilter</w:t>
-      </w:r>
+        <w:t xml:space="preserve"> </w:t>
+      </w:r>
+      <w:proofErr w:type="spellStart"/>
+      <w:r>
+        <w:t>IFilter</w:t>
+      </w:r>
+      <w:proofErr w:type="spellEnd"/>
       <w:r>
         <w:t xml:space="preserve"> y </w:t>
       </w:r>
+      <w:proofErr w:type="spellStart"/>
       <w:r>
         <w:t>IMainContract.View</w:t>
       </w:r>
+      <w:proofErr w:type="spellEnd"/>
     </w:p>
     <w:p>
       <w:pPr>
@@ -2344,7 +2746,7 @@
     </w:p>
     <w:p>
       <w:pPr>
-        <w:pStyle w:val="ListParagraph"/>
+        <w:pStyle w:val="Prrafodelista"/>
         <w:numPr>
           <w:ilvl w:val="0"/>
           <w:numId w:val="14"/>
@@ -2355,30 +2757,62 @@
           <w:bCs/>
         </w:rPr>
       </w:pPr>
+      <w:proofErr w:type="spellStart"/>
       <w:r>
         <w:rPr>
           <w:bCs/>
           <w:lang w:val="en-GB"/>
         </w:rPr>
-        <w:t xml:space="preserve">Método </w:t>
-      </w:r>
-      <w:r>
-        <w:rPr>
-          <w:bCs/>
-        </w:rPr>
-        <w:t>onFiltersPopUpFuelTypesSelected</w:t>
-      </w:r>
+        <w:t>Método</w:t>
+      </w:r>
+      <w:proofErr w:type="spellEnd"/>
       <w:r>
         <w:rPr>
           <w:bCs/>
           <w:lang w:val="en-GB"/>
         </w:rPr>
-        <w:t>()</w:t>
-      </w:r>
-    </w:p>
-    <w:p>
-      <w:pPr>
-        <w:pStyle w:val="ListParagraph"/>
+        <w:t xml:space="preserve"> </w:t>
+      </w:r>
+      <w:proofErr w:type="spellStart"/>
+      <w:proofErr w:type="gramStart"/>
+      <w:r>
+        <w:rPr>
+          <w:bCs/>
+        </w:rPr>
+        <w:t>onFiltersPopUpFuel</w:t>
+      </w:r>
+      <w:r>
+        <w:rPr>
+          <w:bCs/>
+        </w:rPr>
+        <w:t>Price</w:t>
+      </w:r>
+      <w:r>
+        <w:rPr>
+          <w:bCs/>
+        </w:rPr>
+        <w:t>Selected</w:t>
+      </w:r>
+      <w:proofErr w:type="spellEnd"/>
+      <w:r>
+        <w:rPr>
+          <w:bCs/>
+          <w:lang w:val="en-GB"/>
+        </w:rPr>
+        <w:t>(</w:t>
+      </w:r>
+      <w:proofErr w:type="gramEnd"/>
+      <w:r>
+        <w:rPr>
+          <w:bCs/>
+          <w:lang w:val="en-GB"/>
+        </w:rPr>
+        <w:t>)</w:t>
+      </w:r>
+    </w:p>
+    <w:p>
+      <w:pPr>
+        <w:pStyle w:val="Prrafodelista"/>
         <w:numPr>
           <w:ilvl w:val="0"/>
           <w:numId w:val="14"/>
@@ -2390,24 +2824,81 @@
           <w:lang w:val="en-US"/>
         </w:rPr>
       </w:pPr>
+      <w:proofErr w:type="spellStart"/>
       <w:r>
         <w:rPr>
           <w:bCs/>
           <w:lang w:val="en-GB"/>
         </w:rPr>
-        <w:t xml:space="preserve">Método </w:t>
-      </w:r>
+        <w:t>Método</w:t>
+      </w:r>
+      <w:proofErr w:type="spellEnd"/>
+      <w:r>
+        <w:rPr>
+          <w:bCs/>
+          <w:lang w:val="en-GB"/>
+        </w:rPr>
+        <w:t xml:space="preserve"> </w:t>
+      </w:r>
+      <w:proofErr w:type="spellStart"/>
+      <w:proofErr w:type="gramStart"/>
       <w:r>
         <w:rPr>
           <w:bCs/>
           <w:lang w:val="en-US"/>
         </w:rPr>
-        <w:t>onFiltersPopUpFuelTypesOneSelected(int index, boolean value)</w:t>
-      </w:r>
-    </w:p>
-    <w:p>
-      <w:pPr>
-        <w:pStyle w:val="ListParagraph"/>
+        <w:t>onFiltersPopUpFuel</w:t>
+      </w:r>
+      <w:r>
+        <w:rPr>
+          <w:bCs/>
+          <w:lang w:val="en-US"/>
+        </w:rPr>
+        <w:t>Price</w:t>
+      </w:r>
+      <w:r>
+        <w:rPr>
+          <w:bCs/>
+          <w:lang w:val="en-US"/>
+        </w:rPr>
+        <w:t>OneSelected</w:t>
+      </w:r>
+      <w:proofErr w:type="spellEnd"/>
+      <w:r>
+        <w:rPr>
+          <w:bCs/>
+          <w:lang w:val="en-US"/>
+        </w:rPr>
+        <w:t>(</w:t>
+      </w:r>
+      <w:proofErr w:type="gramEnd"/>
+      <w:r>
+        <w:rPr>
+          <w:bCs/>
+          <w:lang w:val="en-US"/>
+        </w:rPr>
+        <w:t xml:space="preserve">int index, </w:t>
+      </w:r>
+      <w:proofErr w:type="spellStart"/>
+      <w:r>
+        <w:rPr>
+          <w:bCs/>
+          <w:lang w:val="en-US"/>
+        </w:rPr>
+        <w:t>boolean</w:t>
+      </w:r>
+      <w:proofErr w:type="spellEnd"/>
+      <w:r>
+        <w:rPr>
+          <w:bCs/>
+          <w:lang w:val="en-US"/>
+        </w:rPr>
+        <w:t xml:space="preserve"> value)</w:t>
+      </w:r>
+    </w:p>
+    <w:p>
+      <w:pPr>
+        <w:pStyle w:val="Prrafodelista"/>
         <w:numPr>
           <w:ilvl w:val="0"/>
           <w:numId w:val="14"/>
@@ -2418,23 +2909,68 @@
           <w:bCs/>
         </w:rPr>
       </w:pPr>
+      <w:proofErr w:type="spellStart"/>
       <w:r>
         <w:rPr>
           <w:bCs/>
           <w:lang w:val="en-US"/>
         </w:rPr>
-        <w:t xml:space="preserve">Método </w:t>
-      </w:r>
-      <w:r>
-        <w:rPr>
-          <w:bCs/>
-        </w:rPr>
-        <w:t>onFiltersPopUpFuelTypesAccepted()</w:t>
-      </w:r>
-    </w:p>
-    <w:p>
-      <w:pPr>
-        <w:pStyle w:val="ListParagraph"/>
+        <w:t>Método</w:t>
+      </w:r>
+      <w:proofErr w:type="spellEnd"/>
+      <w:r>
+        <w:rPr>
+          <w:bCs/>
+          <w:lang w:val="en-US"/>
+        </w:rPr>
+        <w:t xml:space="preserve"> </w:t>
+      </w:r>
+      <w:proofErr w:type="spellStart"/>
+      <w:proofErr w:type="gramStart"/>
+      <w:r>
+        <w:rPr>
+          <w:bCs/>
+        </w:rPr>
+        <w:t>onFiltersPopUp</w:t>
+      </w:r>
+      <w:r>
+        <w:rPr>
+          <w:bCs/>
+          <w:lang w:val="en-US"/>
+        </w:rPr>
+        <w:t>Fuel</w:t>
+      </w:r>
+      <w:r>
+        <w:rPr>
+          <w:bCs/>
+          <w:lang w:val="en-US"/>
+        </w:rPr>
+        <w:t>Price</w:t>
+      </w:r>
+      <w:r>
+        <w:rPr>
+          <w:bCs/>
+        </w:rPr>
+        <w:t>Accepted</w:t>
+      </w:r>
+      <w:proofErr w:type="spellEnd"/>
+      <w:r>
+        <w:rPr>
+          <w:bCs/>
+        </w:rPr>
+        <w:t>(</w:t>
+      </w:r>
+      <w:proofErr w:type="gramEnd"/>
+      <w:r>
+        <w:rPr>
+          <w:bCs/>
+        </w:rPr>
+        <w:t>)</w:t>
+      </w:r>
+    </w:p>
+    <w:p>
+      <w:pPr>
+        <w:pStyle w:val="Prrafodelista"/>
         <w:numPr>
           <w:ilvl w:val="0"/>
           <w:numId w:val="14"/>
@@ -2445,23 +2981,48 @@
           <w:bCs/>
         </w:rPr>
       </w:pPr>
+      <w:proofErr w:type="spellStart"/>
       <w:r>
         <w:rPr>
           <w:bCs/>
           <w:lang w:val="en-GB"/>
         </w:rPr>
-        <w:t xml:space="preserve">Método </w:t>
-      </w:r>
-      <w:r>
-        <w:rPr>
-          <w:bCs/>
-        </w:rPr>
-        <w:t>onFiltersPopUpCancelClicked()</w:t>
-      </w:r>
-    </w:p>
-    <w:p>
-      <w:pPr>
-        <w:pStyle w:val="ListParagraph"/>
+        <w:t>Método</w:t>
+      </w:r>
+      <w:proofErr w:type="spellEnd"/>
+      <w:r>
+        <w:rPr>
+          <w:bCs/>
+          <w:lang w:val="en-GB"/>
+        </w:rPr>
+        <w:t xml:space="preserve"> </w:t>
+      </w:r>
+      <w:proofErr w:type="spellStart"/>
+      <w:proofErr w:type="gramStart"/>
+      <w:r>
+        <w:rPr>
+          <w:bCs/>
+        </w:rPr>
+        <w:t>onFiltersPopUpCancelClicked</w:t>
+      </w:r>
+      <w:proofErr w:type="spellEnd"/>
+      <w:r>
+        <w:rPr>
+          <w:bCs/>
+        </w:rPr>
+        <w:t>(</w:t>
+      </w:r>
+      <w:proofErr w:type="gramEnd"/>
+      <w:r>
+        <w:rPr>
+          <w:bCs/>
+        </w:rPr>
+        <w:t>)</w:t>
+      </w:r>
+    </w:p>
+    <w:p>
+      <w:pPr>
+        <w:pStyle w:val="Prrafodelista"/>
         <w:numPr>
           <w:ilvl w:val="0"/>
           <w:numId w:val="14"/>
@@ -2472,23 +3033,48 @@
           <w:bCs/>
         </w:rPr>
       </w:pPr>
+      <w:proofErr w:type="spellStart"/>
       <w:r>
         <w:rPr>
           <w:bCs/>
           <w:lang w:val="en-GB"/>
         </w:rPr>
-        <w:t xml:space="preserve">Método </w:t>
-      </w:r>
-      <w:r>
-        <w:rPr>
-          <w:bCs/>
-        </w:rPr>
-        <w:t>onFiltersPopUpAcceptClicked()</w:t>
-      </w:r>
-    </w:p>
-    <w:p>
-      <w:pPr>
-        <w:pStyle w:val="ListParagraph"/>
+        <w:t>Método</w:t>
+      </w:r>
+      <w:proofErr w:type="spellEnd"/>
+      <w:r>
+        <w:rPr>
+          <w:bCs/>
+          <w:lang w:val="en-GB"/>
+        </w:rPr>
+        <w:t xml:space="preserve"> </w:t>
+      </w:r>
+      <w:proofErr w:type="spellStart"/>
+      <w:proofErr w:type="gramStart"/>
+      <w:r>
+        <w:rPr>
+          <w:bCs/>
+        </w:rPr>
+        <w:t>onFiltersPopUpAcceptClicked</w:t>
+      </w:r>
+      <w:proofErr w:type="spellEnd"/>
+      <w:r>
+        <w:rPr>
+          <w:bCs/>
+        </w:rPr>
+        <w:t>(</w:t>
+      </w:r>
+      <w:proofErr w:type="gramEnd"/>
+      <w:r>
+        <w:rPr>
+          <w:bCs/>
+        </w:rPr>
+        <w:t>)</w:t>
+      </w:r>
+    </w:p>
+    <w:p>
+      <w:pPr>
+        <w:pStyle w:val="Prrafodelista"/>
         <w:numPr>
           <w:ilvl w:val="0"/>
           <w:numId w:val="14"/>
@@ -2499,23 +3085,48 @@
           <w:bCs/>
         </w:rPr>
       </w:pPr>
+      <w:proofErr w:type="spellStart"/>
       <w:r>
         <w:rPr>
           <w:bCs/>
           <w:lang w:val="en-GB"/>
         </w:rPr>
-        <w:t xml:space="preserve">Método </w:t>
-      </w:r>
-      <w:r>
-        <w:rPr>
-          <w:bCs/>
-        </w:rPr>
-        <w:t>onFiltersPopUpClearFiltersClicked()</w:t>
+        <w:t>Método</w:t>
+      </w:r>
+      <w:proofErr w:type="spellEnd"/>
+      <w:r>
+        <w:rPr>
+          <w:bCs/>
+          <w:lang w:val="en-GB"/>
+        </w:rPr>
+        <w:t xml:space="preserve"> </w:t>
+      </w:r>
+      <w:proofErr w:type="spellStart"/>
+      <w:proofErr w:type="gramStart"/>
+      <w:r>
+        <w:rPr>
+          <w:bCs/>
+        </w:rPr>
+        <w:t>onFiltersPopUpClearFiltersClicked</w:t>
+      </w:r>
+      <w:proofErr w:type="spellEnd"/>
+      <w:r>
+        <w:rPr>
+          <w:bCs/>
+        </w:rPr>
+        <w:t>(</w:t>
+      </w:r>
+      <w:proofErr w:type="gramEnd"/>
+      <w:r>
+        <w:rPr>
+          <w:bCs/>
+        </w:rPr>
+        <w:t>)</w:t>
       </w:r>
     </w:p>
     <w:tbl>
       <w:tblPr>
-        <w:tblStyle w:val="TableGrid"/>
+        <w:tblStyle w:val="Tablaconcuadrcula"/>
         <w:tblW w:w="0" w:type="auto"/>
         <w:jc w:val="center"/>
         <w:tblLook w:val="04A0" w:firstRow="1" w:lastRow="0" w:firstColumn="1" w:lastColumn="0" w:noHBand="0" w:noVBand="1"/>
@@ -2535,7 +3146,7 @@
           </w:tcPr>
           <w:p>
             <w:pPr>
-              <w:pStyle w:val="ListParagraph"/>
+              <w:pStyle w:val="Prrafodelista"/>
               <w:ind w:left="0"/>
               <w:jc w:val="center"/>
             </w:pPr>
@@ -2550,7 +3161,7 @@
           </w:tcPr>
           <w:p>
             <w:pPr>
-              <w:pStyle w:val="ListParagraph"/>
+              <w:pStyle w:val="Prrafodelista"/>
               <w:ind w:left="0"/>
               <w:jc w:val="center"/>
             </w:pPr>
@@ -2565,7 +3176,7 @@
           </w:tcPr>
           <w:p>
             <w:pPr>
-              <w:pStyle w:val="ListParagraph"/>
+              <w:pStyle w:val="Prrafodelista"/>
               <w:ind w:left="0"/>
               <w:jc w:val="both"/>
             </w:pPr>
@@ -2585,18 +3196,12 @@
           </w:tcPr>
           <w:p>
             <w:pPr>
-              <w:pStyle w:val="ListParagraph"/>
+              <w:pStyle w:val="Prrafodelista"/>
               <w:ind w:left="0"/>
               <w:jc w:val="center"/>
             </w:pPr>
             <w:r>
-              <w:t>U</w:t>
-            </w:r>
-            <w:r>
-              <w:t>B6</w:t>
-            </w:r>
-            <w:r>
-              <w:t>.a</w:t>
+              <w:t>UB6.a</w:t>
             </w:r>
           </w:p>
         </w:tc>
@@ -2606,21 +3211,22 @@
           </w:tcPr>
           <w:p>
             <w:pPr>
-              <w:pStyle w:val="ListParagraph"/>
+              <w:pStyle w:val="Prrafodelista"/>
               <w:ind w:left="0"/>
               <w:jc w:val="center"/>
             </w:pPr>
-            <w:r>
-              <w:t>TempFilter(</w:t>
-            </w:r>
-            <w:r>
-              <w:t>{</w:t>
-            </w:r>
-            <w:r>
-              <w:t>“Gasolina 95”</w:t>
-            </w:r>
-            <w:r>
-              <w:t>}</w:t>
+            <w:proofErr w:type="spellStart"/>
+            <w:proofErr w:type="gramStart"/>
+            <w:r>
+              <w:t>TempFilter</w:t>
+            </w:r>
+            <w:proofErr w:type="spellEnd"/>
+            <w:r>
+              <w:t>(</w:t>
+            </w:r>
+            <w:proofErr w:type="gramEnd"/>
+            <w:r>
+              <w:t>1.8</w:t>
             </w:r>
             <w:r>
               <w:t>)</w:t>
@@ -2628,7 +3234,7 @@
           </w:p>
           <w:p>
             <w:pPr>
-              <w:pStyle w:val="ListParagraph"/>
+              <w:pStyle w:val="Prrafodelista"/>
               <w:ind w:left="0"/>
             </w:pPr>
           </w:p>
@@ -2639,25 +3245,22 @@
           </w:tcPr>
           <w:p>
             <w:pPr>
-              <w:pStyle w:val="ListParagraph"/>
+              <w:pStyle w:val="Prrafodelista"/>
               <w:ind w:left="0"/>
               <w:jc w:val="both"/>
             </w:pPr>
+            <w:proofErr w:type="spellStart"/>
+            <w:proofErr w:type="gramStart"/>
             <w:r>
               <w:t>TempFilter</w:t>
             </w:r>
+            <w:proofErr w:type="spellEnd"/>
             <w:r>
               <w:t>(</w:t>
             </w:r>
-          </w:p>
-          <w:p>
-            <w:pPr>
-              <w:pStyle w:val="ListParagraph"/>
-              <w:ind w:left="0"/>
-              <w:jc w:val="both"/>
-            </w:pPr>
-            <w:r>
-              <w:t>{“Gasolina 95”, ”Diesel”}</w:t>
+            <w:proofErr w:type="gramEnd"/>
+            <w:r>
+              <w:t>NULL</w:t>
             </w:r>
             <w:r>
               <w:t>)</w:t>
@@ -2675,7 +3278,7 @@
           </w:tcPr>
           <w:p>
             <w:pPr>
-              <w:pStyle w:val="ListParagraph"/>
+              <w:pStyle w:val="Prrafodelista"/>
               <w:ind w:left="0"/>
               <w:jc w:val="center"/>
             </w:pPr>
@@ -2690,23 +3293,30 @@
           </w:tcPr>
           <w:p>
             <w:pPr>
-              <w:pStyle w:val="ListParagraph"/>
+              <w:pStyle w:val="Prrafodelista"/>
               <w:ind w:left="0"/>
               <w:jc w:val="center"/>
             </w:pPr>
-            <w:r>
-              <w:t>TempFilter({“</w:t>
-            </w:r>
-            <w:r>
-              <w:t>Diesel</w:t>
-            </w:r>
-            <w:r>
-              <w:t>”})</w:t>
+            <w:proofErr w:type="spellStart"/>
+            <w:proofErr w:type="gramStart"/>
+            <w:r>
+              <w:t>TempFilter</w:t>
+            </w:r>
+            <w:proofErr w:type="spellEnd"/>
+            <w:r>
+              <w:t>(</w:t>
+            </w:r>
+            <w:proofErr w:type="gramEnd"/>
+            <w:r>
+              <w:t>0.0</w:t>
+            </w:r>
+            <w:r>
+              <w:t>)</w:t>
             </w:r>
           </w:p>
           <w:p>
             <w:pPr>
-              <w:pStyle w:val="ListParagraph"/>
+              <w:pStyle w:val="Prrafodelista"/>
               <w:ind w:left="0"/>
               <w:jc w:val="center"/>
             </w:pPr>
@@ -2718,22 +3328,22 @@
           </w:tcPr>
           <w:p>
             <w:pPr>
-              <w:pStyle w:val="ListParagraph"/>
+              <w:pStyle w:val="Prrafodelista"/>
               <w:ind w:left="0"/>
               <w:jc w:val="both"/>
             </w:pPr>
-            <w:r>
-              <w:t>TempFilter(</w:t>
-            </w:r>
-          </w:p>
-          <w:p>
-            <w:pPr>
-              <w:pStyle w:val="ListParagraph"/>
-              <w:ind w:left="0"/>
-              <w:jc w:val="both"/>
-            </w:pPr>
-            <w:r>
-              <w:t>{“Gasolina 95”, ”Diesel”})</w:t>
+            <w:proofErr w:type="spellStart"/>
+            <w:proofErr w:type="gramStart"/>
+            <w:r>
+              <w:t>TempFilter</w:t>
+            </w:r>
+            <w:proofErr w:type="spellEnd"/>
+            <w:r>
+              <w:t>(</w:t>
+            </w:r>
+            <w:proofErr w:type="gramEnd"/>
+            <w:r>
+              <w:t>NULL)</w:t>
             </w:r>
           </w:p>
         </w:tc>
@@ -2741,7 +3351,7 @@
     </w:tbl>
     <w:p>
       <w:pPr>
-        <w:pStyle w:val="ListParagraph"/>
+        <w:pStyle w:val="Prrafodelista"/>
         <w:spacing w:after="120"/>
         <w:jc w:val="both"/>
         <w:rPr>
@@ -2834,30 +3444,66 @@
         <w:jc w:val="both"/>
       </w:pPr>
       <w:r>
-        <w:t xml:space="preserve">Deberían probarse los métodos de la clase MainPresenter, para ello usaremos </w:t>
+        <w:t xml:space="preserve">Deberían probarse los métodos de la clase </w:t>
+      </w:r>
+      <w:proofErr w:type="spellStart"/>
+      <w:r>
+        <w:t>MainPresenter</w:t>
+      </w:r>
+      <w:proofErr w:type="spellEnd"/>
+      <w:r>
+        <w:t xml:space="preserve">, para ello usaremos </w:t>
       </w:r>
       <w:r>
         <w:t xml:space="preserve">la clase </w:t>
       </w:r>
+      <w:proofErr w:type="spellStart"/>
       <w:r>
         <w:t>GasolinerasRepository</w:t>
       </w:r>
+      <w:proofErr w:type="spellEnd"/>
       <w:r>
         <w:t>,</w:t>
       </w:r>
       <w:r>
-        <w:t xml:space="preserve"> Filter</w:t>
-      </w:r>
-      <w:r>
-        <w:t xml:space="preserve"> y el mockup de I MainConctract.View</w:t>
-      </w:r>
-      <w:r>
-        <w:t xml:space="preserve"> (Se usara la opción de cargar datos mediante json en vez del servicio)</w:t>
-      </w:r>
-    </w:p>
-    <w:p>
-      <w:pPr>
-        <w:pStyle w:val="ListParagraph"/>
+        <w:t xml:space="preserve"> </w:t>
+      </w:r>
+      <w:proofErr w:type="spellStart"/>
+      <w:r>
+        <w:t>Filter</w:t>
+      </w:r>
+      <w:proofErr w:type="spellEnd"/>
+      <w:r>
+        <w:t xml:space="preserve"> y el mockup de I </w:t>
+      </w:r>
+      <w:proofErr w:type="spellStart"/>
+      <w:r>
+        <w:t>MainConctract.View</w:t>
+      </w:r>
+      <w:proofErr w:type="spellEnd"/>
+      <w:r>
+        <w:t xml:space="preserve"> (Se </w:t>
+      </w:r>
+      <w:proofErr w:type="gramStart"/>
+      <w:r>
+        <w:t>usara</w:t>
+      </w:r>
+      <w:proofErr w:type="gramEnd"/>
+      <w:r>
+        <w:t xml:space="preserve"> la opción de cargar datos mediante </w:t>
+      </w:r>
+      <w:proofErr w:type="spellStart"/>
+      <w:r>
+        <w:t>json</w:t>
+      </w:r>
+      <w:proofErr w:type="spellEnd"/>
+      <w:r>
+        <w:t xml:space="preserve"> en vez del servicio)</w:t>
+      </w:r>
+    </w:p>
+    <w:p>
+      <w:pPr>
+        <w:pStyle w:val="Prrafodelista"/>
         <w:numPr>
           <w:ilvl w:val="0"/>
           <w:numId w:val="14"/>
@@ -2868,30 +3514,71 @@
           <w:bCs/>
         </w:rPr>
       </w:pPr>
+      <w:proofErr w:type="spellStart"/>
       <w:r>
         <w:rPr>
           <w:bCs/>
           <w:lang w:val="en-GB"/>
         </w:rPr>
-        <w:t xml:space="preserve">Método </w:t>
-      </w:r>
-      <w:r>
-        <w:rPr>
-          <w:bCs/>
-        </w:rPr>
-        <w:t>onFiltersPopUpFuelTypesSelected</w:t>
-      </w:r>
+        <w:lastRenderedPageBreak/>
+        <w:t>Método</w:t>
+      </w:r>
+      <w:proofErr w:type="spellEnd"/>
       <w:r>
         <w:rPr>
           <w:bCs/>
           <w:lang w:val="en-GB"/>
         </w:rPr>
-        <w:t>()</w:t>
-      </w:r>
-    </w:p>
-    <w:p>
-      <w:pPr>
-        <w:pStyle w:val="ListParagraph"/>
+        <w:t xml:space="preserve"> </w:t>
+      </w:r>
+      <w:proofErr w:type="spellStart"/>
+      <w:proofErr w:type="gramStart"/>
+      <w:r>
+        <w:rPr>
+          <w:bCs/>
+        </w:rPr>
+        <w:t>onFiltersPopUp</w:t>
+      </w:r>
+      <w:r>
+        <w:rPr>
+          <w:bCs/>
+          <w:lang w:val="en-US"/>
+        </w:rPr>
+        <w:t>Fuel</w:t>
+      </w:r>
+      <w:r>
+        <w:rPr>
+          <w:bCs/>
+          <w:lang w:val="en-US"/>
+        </w:rPr>
+        <w:t>Price</w:t>
+      </w:r>
+      <w:r>
+        <w:rPr>
+          <w:bCs/>
+        </w:rPr>
+        <w:t>Selected</w:t>
+      </w:r>
+      <w:proofErr w:type="spellEnd"/>
+      <w:r>
+        <w:rPr>
+          <w:bCs/>
+          <w:lang w:val="en-GB"/>
+        </w:rPr>
+        <w:t>(</w:t>
+      </w:r>
+      <w:proofErr w:type="gramEnd"/>
+      <w:r>
+        <w:rPr>
+          <w:bCs/>
+          <w:lang w:val="en-GB"/>
+        </w:rPr>
+        <w:t>)</w:t>
+      </w:r>
+    </w:p>
+    <w:p>
+      <w:pPr>
+        <w:pStyle w:val="Prrafodelista"/>
         <w:numPr>
           <w:ilvl w:val="0"/>
           <w:numId w:val="14"/>
@@ -2903,25 +3590,88 @@
           <w:lang w:val="en-US"/>
         </w:rPr>
       </w:pPr>
+      <w:proofErr w:type="spellStart"/>
       <w:r>
         <w:rPr>
           <w:bCs/>
           <w:lang w:val="en-GB"/>
         </w:rPr>
-        <w:lastRenderedPageBreak/>
-        <w:t xml:space="preserve">Método </w:t>
-      </w:r>
+        <w:t>Método</w:t>
+      </w:r>
+      <w:proofErr w:type="spellEnd"/>
+      <w:r>
+        <w:rPr>
+          <w:bCs/>
+          <w:lang w:val="en-GB"/>
+        </w:rPr>
+        <w:t xml:space="preserve"> </w:t>
+      </w:r>
+      <w:proofErr w:type="spellStart"/>
+      <w:proofErr w:type="gramStart"/>
       <w:r>
         <w:rPr>
           <w:bCs/>
           <w:lang w:val="en-US"/>
         </w:rPr>
-        <w:t>onFiltersPopUpFuelTypesOneSelected(int index, boolean value)</w:t>
-      </w:r>
-    </w:p>
-    <w:p>
-      <w:pPr>
-        <w:pStyle w:val="ListParagraph"/>
+        <w:t>onFiltersPopUp</w:t>
+      </w:r>
+      <w:r>
+        <w:rPr>
+          <w:bCs/>
+          <w:lang w:val="en-US"/>
+        </w:rPr>
+        <w:t>Fuel</w:t>
+      </w:r>
+      <w:r>
+        <w:rPr>
+          <w:bCs/>
+          <w:lang w:val="en-US"/>
+        </w:rPr>
+        <w:t>Price</w:t>
+      </w:r>
+      <w:r>
+        <w:rPr>
+          <w:bCs/>
+          <w:lang w:val="en-US"/>
+        </w:rPr>
+        <w:t>OneSelected</w:t>
+      </w:r>
+      <w:proofErr w:type="spellEnd"/>
+      <w:r>
+        <w:rPr>
+          <w:bCs/>
+          <w:lang w:val="en-US"/>
+        </w:rPr>
+        <w:t>(</w:t>
+      </w:r>
+      <w:proofErr w:type="gramEnd"/>
+      <w:r>
+        <w:rPr>
+          <w:bCs/>
+          <w:lang w:val="en-US"/>
+        </w:rPr>
+        <w:t xml:space="preserve">int index, </w:t>
+      </w:r>
+      <w:proofErr w:type="spellStart"/>
+      <w:r>
+        <w:rPr>
+          <w:bCs/>
+          <w:lang w:val="en-US"/>
+        </w:rPr>
+        <w:t>boolean</w:t>
+      </w:r>
+      <w:proofErr w:type="spellEnd"/>
+      <w:r>
+        <w:rPr>
+          <w:bCs/>
+          <w:lang w:val="en-US"/>
+        </w:rPr>
+        <w:t xml:space="preserve"> value)</w:t>
+      </w:r>
+    </w:p>
+    <w:p>
+      <w:pPr>
+        <w:pStyle w:val="Prrafodelista"/>
         <w:numPr>
           <w:ilvl w:val="0"/>
           <w:numId w:val="14"/>
@@ -2932,23 +3682,68 @@
           <w:bCs/>
         </w:rPr>
       </w:pPr>
+      <w:proofErr w:type="spellStart"/>
       <w:r>
         <w:rPr>
           <w:bCs/>
           <w:lang w:val="en-US"/>
         </w:rPr>
-        <w:t xml:space="preserve">Método </w:t>
-      </w:r>
-      <w:r>
-        <w:rPr>
-          <w:bCs/>
-        </w:rPr>
-        <w:t>onFiltersPopUpFuelTypesAccepted()</w:t>
-      </w:r>
-    </w:p>
-    <w:p>
-      <w:pPr>
-        <w:pStyle w:val="ListParagraph"/>
+        <w:t>Método</w:t>
+      </w:r>
+      <w:proofErr w:type="spellEnd"/>
+      <w:r>
+        <w:rPr>
+          <w:bCs/>
+          <w:lang w:val="en-US"/>
+        </w:rPr>
+        <w:t xml:space="preserve"> </w:t>
+      </w:r>
+      <w:proofErr w:type="spellStart"/>
+      <w:proofErr w:type="gramStart"/>
+      <w:r>
+        <w:rPr>
+          <w:bCs/>
+        </w:rPr>
+        <w:t>onFiltersPopUp</w:t>
+      </w:r>
+      <w:r>
+        <w:rPr>
+          <w:bCs/>
+          <w:lang w:val="en-US"/>
+        </w:rPr>
+        <w:t>Fuel</w:t>
+      </w:r>
+      <w:r>
+        <w:rPr>
+          <w:bCs/>
+          <w:lang w:val="en-US"/>
+        </w:rPr>
+        <w:t>Price</w:t>
+      </w:r>
+      <w:r>
+        <w:rPr>
+          <w:bCs/>
+        </w:rPr>
+        <w:t>Accepted</w:t>
+      </w:r>
+      <w:proofErr w:type="spellEnd"/>
+      <w:r>
+        <w:rPr>
+          <w:bCs/>
+        </w:rPr>
+        <w:t>(</w:t>
+      </w:r>
+      <w:proofErr w:type="gramEnd"/>
+      <w:r>
+        <w:rPr>
+          <w:bCs/>
+        </w:rPr>
+        <w:t>)</w:t>
+      </w:r>
+    </w:p>
+    <w:p>
+      <w:pPr>
+        <w:pStyle w:val="Prrafodelista"/>
         <w:numPr>
           <w:ilvl w:val="0"/>
           <w:numId w:val="14"/>
@@ -2959,23 +3754,48 @@
           <w:bCs/>
         </w:rPr>
       </w:pPr>
+      <w:proofErr w:type="spellStart"/>
       <w:r>
         <w:rPr>
           <w:bCs/>
           <w:lang w:val="en-GB"/>
         </w:rPr>
-        <w:t xml:space="preserve">Método </w:t>
-      </w:r>
-      <w:r>
-        <w:rPr>
-          <w:bCs/>
-        </w:rPr>
-        <w:t>onFiltersPopUpCancelClicked()</w:t>
-      </w:r>
-    </w:p>
-    <w:p>
-      <w:pPr>
-        <w:pStyle w:val="ListParagraph"/>
+        <w:t>Método</w:t>
+      </w:r>
+      <w:proofErr w:type="spellEnd"/>
+      <w:r>
+        <w:rPr>
+          <w:bCs/>
+          <w:lang w:val="en-GB"/>
+        </w:rPr>
+        <w:t xml:space="preserve"> </w:t>
+      </w:r>
+      <w:proofErr w:type="spellStart"/>
+      <w:proofErr w:type="gramStart"/>
+      <w:r>
+        <w:rPr>
+          <w:bCs/>
+        </w:rPr>
+        <w:t>onFiltersPopUpCancelClicked</w:t>
+      </w:r>
+      <w:proofErr w:type="spellEnd"/>
+      <w:r>
+        <w:rPr>
+          <w:bCs/>
+        </w:rPr>
+        <w:t>(</w:t>
+      </w:r>
+      <w:proofErr w:type="gramEnd"/>
+      <w:r>
+        <w:rPr>
+          <w:bCs/>
+        </w:rPr>
+        <w:t>)</w:t>
+      </w:r>
+    </w:p>
+    <w:p>
+      <w:pPr>
+        <w:pStyle w:val="Prrafodelista"/>
         <w:numPr>
           <w:ilvl w:val="0"/>
           <w:numId w:val="14"/>
@@ -2986,23 +3806,48 @@
           <w:bCs/>
         </w:rPr>
       </w:pPr>
+      <w:proofErr w:type="spellStart"/>
       <w:r>
         <w:rPr>
           <w:bCs/>
           <w:lang w:val="en-GB"/>
         </w:rPr>
-        <w:t xml:space="preserve">Método </w:t>
-      </w:r>
-      <w:r>
-        <w:rPr>
-          <w:bCs/>
-        </w:rPr>
-        <w:t>onFiltersPopUpAcceptClicked()</w:t>
+        <w:t>Método</w:t>
+      </w:r>
+      <w:proofErr w:type="spellEnd"/>
+      <w:r>
+        <w:rPr>
+          <w:bCs/>
+          <w:lang w:val="en-GB"/>
+        </w:rPr>
+        <w:t xml:space="preserve"> </w:t>
+      </w:r>
+      <w:proofErr w:type="spellStart"/>
+      <w:proofErr w:type="gramStart"/>
+      <w:r>
+        <w:rPr>
+          <w:bCs/>
+        </w:rPr>
+        <w:t>onFiltersPopUpAcceptClicked</w:t>
+      </w:r>
+      <w:proofErr w:type="spellEnd"/>
+      <w:r>
+        <w:rPr>
+          <w:bCs/>
+        </w:rPr>
+        <w:t>(</w:t>
+      </w:r>
+      <w:proofErr w:type="gramEnd"/>
+      <w:r>
+        <w:rPr>
+          <w:bCs/>
+        </w:rPr>
+        <w:t>)</w:t>
       </w:r>
     </w:p>
     <w:tbl>
       <w:tblPr>
-        <w:tblStyle w:val="TableGrid"/>
+        <w:tblStyle w:val="Tablaconcuadrcula"/>
         <w:tblW w:w="0" w:type="auto"/>
         <w:jc w:val="center"/>
         <w:tblLook w:val="04A0" w:firstRow="1" w:lastRow="0" w:firstColumn="1" w:lastColumn="0" w:noHBand="0" w:noVBand="1"/>
@@ -3022,7 +3867,7 @@
           </w:tcPr>
           <w:p>
             <w:pPr>
-              <w:pStyle w:val="ListParagraph"/>
+              <w:pStyle w:val="Prrafodelista"/>
               <w:ind w:left="0"/>
               <w:jc w:val="center"/>
             </w:pPr>
@@ -3037,7 +3882,7 @@
           </w:tcPr>
           <w:p>
             <w:pPr>
-              <w:pStyle w:val="ListParagraph"/>
+              <w:pStyle w:val="Prrafodelista"/>
               <w:ind w:left="0"/>
               <w:jc w:val="center"/>
             </w:pPr>
@@ -3052,7 +3897,7 @@
           </w:tcPr>
           <w:p>
             <w:pPr>
-              <w:pStyle w:val="ListParagraph"/>
+              <w:pStyle w:val="Prrafodelista"/>
               <w:ind w:left="0"/>
               <w:jc w:val="both"/>
             </w:pPr>
@@ -3072,21 +3917,12 @@
           </w:tcPr>
           <w:p>
             <w:pPr>
-              <w:pStyle w:val="ListParagraph"/>
+              <w:pStyle w:val="Prrafodelista"/>
               <w:ind w:left="0"/>
               <w:jc w:val="center"/>
             </w:pPr>
             <w:r>
-              <w:t>I</w:t>
-            </w:r>
-            <w:r>
-              <w:t>B</w:t>
-            </w:r>
-            <w:r>
-              <w:t>5</w:t>
-            </w:r>
-            <w:r>
-              <w:t>.a</w:t>
+              <w:t>IB5.a</w:t>
             </w:r>
           </w:p>
         </w:tc>
@@ -3096,11 +3932,27 @@
           </w:tcPr>
           <w:p>
             <w:pPr>
-              <w:pStyle w:val="ListParagraph"/>
+              <w:pStyle w:val="Prrafodelista"/>
               <w:ind w:left="0"/>
+              <w:rPr>
+                <w:lang w:val="en-US"/>
+              </w:rPr>
             </w:pPr>
-            <w:r>
-              <w:t>TempFilter({“Gasolina 95”})</w:t>
+            <w:proofErr w:type="spellStart"/>
+            <w:proofErr w:type="gramStart"/>
+            <w:r>
+              <w:t>TempFilter</w:t>
+            </w:r>
+            <w:proofErr w:type="spellEnd"/>
+            <w:r>
+              <w:t>(</w:t>
+            </w:r>
+            <w:proofErr w:type="gramEnd"/>
+            <w:r>
+              <w:t>1.8</w:t>
+            </w:r>
+            <w:r>
+              <w:t>)</w:t>
             </w:r>
             <w:r>
               <w:t>,</w:t>
@@ -3108,39 +3960,31 @@
           </w:p>
           <w:p>
             <w:pPr>
-              <w:pStyle w:val="ListParagraph"/>
+              <w:pStyle w:val="Prrafodelista"/>
               <w:ind w:left="0"/>
               <w:rPr>
                 <w:lang w:val="en-US"/>
               </w:rPr>
             </w:pPr>
+            <w:proofErr w:type="gramStart"/>
             <w:r>
               <w:rPr>
                 <w:lang w:val="en-US"/>
               </w:rPr>
-              <w:t>TempListSelection</w:t>
+              <w:t>Filter</w:t>
             </w:r>
             <w:r>
               <w:rPr>
                 <w:lang w:val="en-US"/>
               </w:rPr>
-              <w:t>(ENUM.Gasolina95E5)</w:t>
-            </w:r>
-          </w:p>
-          <w:p>
-            <w:pPr>
-              <w:pStyle w:val="ListParagraph"/>
-              <w:ind w:left="0"/>
-              <w:jc w:val="both"/>
+              <w:t>(</w:t>
+            </w:r>
+            <w:proofErr w:type="gramEnd"/>
+            <w:r>
               <w:rPr>
                 <w:lang w:val="en-US"/>
               </w:rPr>
-            </w:pPr>
-            <w:r>
-              <w:rPr>
-                <w:lang w:val="en-US"/>
-              </w:rPr>
-              <w:t>Filter({“Gasolina 95”, ”Diesel”})</w:t>
+              <w:t>Null)</w:t>
             </w:r>
           </w:p>
         </w:tc>
@@ -3150,55 +3994,82 @@
           </w:tcPr>
           <w:p>
             <w:pPr>
-              <w:pStyle w:val="ListParagraph"/>
+              <w:pStyle w:val="Prrafodelista"/>
               <w:ind w:left="0"/>
               <w:jc w:val="both"/>
             </w:pPr>
-            <w:r>
-              <w:t>Filter({“Gasolina 95”</w:t>
-            </w:r>
-            <w:r>
-              <w:t>})</w:t>
+            <w:proofErr w:type="spellStart"/>
+            <w:proofErr w:type="gramStart"/>
+            <w:r>
+              <w:t>Filter</w:t>
+            </w:r>
+            <w:proofErr w:type="spellEnd"/>
+            <w:r>
+              <w:t>(</w:t>
+            </w:r>
+            <w:proofErr w:type="gramEnd"/>
+            <w:r>
+              <w:t>1.8</w:t>
+            </w:r>
+            <w:r>
+              <w:t>)</w:t>
             </w:r>
           </w:p>
           <w:p>
             <w:pPr>
-              <w:pStyle w:val="ListParagraph"/>
+              <w:pStyle w:val="Prrafodelista"/>
               <w:ind w:left="0"/>
               <w:jc w:val="both"/>
             </w:pPr>
-            <w:r>
-              <w:t>TempFilter  = null;</w:t>
-            </w:r>
+            <w:proofErr w:type="spellStart"/>
+            <w:proofErr w:type="gramStart"/>
+            <w:r>
+              <w:t>TempFilter</w:t>
+            </w:r>
+            <w:proofErr w:type="spellEnd"/>
+            <w:r>
+              <w:t xml:space="preserve">  =</w:t>
+            </w:r>
+            <w:proofErr w:type="gramEnd"/>
+            <w:r>
+              <w:t xml:space="preserve"> </w:t>
+            </w:r>
+            <w:proofErr w:type="spellStart"/>
+            <w:r>
+              <w:t>null;</w:t>
+            </w:r>
+            <w:proofErr w:type="spellEnd"/>
           </w:p>
           <w:p>
             <w:pPr>
-              <w:pStyle w:val="ListParagraph"/>
+              <w:pStyle w:val="Prrafodelista"/>
               <w:ind w:left="0"/>
               <w:jc w:val="both"/>
             </w:pPr>
             <w:r>
-              <w:t>TempListSelection = null;</w:t>
-            </w:r>
-          </w:p>
-          <w:p>
-            <w:pPr>
-              <w:pStyle w:val="ListParagraph"/>
-              <w:ind w:left="0"/>
-              <w:jc w:val="both"/>
-            </w:pPr>
-            <w:r>
               <w:t>Comprobar</w:t>
             </w:r>
             <w:r>
               <w:t xml:space="preserve"> </w:t>
             </w:r>
             <w:r>
-              <w:t>llamada view.showStations</w:t>
-            </w:r>
-            <w:r>
-              <w:t xml:space="preserve"> y view.showLoadCorrect</w:t>
-            </w:r>
+              <w:t xml:space="preserve">llamada </w:t>
+            </w:r>
+            <w:proofErr w:type="spellStart"/>
+            <w:proofErr w:type="gramStart"/>
+            <w:r>
+              <w:t>view.showStations</w:t>
+            </w:r>
+            <w:proofErr w:type="spellEnd"/>
+            <w:proofErr w:type="gramEnd"/>
+            <w:r>
+              <w:t xml:space="preserve"> y </w:t>
+            </w:r>
+            <w:proofErr w:type="spellStart"/>
+            <w:r>
+              <w:t>view.showLoadCorrect</w:t>
+            </w:r>
+            <w:proofErr w:type="spellEnd"/>
           </w:p>
         </w:tc>
       </w:tr>
@@ -3212,7 +4083,7 @@
           </w:tcPr>
           <w:p>
             <w:pPr>
-              <w:pStyle w:val="ListParagraph"/>
+              <w:pStyle w:val="Prrafodelista"/>
               <w:ind w:left="0"/>
               <w:jc w:val="center"/>
             </w:pPr>
@@ -3227,17 +4098,33 @@
           </w:tcPr>
           <w:p>
             <w:pPr>
-              <w:pStyle w:val="ListParagraph"/>
+              <w:pStyle w:val="Prrafodelista"/>
               <w:ind w:left="0"/>
               <w:rPr>
                 <w:lang w:val="en-US"/>
               </w:rPr>
             </w:pPr>
+            <w:proofErr w:type="spellStart"/>
+            <w:proofErr w:type="gramStart"/>
             <w:r>
               <w:rPr>
                 <w:lang w:val="en-US"/>
               </w:rPr>
-              <w:t>TempFilter(</w:t>
+              <w:t>TempFilter</w:t>
+            </w:r>
+            <w:proofErr w:type="spellEnd"/>
+            <w:r>
+              <w:rPr>
+                <w:lang w:val="en-US"/>
+              </w:rPr>
+              <w:t>(</w:t>
+            </w:r>
+            <w:proofErr w:type="gramEnd"/>
+            <w:r>
+              <w:rPr>
+                <w:lang w:val="en-US"/>
+              </w:rPr>
+              <w:t>0.0</w:t>
             </w:r>
             <w:r>
               <w:rPr>
@@ -3248,38 +4135,25 @@
           </w:p>
           <w:p>
             <w:pPr>
-              <w:pStyle w:val="ListParagraph"/>
+              <w:pStyle w:val="Prrafodelista"/>
               <w:ind w:left="0"/>
               <w:rPr>
                 <w:lang w:val="en-US"/>
               </w:rPr>
             </w:pPr>
+            <w:proofErr w:type="gramStart"/>
             <w:r>
               <w:rPr>
                 <w:lang w:val="en-US"/>
               </w:rPr>
-              <w:t>TempListSelection</w:t>
-            </w:r>
+              <w:t>Filter(</w:t>
+            </w:r>
+            <w:proofErr w:type="gramEnd"/>
             <w:r>
               <w:rPr>
                 <w:lang w:val="en-US"/>
               </w:rPr>
-              <w:t>()</w:t>
-            </w:r>
-          </w:p>
-          <w:p>
-            <w:pPr>
-              <w:pStyle w:val="ListParagraph"/>
-              <w:ind w:left="0"/>
-              <w:rPr>
-                <w:lang w:val="en-US"/>
-              </w:rPr>
-            </w:pPr>
-            <w:r>
-              <w:rPr>
-                <w:lang w:val="en-US"/>
-              </w:rPr>
-              <w:t>Filter({“Gasolina 95”, ”Diesel”})</w:t>
+              <w:t>1.8)</w:t>
             </w:r>
           </w:p>
         </w:tc>
@@ -3289,19 +4163,21 @@
           </w:tcPr>
           <w:p>
             <w:pPr>
-              <w:pStyle w:val="ListParagraph"/>
+              <w:pStyle w:val="Prrafodelista"/>
               <w:ind w:left="0"/>
               <w:jc w:val="both"/>
               <w:rPr>
                 <w:lang w:val="en-US"/>
               </w:rPr>
             </w:pPr>
+            <w:proofErr w:type="gramStart"/>
             <w:r>
               <w:rPr>
                 <w:lang w:val="en-US"/>
               </w:rPr>
               <w:t>Filter(</w:t>
             </w:r>
+            <w:proofErr w:type="gramEnd"/>
             <w:r>
               <w:rPr>
                 <w:lang w:val="en-US"/>
@@ -3311,47 +4187,61 @@
           </w:p>
           <w:p>
             <w:pPr>
-              <w:pStyle w:val="ListParagraph"/>
+              <w:pStyle w:val="Prrafodelista"/>
               <w:ind w:left="0"/>
               <w:jc w:val="both"/>
               <w:rPr>
                 <w:lang w:val="en-US"/>
               </w:rPr>
             </w:pPr>
+            <w:proofErr w:type="spellStart"/>
             <w:r>
               <w:rPr>
                 <w:lang w:val="en-US"/>
               </w:rPr>
-              <w:t>TempFilter  = null;</w:t>
+              <w:t>TempFilter</w:t>
+            </w:r>
+            <w:proofErr w:type="spellEnd"/>
+            <w:r>
+              <w:rPr>
+                <w:lang w:val="en-US"/>
+              </w:rPr>
+              <w:t xml:space="preserve"> </w:t>
+            </w:r>
+            <w:r>
+              <w:rPr>
+                <w:lang w:val="en-US"/>
+              </w:rPr>
+              <w:t>=</w:t>
+            </w:r>
+            <w:r>
+              <w:rPr>
+                <w:lang w:val="en-US"/>
+              </w:rPr>
+              <w:t xml:space="preserve"> null;</w:t>
             </w:r>
           </w:p>
           <w:p>
             <w:pPr>
-              <w:pStyle w:val="ListParagraph"/>
-              <w:ind w:left="0"/>
-              <w:jc w:val="both"/>
-              <w:rPr>
-                <w:lang w:val="en-US"/>
-              </w:rPr>
-            </w:pPr>
-            <w:r>
-              <w:rPr>
-                <w:lang w:val="en-US"/>
-              </w:rPr>
-              <w:t>TempListSelection = null;</w:t>
-            </w:r>
-          </w:p>
-          <w:p>
-            <w:pPr>
-              <w:pStyle w:val="ListParagraph"/>
+              <w:pStyle w:val="Prrafodelista"/>
               <w:ind w:left="0"/>
               <w:jc w:val="both"/>
             </w:pPr>
             <w:r>
-              <w:t>Comprobar llamada view</w:t>
-            </w:r>
-            <w:r>
-              <w:t>.showLoadError()</w:t>
+              <w:t xml:space="preserve">Comprobar llamada </w:t>
+            </w:r>
+            <w:proofErr w:type="spellStart"/>
+            <w:proofErr w:type="gramStart"/>
+            <w:r>
+              <w:t>view</w:t>
+            </w:r>
+            <w:r>
+              <w:t>.showLoadError</w:t>
+            </w:r>
+            <w:proofErr w:type="spellEnd"/>
+            <w:proofErr w:type="gramEnd"/>
+            <w:r>
+              <w:t>()</w:t>
             </w:r>
           </w:p>
         </w:tc>
@@ -3366,15 +4256,12 @@
           </w:tcPr>
           <w:p>
             <w:pPr>
-              <w:pStyle w:val="ListParagraph"/>
+              <w:pStyle w:val="Prrafodelista"/>
               <w:ind w:left="0"/>
               <w:jc w:val="center"/>
             </w:pPr>
             <w:r>
-              <w:t>IB5.</w:t>
-            </w:r>
-            <w:r>
-              <w:t>c</w:t>
+              <w:t>IB5.c</w:t>
             </w:r>
           </w:p>
         </w:tc>
@@ -3384,65 +4271,87 @@
           </w:tcPr>
           <w:p>
             <w:pPr>
-              <w:pStyle w:val="ListParagraph"/>
+              <w:pStyle w:val="Prrafodelista"/>
               <w:ind w:left="0"/>
               <w:rPr>
                 <w:lang w:val="en-US"/>
               </w:rPr>
             </w:pPr>
+            <w:proofErr w:type="spellStart"/>
+            <w:proofErr w:type="gramStart"/>
             <w:r>
               <w:rPr>
                 <w:lang w:val="en-US"/>
               </w:rPr>
-              <w:t>TempFilter(</w:t>
-            </w:r>
+              <w:t>TempFilter</w:t>
+            </w:r>
+            <w:proofErr w:type="spellEnd"/>
             <w:r>
               <w:rPr>
                 <w:lang w:val="en-US"/>
               </w:rPr>
-              <w:t>“ErrorBD”</w:t>
-            </w:r>
+              <w:t>(</w:t>
+            </w:r>
+            <w:proofErr w:type="gramEnd"/>
             <w:r>
               <w:rPr>
                 <w:lang w:val="en-US"/>
               </w:rPr>
-              <w:t>)</w:t>
+              <w:t>-1.0)</w:t>
             </w:r>
           </w:p>
           <w:p>
             <w:pPr>
-              <w:pStyle w:val="ListParagraph"/>
+              <w:pStyle w:val="Prrafodelista"/>
               <w:ind w:left="0"/>
               <w:rPr>
                 <w:lang w:val="en-US"/>
               </w:rPr>
             </w:pPr>
+            <w:proofErr w:type="spellStart"/>
+            <w:proofErr w:type="gramStart"/>
             <w:r>
               <w:rPr>
                 <w:lang w:val="en-US"/>
               </w:rPr>
               <w:t>TempListSelection</w:t>
             </w:r>
+            <w:proofErr w:type="spellEnd"/>
             <w:r>
               <w:rPr>
                 <w:lang w:val="en-US"/>
               </w:rPr>
-              <w:t>()</w:t>
+              <w:t>(</w:t>
+            </w:r>
+            <w:proofErr w:type="gramEnd"/>
+            <w:r>
+              <w:rPr>
+                <w:lang w:val="en-US"/>
+              </w:rPr>
+              <w:t>)</w:t>
             </w:r>
           </w:p>
           <w:p>
             <w:pPr>
-              <w:pStyle w:val="ListParagraph"/>
+              <w:pStyle w:val="Prrafodelista"/>
               <w:ind w:left="0"/>
               <w:rPr>
                 <w:lang w:val="en-US"/>
               </w:rPr>
             </w:pPr>
+            <w:proofErr w:type="gramStart"/>
             <w:r>
               <w:rPr>
                 <w:lang w:val="en-US"/>
               </w:rPr>
-              <w:t>Filter({“Gasolina 95”, ”Diesel”})</w:t>
+              <w:t>Filter(</w:t>
+            </w:r>
+            <w:proofErr w:type="gramEnd"/>
+            <w:r>
+              <w:rPr>
+                <w:lang w:val="en-US"/>
+              </w:rPr>
+              <w:t>Null)</w:t>
             </w:r>
           </w:p>
         </w:tc>
@@ -3452,87 +4361,61 @@
           </w:tcPr>
           <w:p>
             <w:pPr>
-              <w:pStyle w:val="ListParagraph"/>
+              <w:pStyle w:val="Prrafodelista"/>
               <w:ind w:left="0"/>
               <w:jc w:val="both"/>
               <w:rPr>
                 <w:lang w:val="en-US"/>
               </w:rPr>
             </w:pPr>
+            <w:proofErr w:type="gramStart"/>
             <w:r>
               <w:rPr>
                 <w:lang w:val="en-US"/>
               </w:rPr>
               <w:t>Filter(</w:t>
             </w:r>
+            <w:proofErr w:type="gramEnd"/>
             <w:r>
               <w:rPr>
                 <w:lang w:val="en-US"/>
               </w:rPr>
-              <w:t>“</w:t>
-            </w:r>
-            <w:r>
-              <w:rPr>
-                <w:lang w:val="en-US"/>
-              </w:rPr>
-              <w:t>ErrorBD”</w:t>
-            </w:r>
-            <w:r>
-              <w:rPr>
-                <w:lang w:val="en-US"/>
-              </w:rPr>
-              <w:t>)</w:t>
-            </w:r>
-            <w:r>
-              <w:rPr>
-                <w:lang w:val="en-US"/>
-              </w:rPr>
-              <w:t>)</w:t>
+              <w:t>-1.0)</w:t>
             </w:r>
           </w:p>
           <w:p>
             <w:pPr>
-              <w:pStyle w:val="ListParagraph"/>
+              <w:pStyle w:val="Prrafodelista"/>
               <w:ind w:left="0"/>
               <w:jc w:val="both"/>
               <w:rPr>
                 <w:lang w:val="en-US"/>
               </w:rPr>
             </w:pPr>
+            <w:proofErr w:type="spellStart"/>
             <w:r>
               <w:rPr>
                 <w:lang w:val="en-US"/>
               </w:rPr>
-              <w:t>TempFilter  = null;</w:t>
-            </w:r>
-          </w:p>
-          <w:p>
-            <w:pPr>
-              <w:pStyle w:val="ListParagraph"/>
-              <w:ind w:left="0"/>
-              <w:jc w:val="both"/>
+              <w:t>TempFilter</w:t>
+            </w:r>
+            <w:proofErr w:type="spellEnd"/>
+            <w:r>
               <w:rPr>
                 <w:lang w:val="en-US"/>
               </w:rPr>
-            </w:pPr>
-            <w:r>
-              <w:rPr>
-                <w:lang w:val="en-US"/>
-              </w:rPr>
-              <w:t>TempListSelection = null;</w:t>
-            </w:r>
-          </w:p>
-          <w:p>
-            <w:pPr>
-              <w:pStyle w:val="ListParagraph"/>
-              <w:ind w:left="0"/>
-              <w:jc w:val="both"/>
-              <w:rPr>
-                <w:lang w:val="en-US"/>
-              </w:rPr>
-            </w:pPr>
-            <w:r>
-              <w:t>Comprobar llamada view.showLoadError()</w:t>
+              <w:t xml:space="preserve">  = null;</w:t>
+            </w:r>
+            <w:r>
+              <w:t xml:space="preserve">Comprobar llamada </w:t>
+            </w:r>
+            <w:proofErr w:type="spellStart"/>
+            <w:r>
+              <w:t>view.showLoadError</w:t>
+            </w:r>
+            <w:proofErr w:type="spellEnd"/>
+            <w:r>
+              <w:t>()</w:t>
             </w:r>
           </w:p>
         </w:tc>
@@ -3540,7 +4423,7 @@
     </w:tbl>
     <w:p>
       <w:pPr>
-        <w:pStyle w:val="ListParagraph"/>
+        <w:pStyle w:val="Prrafodelista"/>
         <w:spacing w:after="120"/>
         <w:jc w:val="both"/>
         <w:rPr>
@@ -3550,7 +4433,7 @@
     </w:p>
     <w:p>
       <w:pPr>
-        <w:pStyle w:val="ListParagraph"/>
+        <w:pStyle w:val="Prrafodelista"/>
         <w:numPr>
           <w:ilvl w:val="0"/>
           <w:numId w:val="14"/>
@@ -3561,18 +4444,43 @@
           <w:bCs/>
         </w:rPr>
       </w:pPr>
+      <w:proofErr w:type="spellStart"/>
       <w:r>
         <w:rPr>
           <w:bCs/>
           <w:lang w:val="en-GB"/>
         </w:rPr>
-        <w:t xml:space="preserve">Método </w:t>
-      </w:r>
-      <w:r>
-        <w:rPr>
-          <w:bCs/>
-        </w:rPr>
-        <w:t>onFiltersPopUpClearFiltersClicked()</w:t>
+        <w:t>Método</w:t>
+      </w:r>
+      <w:proofErr w:type="spellEnd"/>
+      <w:r>
+        <w:rPr>
+          <w:bCs/>
+          <w:lang w:val="en-GB"/>
+        </w:rPr>
+        <w:t xml:space="preserve"> </w:t>
+      </w:r>
+      <w:proofErr w:type="spellStart"/>
+      <w:proofErr w:type="gramStart"/>
+      <w:r>
+        <w:rPr>
+          <w:bCs/>
+        </w:rPr>
+        <w:t>onFiltersPopUpClearFiltersClicked</w:t>
+      </w:r>
+      <w:proofErr w:type="spellEnd"/>
+      <w:r>
+        <w:rPr>
+          <w:bCs/>
+        </w:rPr>
+        <w:t>(</w:t>
+      </w:r>
+      <w:proofErr w:type="gramEnd"/>
+      <w:r>
+        <w:rPr>
+          <w:bCs/>
+        </w:rPr>
+        <w:t>)</w:t>
       </w:r>
     </w:p>
     <w:p>
@@ -3652,7 +4560,23 @@
         <w:t>X</w:t>
       </w:r>
       <w:r>
-        <w:t>) pero automatizados a través de JUnit y Expresso.</w:t>
+        <w:t xml:space="preserve">) pero automatizados a través de </w:t>
+      </w:r>
+      <w:proofErr w:type="spellStart"/>
+      <w:r>
+        <w:t>JUnit</w:t>
+      </w:r>
+      <w:proofErr w:type="spellEnd"/>
+      <w:r>
+        <w:t xml:space="preserve"> y </w:t>
+      </w:r>
+      <w:proofErr w:type="spellStart"/>
+      <w:r>
+        <w:t>Expresso</w:t>
+      </w:r>
+      <w:proofErr w:type="spellEnd"/>
+      <w:r>
+        <w:t>.</w:t>
       </w:r>
     </w:p>
     <w:p>
@@ -3670,7 +4594,7 @@
     </w:p>
     <w:tbl>
       <w:tblPr>
-        <w:tblStyle w:val="TableGrid"/>
+        <w:tblStyle w:val="Tablaconcuadrcula"/>
         <w:tblW w:w="8642" w:type="dxa"/>
         <w:jc w:val="center"/>
         <w:tblLayout w:type="fixed"/>
@@ -4163,6 +5087,7 @@
           <w:bCs/>
           <w:u w:val="single"/>
         </w:rPr>
+        <w:lastRenderedPageBreak/>
         <w:t>REPORTE EJECUCIÓN PRUBEAS</w:t>
       </w:r>
     </w:p>
@@ -4208,7 +5133,7 @@
 <w:ftr xmlns:wpc="http://schemas.microsoft.com/office/word/2010/wordprocessingCanvas" xmlns:cx="http://schemas.microsoft.com/office/drawing/2014/chartex" xmlns:cx1="http://schemas.microsoft.com/office/drawing/2015/9/8/chartex" xmlns:cx2="http://schemas.microsoft.com/office/drawing/2015/10/21/chartex" xmlns:cx3="http://schemas.microsoft.com/office/drawing/2016/5/9/chartex" xmlns:cx4="http://schemas.microsoft.com/office/drawing/2016/5/10/chartex" xmlns:cx5="http://schemas.microsoft.com/office/drawing/2016/5/11/chartex" xmlns:cx6="http://schemas.microsoft.com/office/drawing/2016/5/12/chartex" xmlns:cx7="http://schemas.microsoft.com/office/drawing/2016/5/13/chartex" xmlns:cx8="http://schemas.microsoft.com/office/drawing/2016/5/14/chartex" xmlns:mc="http://schemas.openxmlformats.org/markup-compatibility/2006" xmlns:aink="http://schemas.microsoft.com/office/drawing/2016/ink" xmlns:am3d="http://schemas.microsoft.com/office/drawing/2017/model3d" xmlns:o="urn:schemas-microsoft-com:office:office" xmlns:oel="http://schemas.microsoft.com/office/2019/extlst" xmlns:r="http://schemas.openxmlformats.org/officeDocument/2006/relationships" xmlns:m="http://schemas.openxmlformats.org/officeDocument/2006/math" xmlns:v="urn:schemas-microsoft-com:vml" xmlns:wp14="http://schemas.microsoft.com/office/word/2010/wordprocessingDrawing" xmlns:wp="http://schemas.openxmlformats.org/drawingml/2006/wordprocessingDrawing" xmlns:w10="urn:schemas-microsoft-com:office:word" xmlns:w="http://schemas.openxmlformats.org/wordprocessingml/2006/main" xmlns:w14="http://schemas.microsoft.com/office/word/2010/wordml" xmlns:w15="http://schemas.microsoft.com/office/word/2012/wordml" xmlns:w16cex="http://schemas.microsoft.com/office/word/2018/wordml/cex" xmlns:w16cid="http://schemas.microsoft.com/office/word/2016/wordml/cid" xmlns:w16="http://schemas.microsoft.com/office/word/2018/wordml" xmlns:w16du="http://schemas.microsoft.com/office/word/2023/wordml/word16du" xmlns:w16sdtdh="http://schemas.microsoft.com/office/word/2020/wordml/sdtdatahash" xmlns:w16se="http://schemas.microsoft.com/office/word/2015/wordml/symex" xmlns:wpg="http://schemas.microsoft.com/office/word/2010/wordprocessingGroup" xmlns:wpi="http://schemas.microsoft.com/office/word/2010/wordprocessingInk" xmlns:wne="http://schemas.microsoft.com/office/word/2006/wordml" xmlns:wps="http://schemas.microsoft.com/office/word/2010/wordprocessingShape" mc:Ignorable="w14 w15 w16se w16cid w16 w16cex w16sdtdh w16du wp14">
   <w:p>
     <w:pPr>
-      <w:pStyle w:val="Footer"/>
+      <w:pStyle w:val="Piedepgina"/>
       <w:ind w:left="720"/>
       <w:jc w:val="center"/>
     </w:pPr>
@@ -4220,6 +5145,7 @@
           <w:docPartUnique/>
         </w:docPartObj>
       </w:sdtPr>
+      <w:sdtEndPr/>
       <w:sdtContent>
         <w:r>
           <w:t>-</w:t>
@@ -4253,7 +5179,7 @@
   </w:p>
   <w:p>
     <w:pPr>
-      <w:pStyle w:val="Footer"/>
+      <w:pStyle w:val="Piedepgina"/>
     </w:pPr>
   </w:p>
 </w:ftr>
@@ -4263,7 +5189,7 @@
 <w:ftr xmlns:wpc="http://schemas.microsoft.com/office/word/2010/wordprocessingCanvas" xmlns:cx="http://schemas.microsoft.com/office/drawing/2014/chartex" xmlns:cx1="http://schemas.microsoft.com/office/drawing/2015/9/8/chartex" xmlns:cx2="http://schemas.microsoft.com/office/drawing/2015/10/21/chartex" xmlns:cx3="http://schemas.microsoft.com/office/drawing/2016/5/9/chartex" xmlns:cx4="http://schemas.microsoft.com/office/drawing/2016/5/10/chartex" xmlns:cx5="http://schemas.microsoft.com/office/drawing/2016/5/11/chartex" xmlns:cx6="http://schemas.microsoft.com/office/drawing/2016/5/12/chartex" xmlns:cx7="http://schemas.microsoft.com/office/drawing/2016/5/13/chartex" xmlns:cx8="http://schemas.microsoft.com/office/drawing/2016/5/14/chartex" xmlns:mc="http://schemas.openxmlformats.org/markup-compatibility/2006" xmlns:aink="http://schemas.microsoft.com/office/drawing/2016/ink" xmlns:am3d="http://schemas.microsoft.com/office/drawing/2017/model3d" xmlns:o="urn:schemas-microsoft-com:office:office" xmlns:oel="http://schemas.microsoft.com/office/2019/extlst" xmlns:r="http://schemas.openxmlformats.org/officeDocument/2006/relationships" xmlns:m="http://schemas.openxmlformats.org/officeDocument/2006/math" xmlns:v="urn:schemas-microsoft-com:vml" xmlns:wp14="http://schemas.microsoft.com/office/word/2010/wordprocessingDrawing" xmlns:wp="http://schemas.openxmlformats.org/drawingml/2006/wordprocessingDrawing" xmlns:w10="urn:schemas-microsoft-com:office:word" xmlns:w="http://schemas.openxmlformats.org/wordprocessingml/2006/main" xmlns:w14="http://schemas.microsoft.com/office/word/2010/wordml" xmlns:w15="http://schemas.microsoft.com/office/word/2012/wordml" xmlns:w16cex="http://schemas.microsoft.com/office/word/2018/wordml/cex" xmlns:w16cid="http://schemas.microsoft.com/office/word/2016/wordml/cid" xmlns:w16="http://schemas.microsoft.com/office/word/2018/wordml" xmlns:w16du="http://schemas.microsoft.com/office/word/2023/wordml/word16du" xmlns:w16sdtdh="http://schemas.microsoft.com/office/word/2020/wordml/sdtdatahash" xmlns:w16se="http://schemas.microsoft.com/office/word/2015/wordml/symex" xmlns:wpg="http://schemas.microsoft.com/office/word/2010/wordprocessingGroup" xmlns:wpi="http://schemas.microsoft.com/office/word/2010/wordprocessingInk" xmlns:wne="http://schemas.microsoft.com/office/word/2006/wordml" xmlns:wps="http://schemas.microsoft.com/office/word/2010/wordprocessingShape" mc:Ignorable="w14 w15 w16se w16cid w16 w16cex w16sdtdh w16du wp14">
   <w:p>
     <w:pPr>
-      <w:pStyle w:val="Footer"/>
+      <w:pStyle w:val="Piedepgina"/>
       <w:jc w:val="center"/>
     </w:pPr>
     <w:r>
@@ -4277,6 +5203,7 @@
           <w:docPartUnique/>
         </w:docPartObj>
       </w:sdtPr>
+      <w:sdtEndPr/>
       <w:sdtContent>
         <w:r>
           <w:fldChar w:fldCharType="begin"/>
@@ -4307,7 +5234,7 @@
   </w:p>
   <w:p>
     <w:pPr>
-      <w:pStyle w:val="Footer"/>
+      <w:pStyle w:val="Piedepgina"/>
     </w:pPr>
   </w:p>
 </w:ftr>
@@ -4342,13 +5269,21 @@
 <w:hdr xmlns:wpc="http://schemas.microsoft.com/office/word/2010/wordprocessingCanvas" xmlns:cx="http://schemas.microsoft.com/office/drawing/2014/chartex" xmlns:cx1="http://schemas.microsoft.com/office/drawing/2015/9/8/chartex" xmlns:cx2="http://schemas.microsoft.com/office/drawing/2015/10/21/chartex" xmlns:cx3="http://schemas.microsoft.com/office/drawing/2016/5/9/chartex" xmlns:cx4="http://schemas.microsoft.com/office/drawing/2016/5/10/chartex" xmlns:cx5="http://schemas.microsoft.com/office/drawing/2016/5/11/chartex" xmlns:cx6="http://schemas.microsoft.com/office/drawing/2016/5/12/chartex" xmlns:cx7="http://schemas.microsoft.com/office/drawing/2016/5/13/chartex" xmlns:cx8="http://schemas.microsoft.com/office/drawing/2016/5/14/chartex" xmlns:mc="http://schemas.openxmlformats.org/markup-compatibility/2006" xmlns:aink="http://schemas.microsoft.com/office/drawing/2016/ink" xmlns:am3d="http://schemas.microsoft.com/office/drawing/2017/model3d" xmlns:o="urn:schemas-microsoft-com:office:office" xmlns:oel="http://schemas.microsoft.com/office/2019/extlst" xmlns:r="http://schemas.openxmlformats.org/officeDocument/2006/relationships" xmlns:m="http://schemas.openxmlformats.org/officeDocument/2006/math" xmlns:v="urn:schemas-microsoft-com:vml" xmlns:wp14="http://schemas.microsoft.com/office/word/2010/wordprocessingDrawing" xmlns:wp="http://schemas.openxmlformats.org/drawingml/2006/wordprocessingDrawing" xmlns:w10="urn:schemas-microsoft-com:office:word" xmlns:w="http://schemas.openxmlformats.org/wordprocessingml/2006/main" xmlns:w14="http://schemas.microsoft.com/office/word/2010/wordml" xmlns:w15="http://schemas.microsoft.com/office/word/2012/wordml" xmlns:w16cex="http://schemas.microsoft.com/office/word/2018/wordml/cex" xmlns:w16cid="http://schemas.microsoft.com/office/word/2016/wordml/cid" xmlns:w16="http://schemas.microsoft.com/office/word/2018/wordml" xmlns:w16du="http://schemas.microsoft.com/office/word/2023/wordml/word16du" xmlns:w16sdtdh="http://schemas.microsoft.com/office/word/2020/wordml/sdtdatahash" xmlns:w16se="http://schemas.microsoft.com/office/word/2015/wordml/symex" xmlns:wpg="http://schemas.microsoft.com/office/word/2010/wordprocessingGroup" xmlns:wpi="http://schemas.microsoft.com/office/word/2010/wordprocessingInk" xmlns:wne="http://schemas.microsoft.com/office/word/2006/wordml" xmlns:wps="http://schemas.microsoft.com/office/word/2010/wordprocessingShape" mc:Ignorable="w14 w15 w16se w16cid w16 w16cex w16sdtdh w16du wp14">
   <w:p>
     <w:pPr>
-      <w:pStyle w:val="Header"/>
+      <w:pStyle w:val="Encabezado"/>
       <w:pBdr>
         <w:bottom w:val="double" w:sz="6" w:space="1" w:color="auto"/>
       </w:pBdr>
     </w:pPr>
     <w:r>
-      <w:t>Estructura de Datos y Algoritmos –  Práctica 3</w:t>
+      <w:t xml:space="preserve">Estructura de Datos y Algoritmos </w:t>
+    </w:r>
+    <w:proofErr w:type="gramStart"/>
+    <w:r>
+      <w:t>–  Práctica</w:t>
+    </w:r>
+    <w:proofErr w:type="gramEnd"/>
+    <w:r>
+      <w:t xml:space="preserve"> 3</w:t>
     </w:r>
   </w:p>
 </w:hdr>
@@ -6411,11 +7346,11 @@
       <w:rFonts w:ascii="Calibri" w:eastAsia="Calibri" w:hAnsi="Calibri" w:cs="Times New Roman"/>
     </w:rPr>
   </w:style>
-  <w:style w:type="paragraph" w:styleId="Heading1">
+  <w:style w:type="paragraph" w:styleId="Ttulo1">
     <w:name w:val="heading 1"/>
     <w:basedOn w:val="Normal"/>
     <w:next w:val="Normal"/>
-    <w:link w:val="Heading1Char"/>
+    <w:link w:val="Ttulo1Car"/>
     <w:uiPriority w:val="9"/>
     <w:qFormat/>
     <w:rsid w:val="00234B59"/>
@@ -6434,11 +7369,11 @@
       <w:szCs w:val="28"/>
     </w:rPr>
   </w:style>
-  <w:style w:type="paragraph" w:styleId="Heading2">
+  <w:style w:type="paragraph" w:styleId="Ttulo2">
     <w:name w:val="heading 2"/>
     <w:basedOn w:val="Normal"/>
     <w:next w:val="Normal"/>
-    <w:link w:val="Heading2Char"/>
+    <w:link w:val="Ttulo2Car"/>
     <w:uiPriority w:val="9"/>
     <w:unhideWhenUsed/>
     <w:qFormat/>
@@ -6458,12 +7393,13 @@
       <w:szCs w:val="26"/>
     </w:rPr>
   </w:style>
-  <w:style w:type="character" w:default="1" w:styleId="DefaultParagraphFont">
+  <w:style w:type="character" w:default="1" w:styleId="Fuentedeprrafopredeter">
     <w:name w:val="Default Paragraph Font"/>
     <w:uiPriority w:val="1"/>
+    <w:semiHidden/>
     <w:unhideWhenUsed/>
   </w:style>
-  <w:style w:type="table" w:default="1" w:styleId="TableNormal">
+  <w:style w:type="table" w:default="1" w:styleId="Tablanormal">
     <w:name w:val="Normal Table"/>
     <w:uiPriority w:val="99"/>
     <w:semiHidden/>
@@ -6478,16 +7414,16 @@
       </w:tblCellMar>
     </w:tblPr>
   </w:style>
-  <w:style w:type="numbering" w:default="1" w:styleId="NoList">
+  <w:style w:type="numbering" w:default="1" w:styleId="Sinlista">
     <w:name w:val="No List"/>
     <w:uiPriority w:val="99"/>
     <w:semiHidden/>
     <w:unhideWhenUsed/>
   </w:style>
-  <w:style w:type="paragraph" w:styleId="BalloonText">
+  <w:style w:type="paragraph" w:styleId="Textodeglobo">
     <w:name w:val="Balloon Text"/>
     <w:basedOn w:val="Normal"/>
-    <w:link w:val="BalloonTextChar"/>
+    <w:link w:val="TextodegloboCar"/>
     <w:uiPriority w:val="99"/>
     <w:semiHidden/>
     <w:unhideWhenUsed/>
@@ -6501,10 +7437,10 @@
       <w:szCs w:val="16"/>
     </w:rPr>
   </w:style>
-  <w:style w:type="character" w:customStyle="1" w:styleId="BalloonTextChar">
-    <w:name w:val="Balloon Text Char"/>
-    <w:basedOn w:val="DefaultParagraphFont"/>
-    <w:link w:val="BalloonText"/>
+  <w:style w:type="character" w:customStyle="1" w:styleId="TextodegloboCar">
+    <w:name w:val="Texto de globo Car"/>
+    <w:basedOn w:val="Fuentedeprrafopredeter"/>
+    <w:link w:val="Textodeglobo"/>
     <w:uiPriority w:val="99"/>
     <w:semiHidden/>
     <w:rsid w:val="00234B59"/>
@@ -6514,10 +7450,10 @@
       <w:szCs w:val="16"/>
     </w:rPr>
   </w:style>
-  <w:style w:type="paragraph" w:styleId="Header">
+  <w:style w:type="paragraph" w:styleId="Encabezado">
     <w:name w:val="header"/>
     <w:basedOn w:val="Normal"/>
-    <w:link w:val="HeaderChar"/>
+    <w:link w:val="EncabezadoCar"/>
     <w:uiPriority w:val="99"/>
     <w:unhideWhenUsed/>
     <w:rsid w:val="00234B59"/>
@@ -6529,20 +7465,20 @@
       <w:spacing w:after="0" w:line="240" w:lineRule="auto"/>
     </w:pPr>
   </w:style>
-  <w:style w:type="character" w:customStyle="1" w:styleId="HeaderChar">
-    <w:name w:val="Header Char"/>
-    <w:basedOn w:val="DefaultParagraphFont"/>
-    <w:link w:val="Header"/>
+  <w:style w:type="character" w:customStyle="1" w:styleId="EncabezadoCar">
+    <w:name w:val="Encabezado Car"/>
+    <w:basedOn w:val="Fuentedeprrafopredeter"/>
+    <w:link w:val="Encabezado"/>
     <w:uiPriority w:val="99"/>
     <w:rsid w:val="00234B59"/>
     <w:rPr>
       <w:rFonts w:ascii="Calibri" w:eastAsia="Calibri" w:hAnsi="Calibri" w:cs="Times New Roman"/>
     </w:rPr>
   </w:style>
-  <w:style w:type="paragraph" w:styleId="Footer">
+  <w:style w:type="paragraph" w:styleId="Piedepgina">
     <w:name w:val="footer"/>
     <w:basedOn w:val="Normal"/>
-    <w:link w:val="FooterChar"/>
+    <w:link w:val="PiedepginaCar"/>
     <w:uiPriority w:val="99"/>
     <w:unhideWhenUsed/>
     <w:rsid w:val="00234B59"/>
@@ -6554,20 +7490,20 @@
       <w:spacing w:after="0" w:line="240" w:lineRule="auto"/>
     </w:pPr>
   </w:style>
-  <w:style w:type="character" w:customStyle="1" w:styleId="FooterChar">
-    <w:name w:val="Footer Char"/>
-    <w:basedOn w:val="DefaultParagraphFont"/>
-    <w:link w:val="Footer"/>
+  <w:style w:type="character" w:customStyle="1" w:styleId="PiedepginaCar">
+    <w:name w:val="Pie de página Car"/>
+    <w:basedOn w:val="Fuentedeprrafopredeter"/>
+    <w:link w:val="Piedepgina"/>
     <w:uiPriority w:val="99"/>
     <w:rsid w:val="00234B59"/>
     <w:rPr>
       <w:rFonts w:ascii="Calibri" w:eastAsia="Calibri" w:hAnsi="Calibri" w:cs="Times New Roman"/>
     </w:rPr>
   </w:style>
-  <w:style w:type="character" w:customStyle="1" w:styleId="Heading1Char">
-    <w:name w:val="Heading 1 Char"/>
-    <w:basedOn w:val="DefaultParagraphFont"/>
-    <w:link w:val="Heading1"/>
+  <w:style w:type="character" w:customStyle="1" w:styleId="Ttulo1Car">
+    <w:name w:val="Título 1 Car"/>
+    <w:basedOn w:val="Fuentedeprrafopredeter"/>
+    <w:link w:val="Ttulo1"/>
     <w:uiPriority w:val="9"/>
     <w:rsid w:val="00234B59"/>
     <w:rPr>
@@ -6579,7 +7515,7 @@
       <w:szCs w:val="28"/>
     </w:rPr>
   </w:style>
-  <w:style w:type="paragraph" w:styleId="ListParagraph">
+  <w:style w:type="paragraph" w:styleId="Prrafodelista">
     <w:name w:val="List Paragraph"/>
     <w:basedOn w:val="Normal"/>
     <w:uiPriority w:val="34"/>
@@ -6590,10 +7526,10 @@
       <w:contextualSpacing/>
     </w:pPr>
   </w:style>
-  <w:style w:type="character" w:customStyle="1" w:styleId="Heading2Char">
-    <w:name w:val="Heading 2 Char"/>
-    <w:basedOn w:val="DefaultParagraphFont"/>
-    <w:link w:val="Heading2"/>
+  <w:style w:type="character" w:customStyle="1" w:styleId="Ttulo2Car">
+    <w:name w:val="Título 2 Car"/>
+    <w:basedOn w:val="Fuentedeprrafopredeter"/>
+    <w:link w:val="Ttulo2"/>
     <w:uiPriority w:val="9"/>
     <w:rsid w:val="000B10CE"/>
     <w:rPr>
@@ -6605,10 +7541,10 @@
       <w:szCs w:val="26"/>
     </w:rPr>
   </w:style>
-  <w:style w:type="paragraph" w:styleId="EndnoteText">
+  <w:style w:type="paragraph" w:styleId="Textonotaalfinal">
     <w:name w:val="endnote text"/>
     <w:basedOn w:val="Normal"/>
-    <w:link w:val="EndnoteTextChar"/>
+    <w:link w:val="TextonotaalfinalCar"/>
     <w:uiPriority w:val="99"/>
     <w:semiHidden/>
     <w:unhideWhenUsed/>
@@ -6621,10 +7557,10 @@
       <w:szCs w:val="20"/>
     </w:rPr>
   </w:style>
-  <w:style w:type="character" w:customStyle="1" w:styleId="EndnoteTextChar">
-    <w:name w:val="Endnote Text Char"/>
-    <w:basedOn w:val="DefaultParagraphFont"/>
-    <w:link w:val="EndnoteText"/>
+  <w:style w:type="character" w:customStyle="1" w:styleId="TextonotaalfinalCar">
+    <w:name w:val="Texto nota al final Car"/>
+    <w:basedOn w:val="Fuentedeprrafopredeter"/>
+    <w:link w:val="Textonotaalfinal"/>
     <w:uiPriority w:val="99"/>
     <w:semiHidden/>
     <w:rsid w:val="005358F5"/>
@@ -6634,9 +7570,9 @@
       <w:szCs w:val="20"/>
     </w:rPr>
   </w:style>
-  <w:style w:type="character" w:styleId="EndnoteReference">
+  <w:style w:type="character" w:styleId="Refdenotaalfinal">
     <w:name w:val="endnote reference"/>
-    <w:basedOn w:val="DefaultParagraphFont"/>
+    <w:basedOn w:val="Fuentedeprrafopredeter"/>
     <w:uiPriority w:val="99"/>
     <w:semiHidden/>
     <w:unhideWhenUsed/>
@@ -6645,10 +7581,10 @@
       <w:vertAlign w:val="superscript"/>
     </w:rPr>
   </w:style>
-  <w:style w:type="paragraph" w:styleId="FootnoteText">
+  <w:style w:type="paragraph" w:styleId="Textonotapie">
     <w:name w:val="footnote text"/>
     <w:basedOn w:val="Normal"/>
-    <w:link w:val="FootnoteTextChar"/>
+    <w:link w:val="TextonotapieCar"/>
     <w:uiPriority w:val="99"/>
     <w:unhideWhenUsed/>
     <w:rsid w:val="005358F5"/>
@@ -6660,10 +7596,10 @@
       <w:szCs w:val="20"/>
     </w:rPr>
   </w:style>
-  <w:style w:type="character" w:customStyle="1" w:styleId="FootnoteTextChar">
-    <w:name w:val="Footnote Text Char"/>
-    <w:basedOn w:val="DefaultParagraphFont"/>
-    <w:link w:val="FootnoteText"/>
+  <w:style w:type="character" w:customStyle="1" w:styleId="TextonotapieCar">
+    <w:name w:val="Texto nota pie Car"/>
+    <w:basedOn w:val="Fuentedeprrafopredeter"/>
+    <w:link w:val="Textonotapie"/>
     <w:uiPriority w:val="99"/>
     <w:rsid w:val="005358F5"/>
     <w:rPr>
@@ -6672,9 +7608,9 @@
       <w:szCs w:val="20"/>
     </w:rPr>
   </w:style>
-  <w:style w:type="character" w:styleId="FootnoteReference">
+  <w:style w:type="character" w:styleId="Refdenotaalpie">
     <w:name w:val="footnote reference"/>
-    <w:basedOn w:val="DefaultParagraphFont"/>
+    <w:basedOn w:val="Fuentedeprrafopredeter"/>
     <w:uiPriority w:val="99"/>
     <w:semiHidden/>
     <w:unhideWhenUsed/>
@@ -6683,7 +7619,7 @@
       <w:vertAlign w:val="superscript"/>
     </w:rPr>
   </w:style>
-  <w:style w:type="paragraph" w:styleId="Caption">
+  <w:style w:type="paragraph" w:styleId="Descripcin">
     <w:name w:val="caption"/>
     <w:basedOn w:val="Normal"/>
     <w:next w:val="Normal"/>
@@ -6718,7 +7654,7 @@
       <w:szCs w:val="24"/>
     </w:rPr>
   </w:style>
-  <w:style w:type="paragraph" w:styleId="NoSpacing">
+  <w:style w:type="paragraph" w:styleId="Sinespaciado">
     <w:name w:val="No Spacing"/>
     <w:uiPriority w:val="1"/>
     <w:qFormat/>
@@ -6730,9 +7666,9 @@
       <w:rFonts w:ascii="Calibri" w:eastAsia="Calibri" w:hAnsi="Calibri" w:cs="Times New Roman"/>
     </w:rPr>
   </w:style>
-  <w:style w:type="table" w:styleId="TableGrid">
+  <w:style w:type="table" w:styleId="Tablaconcuadrcula">
     <w:name w:val="Table Grid"/>
-    <w:basedOn w:val="TableNormal"/>
+    <w:basedOn w:val="Tablanormal"/>
     <w:uiPriority w:val="59"/>
     <w:rsid w:val="00867331"/>
     <w:pPr>
@@ -6749,10 +7685,10 @@
       </w:tblBorders>
     </w:tblPr>
   </w:style>
-  <w:style w:type="paragraph" w:styleId="HTMLPreformatted">
+  <w:style w:type="paragraph" w:styleId="HTMLconformatoprevio">
     <w:name w:val="HTML Preformatted"/>
     <w:basedOn w:val="Normal"/>
-    <w:link w:val="HTMLPreformattedChar"/>
+    <w:link w:val="HTMLconformatoprevioCar"/>
     <w:uiPriority w:val="99"/>
     <w:semiHidden/>
     <w:unhideWhenUsed/>
@@ -6766,10 +7702,10 @@
       <w:szCs w:val="20"/>
     </w:rPr>
   </w:style>
-  <w:style w:type="character" w:customStyle="1" w:styleId="HTMLPreformattedChar">
-    <w:name w:val="HTML Preformatted Char"/>
-    <w:basedOn w:val="DefaultParagraphFont"/>
-    <w:link w:val="HTMLPreformatted"/>
+  <w:style w:type="character" w:customStyle="1" w:styleId="HTMLconformatoprevioCar">
+    <w:name w:val="HTML con formato previo Car"/>
+    <w:basedOn w:val="Fuentedeprrafopredeter"/>
+    <w:link w:val="HTMLconformatoprevio"/>
     <w:uiPriority w:val="99"/>
     <w:semiHidden/>
     <w:rsid w:val="00590724"/>

</xml_diff>

<commit_message>
Corregida errata y actualizada prueba unitaria Filter
</commit_message>
<xml_diff>
--- a/Docs/Test Plans/US500865-Filtrar_por_precio_máximo-TestPlan.docx
+++ b/Docs/Test Plans/US500865-Filtrar_por_precio_máximo-TestPlan.docx
@@ -1018,21 +1018,7 @@
           <w:b/>
           <w:bCs/>
         </w:rPr>
-        <w:t xml:space="preserve"> (</w:t>
-      </w:r>
-      <w:r>
-        <w:rPr>
-          <w:b/>
-          <w:bCs/>
-        </w:rPr>
-        <w:t>unitarias y de integración</w:t>
-      </w:r>
-      <w:r>
-        <w:rPr>
-          <w:b/>
-          <w:bCs/>
-        </w:rPr>
-        <w:t>)</w:t>
+        <w:t xml:space="preserve"> (unitarias y de integración)</w:t>
       </w:r>
     </w:p>
     <w:p>
@@ -1645,7 +1631,14 @@
     </w:p>
     <w:p>
       <w:pPr>
-        <w:jc w:val="both"/>
+        <w:pStyle w:val="Prrafodelista"/>
+        <w:autoSpaceDE w:val="0"/>
+        <w:autoSpaceDN w:val="0"/>
+        <w:adjustRightInd w:val="0"/>
+        <w:spacing w:after="0" w:line="240" w:lineRule="auto"/>
+        <w:rPr>
+          <w:lang w:val="en-GB"/>
+        </w:rPr>
       </w:pPr>
     </w:p>
     <w:tbl>
@@ -1656,9 +1649,9 @@
         <w:tblLook w:val="04A0" w:firstRow="1" w:lastRow="0" w:firstColumn="1" w:lastColumn="0" w:noHBand="0" w:noVBand="1"/>
       </w:tblPr>
       <w:tblGrid>
-        <w:gridCol w:w="1464"/>
-        <w:gridCol w:w="3921"/>
-        <w:gridCol w:w="3109"/>
+        <w:gridCol w:w="1334"/>
+        <w:gridCol w:w="4133"/>
+        <w:gridCol w:w="3027"/>
       </w:tblGrid>
       <w:tr>
         <w:trPr>
@@ -1666,7 +1659,7 @@
         </w:trPr>
         <w:tc>
           <w:tcPr>
-            <w:tcW w:w="1499" w:type="dxa"/>
+            <w:tcW w:w="1334" w:type="dxa"/>
           </w:tcPr>
           <w:p>
             <w:pPr>
@@ -1681,7 +1674,7 @@
         </w:tc>
         <w:tc>
           <w:tcPr>
-            <w:tcW w:w="4049" w:type="dxa"/>
+            <w:tcW w:w="4133" w:type="dxa"/>
           </w:tcPr>
           <w:p>
             <w:pPr>
@@ -1696,7 +1689,7 @@
         </w:tc>
         <w:tc>
           <w:tcPr>
-            <w:tcW w:w="2831" w:type="dxa"/>
+            <w:tcW w:w="3027" w:type="dxa"/>
           </w:tcPr>
           <w:p>
             <w:pPr>
@@ -1716,7 +1709,7 @@
         </w:trPr>
         <w:tc>
           <w:tcPr>
-            <w:tcW w:w="1499" w:type="dxa"/>
+            <w:tcW w:w="1334" w:type="dxa"/>
           </w:tcPr>
           <w:p>
             <w:pPr>
@@ -1731,7 +1724,7 @@
         </w:tc>
         <w:tc>
           <w:tcPr>
-            <w:tcW w:w="4049" w:type="dxa"/>
+            <w:tcW w:w="4133" w:type="dxa"/>
           </w:tcPr>
           <w:p>
             <w:pPr>
@@ -1750,7 +1743,13 @@
             </w:r>
             <w:proofErr w:type="gramEnd"/>
             <w:r>
-              <w:t>1.8)</w:t>
+              <w:t>1.8</w:t>
+            </w:r>
+            <w:r>
+              <w:t>, TODOS</w:t>
+            </w:r>
+            <w:r>
+              <w:t>)</w:t>
             </w:r>
           </w:p>
           <w:p>
@@ -1835,7 +1834,7 @@
         </w:tc>
         <w:tc>
           <w:tcPr>
-            <w:tcW w:w="2831" w:type="dxa"/>
+            <w:tcW w:w="3027" w:type="dxa"/>
           </w:tcPr>
           <w:p>
             <w:pPr>
@@ -1867,19 +1866,19 @@
               <w:t>), Gasolinera(Nombre</w:t>
             </w:r>
             <w:r>
-              <w:t>3</w:t>
+              <w:t>2</w:t>
             </w:r>
             <w:r>
               <w:t>,1.</w:t>
             </w:r>
             <w:r>
-              <w:t>81</w:t>
+              <w:t>0</w:t>
             </w:r>
             <w:r>
               <w:t>,1.</w:t>
             </w:r>
             <w:r>
-              <w:t>81</w:t>
+              <w:t>0</w:t>
             </w:r>
             <w:r>
               <w:t>)]</w:t>
@@ -1893,7 +1892,7 @@
         </w:trPr>
         <w:tc>
           <w:tcPr>
-            <w:tcW w:w="1499" w:type="dxa"/>
+            <w:tcW w:w="1334" w:type="dxa"/>
           </w:tcPr>
           <w:p>
             <w:pPr>
@@ -1908,7 +1907,7 @@
         </w:tc>
         <w:tc>
           <w:tcPr>
-            <w:tcW w:w="4049" w:type="dxa"/>
+            <w:tcW w:w="4133" w:type="dxa"/>
           </w:tcPr>
           <w:p>
             <w:pPr>
@@ -1933,6 +1932,9 @@
               <w:t>8</w:t>
             </w:r>
             <w:r>
+              <w:t>, TODOS</w:t>
+            </w:r>
+            <w:r>
               <w:t>)</w:t>
             </w:r>
           </w:p>
@@ -1964,55 +1966,43 @@
               <w:t>1</w:t>
             </w:r>
             <w:r>
-              <w:t xml:space="preserve">, 1.8, </w:t>
+              <w:t>, 1.8, 2.0), Gasolinera(Nombre</w:t>
+            </w:r>
+            <w:r>
+              <w:t>2</w:t>
+            </w:r>
+            <w:r>
+              <w:t xml:space="preserve">, </w:t>
             </w:r>
             <w:r>
               <w:t>2.0</w:t>
             </w:r>
             <w:r>
+              <w:t>,</w:t>
+            </w:r>
+            <w:r>
+              <w:t xml:space="preserve"> 1.0</w:t>
+            </w:r>
+            <w:r>
               <w:t>), Gasolinera(Nombre</w:t>
             </w:r>
             <w:r>
-              <w:t>2</w:t>
-            </w:r>
-            <w:r>
-              <w:t>, 1.0,</w:t>
-            </w:r>
-            <w:r>
-              <w:t>2.0</w:t>
-            </w:r>
-            <w:r>
-              <w:t>), Gasolinera(Nombre</w:t>
-            </w:r>
-            <w:r>
               <w:t>3</w:t>
             </w:r>
             <w:r>
-              <w:t>, 1.81,</w:t>
-            </w:r>
-            <w:r>
-              <w:t>2.0</w:t>
-            </w:r>
-            <w:r>
-              <w:t>), Gasolinera(Nombre</w:t>
+              <w:t>, 1.81,2.0), Gasolinera(Nombre</w:t>
             </w:r>
             <w:r>
               <w:t>4</w:t>
             </w:r>
             <w:r>
-              <w:t>, 0.0,</w:t>
-            </w:r>
-            <w:r>
-              <w:t>2.0</w:t>
-            </w:r>
-            <w:r>
-              <w:t xml:space="preserve">)]  </w:t>
+              <w:t xml:space="preserve">, 0.0,2.0)]  </w:t>
             </w:r>
           </w:p>
         </w:tc>
         <w:tc>
           <w:tcPr>
-            <w:tcW w:w="2831" w:type="dxa"/>
+            <w:tcW w:w="3027" w:type="dxa"/>
           </w:tcPr>
           <w:p>
             <w:pPr>
@@ -2020,35 +2010,6 @@
               <w:ind w:left="0"/>
               <w:jc w:val="both"/>
             </w:pPr>
-            <w:r>
-              <w:t>[</w:t>
-            </w:r>
-            <w:proofErr w:type="gramStart"/>
-            <w:r>
-              <w:t>Gasolinera(</w:t>
-            </w:r>
-            <w:proofErr w:type="gramEnd"/>
-            <w:r>
-              <w:t>Nombre,1.8,</w:t>
-            </w:r>
-            <w:r>
-              <w:t>2,0</w:t>
-            </w:r>
-            <w:r>
-              <w:t>), Gasolinera(Nombre, 1.</w:t>
-            </w:r>
-            <w:r>
-              <w:t>81</w:t>
-            </w:r>
-            <w:r>
-              <w:t>,</w:t>
-            </w:r>
-            <w:r>
-              <w:t>2.0</w:t>
-            </w:r>
-            <w:r>
-              <w:t>)]</w:t>
-            </w:r>
           </w:p>
         </w:tc>
       </w:tr>
@@ -2058,7 +2019,7 @@
         </w:trPr>
         <w:tc>
           <w:tcPr>
-            <w:tcW w:w="1499" w:type="dxa"/>
+            <w:tcW w:w="1334" w:type="dxa"/>
           </w:tcPr>
           <w:p>
             <w:pPr>
@@ -2067,14 +2028,72 @@
               <w:jc w:val="center"/>
             </w:pPr>
             <w:r>
-              <w:t>UD2.c</w:t>
+              <w:t>UD2.</w:t>
+            </w:r>
+            <w:r>
+              <w:t>c</w:t>
             </w:r>
           </w:p>
         </w:tc>
         <w:tc>
           <w:tcPr>
-            <w:tcW w:w="4049" w:type="dxa"/>
+            <w:tcW w:w="4133" w:type="dxa"/>
           </w:tcPr>
+          <w:p>
+            <w:pPr>
+              <w:rPr>
+                <w:lang w:val="en-GB"/>
+              </w:rPr>
+            </w:pPr>
+            <w:r>
+              <w:rPr>
+                <w:lang w:val="en-GB"/>
+              </w:rPr>
+              <w:t>[</w:t>
+            </w:r>
+            <w:proofErr w:type="gramStart"/>
+            <w:r>
+              <w:rPr>
+                <w:lang w:val="en-GB"/>
+              </w:rPr>
+              <w:t>Filter(</w:t>
+            </w:r>
+            <w:proofErr w:type="spellStart"/>
+            <w:proofErr w:type="gramEnd"/>
+            <w:r>
+              <w:rPr>
+                <w:lang w:val="en-GB"/>
+              </w:rPr>
+              <w:t>LimitPricesEnum.</w:t>
+            </w:r>
+            <w:r>
+              <w:rPr>
+                <w:i/>
+                <w:iCs/>
+                <w:lang w:val="en-GB"/>
+              </w:rPr>
+              <w:t>MAX_PRICE</w:t>
+            </w:r>
+            <w:proofErr w:type="spellEnd"/>
+            <w:r>
+              <w:rPr>
+                <w:lang w:val="en-GB"/>
+              </w:rPr>
+              <w:t>)</w:t>
+            </w:r>
+            <w:r>
+              <w:rPr>
+                <w:lang w:val="en-GB"/>
+              </w:rPr>
+              <w:t>,TODOS</w:t>
+            </w:r>
+            <w:r>
+              <w:rPr>
+                <w:lang w:val="en-GB"/>
+              </w:rPr>
+              <w:t>]</w:t>
+            </w:r>
+          </w:p>
           <w:p>
             <w:pPr>
               <w:pStyle w:val="Prrafodelista"/>
@@ -2084,114 +2103,43 @@
             <w:r>
               <w:t>[</w:t>
             </w:r>
-            <w:proofErr w:type="spellStart"/>
             <w:proofErr w:type="gramStart"/>
             <w:r>
-              <w:t>Filter</w:t>
-            </w:r>
-            <w:proofErr w:type="spellEnd"/>
-            <w:r>
-              <w:t>(</w:t>
+              <w:t>Gasolinera(</w:t>
             </w:r>
             <w:proofErr w:type="gramEnd"/>
             <w:r>
-              <w:t>1.8)]</w:t>
-            </w:r>
-          </w:p>
-          <w:p>
-            <w:pPr>
-              <w:pStyle w:val="Prrafodelista"/>
-              <w:ind w:left="0"/>
-              <w:jc w:val="center"/>
-            </w:pPr>
-            <w:r>
-              <w:t>[</w:t>
-            </w:r>
-            <w:proofErr w:type="gramStart"/>
-            <w:r>
-              <w:t>Gasolinera(</w:t>
-            </w:r>
-            <w:proofErr w:type="gramEnd"/>
-            <w:r>
               <w:t>Nombre</w:t>
             </w:r>
             <w:r>
               <w:t>1</w:t>
             </w:r>
             <w:r>
-              <w:t xml:space="preserve">, </w:t>
-            </w:r>
-            <w:r>
-              <w:t>2.0</w:t>
-            </w:r>
-            <w:r>
-              <w:t xml:space="preserve">, </w:t>
-            </w:r>
-            <w:r>
-              <w:t>1.8</w:t>
-            </w:r>
-            <w:r>
-              <w:t>), Gasolinera(Nombre</w:t>
+              <w:t>, 1.8, 1.8), Gasolinera(Nombre</w:t>
             </w:r>
             <w:r>
               <w:t>2</w:t>
             </w:r>
             <w:r>
-              <w:t xml:space="preserve">, </w:t>
-            </w:r>
-            <w:r>
-              <w:t>2.0</w:t>
-            </w:r>
-            <w:r>
-              <w:t>,</w:t>
-            </w:r>
-            <w:r>
-              <w:t>1.0</w:t>
-            </w:r>
-            <w:r>
-              <w:t>), Gasolinera(Nombre</w:t>
+              <w:t>, 1.0,1.0), Gasolinera(Nombre</w:t>
             </w:r>
             <w:r>
               <w:t>3</w:t>
             </w:r>
             <w:r>
-              <w:t xml:space="preserve">, </w:t>
-            </w:r>
-            <w:r>
-              <w:t>2.0</w:t>
-            </w:r>
-            <w:r>
-              <w:t>,</w:t>
-            </w:r>
-            <w:r>
-              <w:t>1.81</w:t>
-            </w:r>
-            <w:r>
-              <w:t>), Gasolinera(Nombre</w:t>
+              <w:t>, 1.81,1.81), Gasolinera(Nombre</w:t>
             </w:r>
             <w:r>
               <w:t>4</w:t>
             </w:r>
             <w:r>
-              <w:t xml:space="preserve">, </w:t>
-            </w:r>
-            <w:r>
-              <w:t>2.0</w:t>
-            </w:r>
-            <w:r>
-              <w:t>,0</w:t>
-            </w:r>
-            <w:r>
-              <w:t>.0</w:t>
-            </w:r>
-            <w:r>
-              <w:t xml:space="preserve">)]  </w:t>
+              <w:t xml:space="preserve">, 0.0,0.0)]  </w:t>
             </w:r>
           </w:p>
         </w:tc>
         <w:tc>
           <w:tcPr>
-            <w:tcW w:w="2831" w:type="dxa"/>
+            <w:tcW w:w="3027" w:type="dxa"/>
           </w:tcPr>
           <w:p>
             <w:pPr>
@@ -2208,7 +2156,46 @@
             </w:r>
             <w:proofErr w:type="gramEnd"/>
             <w:r>
-              <w:t xml:space="preserve">Nombre1, 2.0, 1.8), Gasolinera(Nombre3, 2.0,1.81), </w:t>
+              <w:t>Nombre</w:t>
+            </w:r>
+            <w:r>
+              <w:t>1</w:t>
+            </w:r>
+            <w:r>
+              <w:t>,1.8,1.8), Gasolinera(Nombre</w:t>
+            </w:r>
+            <w:r>
+              <w:t>2</w:t>
+            </w:r>
+            <w:r>
+              <w:t>,1.0,1.0), Gasolinera(Nombre</w:t>
+            </w:r>
+            <w:r>
+              <w:t>3</w:t>
+            </w:r>
+            <w:r>
+              <w:t>,1.81,1.81),</w:t>
+            </w:r>
+          </w:p>
+          <w:p>
+            <w:pPr>
+              <w:pStyle w:val="Prrafodelista"/>
+              <w:ind w:left="0"/>
+              <w:jc w:val="both"/>
+            </w:pPr>
+            <w:proofErr w:type="gramStart"/>
+            <w:r>
+              <w:t>Gasolinera(</w:t>
+            </w:r>
+            <w:proofErr w:type="gramEnd"/>
+            <w:r>
+              <w:t>Nombre</w:t>
+            </w:r>
+            <w:r>
+              <w:t>4</w:t>
+            </w:r>
+            <w:r>
+              <w:t xml:space="preserve">, 0.0,0.0)]  </w:t>
             </w:r>
           </w:p>
         </w:tc>
@@ -2219,7 +2206,7 @@
         </w:trPr>
         <w:tc>
           <w:tcPr>
-            <w:tcW w:w="1499" w:type="dxa"/>
+            <w:tcW w:w="1334" w:type="dxa"/>
           </w:tcPr>
           <w:p>
             <w:pPr>
@@ -2228,90 +2215,110 @@
               <w:jc w:val="center"/>
             </w:pPr>
             <w:r>
-              <w:t>UD2.d</w:t>
+              <w:t>UD2.</w:t>
+            </w:r>
+            <w:r>
+              <w:t>d</w:t>
             </w:r>
           </w:p>
         </w:tc>
         <w:tc>
           <w:tcPr>
-            <w:tcW w:w="4049" w:type="dxa"/>
+            <w:tcW w:w="4133" w:type="dxa"/>
           </w:tcPr>
-          <w:p>
-            <w:r>
-              <w:t>[</w:t>
-            </w:r>
-            <w:proofErr w:type="spellStart"/>
-            <w:proofErr w:type="gramStart"/>
-            <w:r>
-              <w:t>Filter</w:t>
-            </w:r>
-            <w:proofErr w:type="spellEnd"/>
-            <w:r>
-              <w:t>(</w:t>
-            </w:r>
-            <w:proofErr w:type="spellStart"/>
-            <w:proofErr w:type="gramEnd"/>
-            <w:r>
-              <w:t>LimitPricesEnum.</w:t>
-            </w:r>
-            <w:r>
-              <w:rPr>
-                <w:i/>
-                <w:iCs/>
-              </w:rPr>
-              <w:t>MAX_PRICE</w:t>
-            </w:r>
-            <w:proofErr w:type="spellEnd"/>
-            <w:r>
-              <w:t>)]</w:t>
-            </w:r>
-          </w:p>
           <w:p>
             <w:pPr>
               <w:pStyle w:val="Prrafodelista"/>
               <w:ind w:left="0"/>
               <w:jc w:val="center"/>
-            </w:pPr>
-            <w:r>
+              <w:rPr>
+                <w:rFonts w:asciiTheme="minorHAnsi" w:hAnsiTheme="minorHAnsi" w:cstheme="minorHAnsi"/>
+              </w:rPr>
+            </w:pPr>
+            <w:proofErr w:type="spellStart"/>
+            <w:proofErr w:type="gramStart"/>
+            <w:r>
+              <w:rPr>
+                <w:rFonts w:asciiTheme="minorHAnsi" w:hAnsiTheme="minorHAnsi" w:cstheme="minorHAnsi"/>
+              </w:rPr>
+              <w:t>Filter</w:t>
+            </w:r>
+            <w:proofErr w:type="spellEnd"/>
+            <w:r>
+              <w:rPr>
+                <w:rFonts w:asciiTheme="minorHAnsi" w:hAnsiTheme="minorHAnsi" w:cstheme="minorHAnsi"/>
+              </w:rPr>
+              <w:t>(</w:t>
+            </w:r>
+            <w:proofErr w:type="gramEnd"/>
+            <w:r>
+              <w:rPr>
+                <w:rFonts w:asciiTheme="minorHAnsi" w:hAnsiTheme="minorHAnsi" w:cstheme="minorHAnsi"/>
+              </w:rPr>
+              <w:t xml:space="preserve">1.8, </w:t>
+            </w:r>
+            <w:r>
+              <w:rPr>
+                <w:rFonts w:asciiTheme="minorHAnsi" w:hAnsiTheme="minorHAnsi" w:cstheme="minorHAnsi"/>
+              </w:rPr>
+              <w:t>GASOLINA 95</w:t>
+            </w:r>
+            <w:r>
+              <w:rPr>
+                <w:rFonts w:asciiTheme="minorHAnsi" w:hAnsiTheme="minorHAnsi" w:cstheme="minorHAnsi"/>
+              </w:rPr>
+              <w:t>)</w:t>
+            </w:r>
+          </w:p>
+          <w:p>
+            <w:pPr>
+              <w:pStyle w:val="Prrafodelista"/>
+              <w:ind w:left="0"/>
+              <w:jc w:val="center"/>
+              <w:rPr>
+                <w:rFonts w:asciiTheme="minorHAnsi" w:hAnsiTheme="minorHAnsi" w:cstheme="minorHAnsi"/>
+              </w:rPr>
+            </w:pPr>
+          </w:p>
+          <w:p>
+            <w:pPr>
+              <w:pStyle w:val="Textodeglobo"/>
+              <w:jc w:val="center"/>
+            </w:pPr>
+            <w:r>
+              <w:rPr>
+                <w:rFonts w:asciiTheme="minorHAnsi" w:hAnsiTheme="minorHAnsi" w:cstheme="minorHAnsi"/>
+                <w:sz w:val="22"/>
+                <w:szCs w:val="22"/>
+              </w:rPr>
               <w:t>[</w:t>
             </w:r>
             <w:proofErr w:type="gramStart"/>
             <w:r>
+              <w:rPr>
+                <w:rFonts w:asciiTheme="minorHAnsi" w:hAnsiTheme="minorHAnsi" w:cstheme="minorHAnsi"/>
+                <w:sz w:val="22"/>
+                <w:szCs w:val="22"/>
+              </w:rPr>
               <w:t>Gasolinera(</w:t>
             </w:r>
             <w:proofErr w:type="gramEnd"/>
             <w:r>
-              <w:t>Nombre</w:t>
-            </w:r>
-            <w:r>
-              <w:t>1</w:t>
-            </w:r>
-            <w:r>
-              <w:t>, 1.8, 1.8), Gasolinera(Nombre</w:t>
-            </w:r>
-            <w:r>
-              <w:t>2</w:t>
-            </w:r>
-            <w:r>
-              <w:t>, 1.0,1.0), Gasolinera(Nombre</w:t>
-            </w:r>
-            <w:r>
-              <w:t>3</w:t>
-            </w:r>
-            <w:r>
-              <w:t>, 1.81,1.81), Gasolinera(Nombre</w:t>
-            </w:r>
-            <w:r>
-              <w:t>4</w:t>
-            </w:r>
-            <w:r>
-              <w:t xml:space="preserve">, 0.0,0.0)]  </w:t>
+              <w:rPr>
+                <w:rFonts w:asciiTheme="minorHAnsi" w:hAnsiTheme="minorHAnsi" w:cstheme="minorHAnsi"/>
+                <w:sz w:val="22"/>
+                <w:szCs w:val="22"/>
+              </w:rPr>
+              <w:t>Nombre1, 1.8, 2.0), Gasolinera(Nombre2, 1.0,2.0), Gasolinera(Nombre3, 1.81,2.0), Gasolinera(Nombre4, 0.0,2.0)]</w:t>
+            </w:r>
+            <w:r>
+              <w:t xml:space="preserve">  </w:t>
             </w:r>
           </w:p>
         </w:tc>
         <w:tc>
           <w:tcPr>
-            <w:tcW w:w="2831" w:type="dxa"/>
+            <w:tcW w:w="3027" w:type="dxa"/>
           </w:tcPr>
           <w:p>
             <w:pPr>
@@ -2328,31 +2335,178 @@
             </w:r>
             <w:proofErr w:type="gramEnd"/>
             <w:r>
-              <w:t>Nombre</w:t>
-            </w:r>
-            <w:r>
-              <w:t>1</w:t>
-            </w:r>
-            <w:r>
-              <w:t>,1.8,1.8), Gasolinera(Nombre</w:t>
+              <w:t>Nombre1,1.8,</w:t>
+            </w:r>
+            <w:r>
+              <w:t>2.0</w:t>
+            </w:r>
+            <w:r>
+              <w:t>), Gasolinera(Nombre2,1.0,</w:t>
+            </w:r>
+            <w:r>
+              <w:t>2.0</w:t>
+            </w:r>
+            <w:r>
+              <w:t>)]</w:t>
+            </w:r>
+          </w:p>
+        </w:tc>
+      </w:tr>
+      <w:tr>
+        <w:trPr>
+          <w:jc w:val="center"/>
+        </w:trPr>
+        <w:tc>
+          <w:tcPr>
+            <w:tcW w:w="1334" w:type="dxa"/>
+          </w:tcPr>
+          <w:p>
+            <w:pPr>
+              <w:pStyle w:val="Prrafodelista"/>
+              <w:ind w:left="0"/>
+              <w:jc w:val="center"/>
+            </w:pPr>
+            <w:r>
+              <w:t>UD2.</w:t>
+            </w:r>
+            <w:r>
+              <w:t>e</w:t>
+            </w:r>
+          </w:p>
+        </w:tc>
+        <w:tc>
+          <w:tcPr>
+            <w:tcW w:w="4133" w:type="dxa"/>
+          </w:tcPr>
+          <w:p>
+            <w:pPr>
+              <w:pStyle w:val="Prrafodelista"/>
+              <w:ind w:left="0"/>
+              <w:jc w:val="center"/>
+              <w:rPr>
+                <w:rFonts w:asciiTheme="minorHAnsi" w:hAnsiTheme="minorHAnsi" w:cstheme="minorHAnsi"/>
+              </w:rPr>
+            </w:pPr>
+            <w:r>
+              <w:rPr>
+                <w:rFonts w:asciiTheme="minorHAnsi" w:hAnsiTheme="minorHAnsi" w:cstheme="minorHAnsi"/>
+              </w:rPr>
+              <w:t>[</w:t>
+            </w:r>
+            <w:proofErr w:type="spellStart"/>
+            <w:proofErr w:type="gramStart"/>
+            <w:r>
+              <w:rPr>
+                <w:rFonts w:asciiTheme="minorHAnsi" w:hAnsiTheme="minorHAnsi" w:cstheme="minorHAnsi"/>
+              </w:rPr>
+              <w:t>Filter</w:t>
+            </w:r>
+            <w:proofErr w:type="spellEnd"/>
+            <w:r>
+              <w:rPr>
+                <w:rFonts w:asciiTheme="minorHAnsi" w:hAnsiTheme="minorHAnsi" w:cstheme="minorHAnsi"/>
+              </w:rPr>
+              <w:t>(</w:t>
+            </w:r>
+            <w:proofErr w:type="gramEnd"/>
+            <w:r>
+              <w:rPr>
+                <w:rFonts w:asciiTheme="minorHAnsi" w:hAnsiTheme="minorHAnsi" w:cstheme="minorHAnsi"/>
+              </w:rPr>
+              <w:t>1.8),</w:t>
+            </w:r>
+            <w:r>
+              <w:rPr>
+                <w:rFonts w:asciiTheme="minorHAnsi" w:hAnsiTheme="minorHAnsi" w:cstheme="minorHAnsi"/>
+              </w:rPr>
+              <w:t xml:space="preserve"> </w:t>
+            </w:r>
+            <w:r>
+              <w:rPr>
+                <w:rFonts w:asciiTheme="minorHAnsi" w:hAnsiTheme="minorHAnsi" w:cstheme="minorHAnsi"/>
+              </w:rPr>
+              <w:t>DIESEL]</w:t>
+            </w:r>
+          </w:p>
+          <w:p>
+            <w:pPr>
+              <w:pStyle w:val="Textodeglobo"/>
+              <w:jc w:val="center"/>
+              <w:rPr>
+                <w:rFonts w:asciiTheme="minorHAnsi" w:hAnsiTheme="minorHAnsi" w:cstheme="minorHAnsi"/>
+                <w:sz w:val="22"/>
+                <w:szCs w:val="22"/>
+              </w:rPr>
+            </w:pPr>
+            <w:r>
+              <w:rPr>
+                <w:rFonts w:asciiTheme="minorHAnsi" w:hAnsiTheme="minorHAnsi" w:cstheme="minorHAnsi"/>
+                <w:sz w:val="22"/>
+                <w:szCs w:val="22"/>
+              </w:rPr>
+              <w:t>[</w:t>
+            </w:r>
+            <w:proofErr w:type="gramStart"/>
+            <w:r>
+              <w:rPr>
+                <w:rFonts w:asciiTheme="minorHAnsi" w:hAnsiTheme="minorHAnsi" w:cstheme="minorHAnsi"/>
+                <w:sz w:val="22"/>
+                <w:szCs w:val="22"/>
+              </w:rPr>
+              <w:t>Gasolinera(</w:t>
+            </w:r>
+            <w:proofErr w:type="gramEnd"/>
+            <w:r>
+              <w:rPr>
+                <w:rFonts w:asciiTheme="minorHAnsi" w:hAnsiTheme="minorHAnsi" w:cstheme="minorHAnsi"/>
+                <w:sz w:val="22"/>
+                <w:szCs w:val="22"/>
+              </w:rPr>
+              <w:t xml:space="preserve">Nombre1, 2.0, 1.8), Gasolinera(Nombre2, 2.0,1.0), Gasolinera(Nombre3, 2.0,1.81), Gasolinera(Nombre4, 2.0,0.0)]  </w:t>
+            </w:r>
+          </w:p>
+        </w:tc>
+        <w:tc>
+          <w:tcPr>
+            <w:tcW w:w="3027" w:type="dxa"/>
+          </w:tcPr>
+          <w:p>
+            <w:pPr>
+              <w:pStyle w:val="Prrafodelista"/>
+              <w:ind w:left="0"/>
+              <w:jc w:val="both"/>
+              <w:rPr>
+                <w:rFonts w:asciiTheme="minorHAnsi" w:hAnsiTheme="minorHAnsi" w:cstheme="minorHAnsi"/>
+              </w:rPr>
+            </w:pPr>
+            <w:r>
+              <w:rPr>
+                <w:rFonts w:asciiTheme="minorHAnsi" w:hAnsiTheme="minorHAnsi" w:cstheme="minorHAnsi"/>
+              </w:rPr>
+              <w:t xml:space="preserve"> </w:t>
+            </w:r>
+            <w:r>
+              <w:t>[</w:t>
+            </w:r>
+            <w:proofErr w:type="gramStart"/>
+            <w:r>
+              <w:t>Gasolinera(</w:t>
+            </w:r>
+            <w:proofErr w:type="gramEnd"/>
+            <w:r>
+              <w:t>Nombre1,</w:t>
+            </w:r>
+            <w:r>
+              <w:t>2.0</w:t>
+            </w:r>
+            <w:r>
+              <w:t>,1.8), Gasolinera(Nombre2,</w:t>
             </w:r>
             <w:r>
               <w:t>2</w:t>
             </w:r>
             <w:r>
-              <w:t>,1.0,1.0), Gasolinera(Nombre</w:t>
-            </w:r>
-            <w:r>
-              <w:t>3</w:t>
-            </w:r>
-            <w:r>
-              <w:t>,1.81,1.81), Gasolinera(Nombre</w:t>
-            </w:r>
-            <w:r>
-              <w:t>4</w:t>
-            </w:r>
-            <w:r>
-              <w:t xml:space="preserve">, 0.0,0.0)]  </w:t>
+              <w:t>.0,1.0)]</w:t>
             </w:r>
           </w:p>
         </w:tc>
@@ -2507,6 +2661,42 @@
         <w:t>IMainContract.View</w:t>
       </w:r>
       <w:proofErr w:type="spellEnd"/>
+    </w:p>
+    <w:p>
+      <w:pPr>
+        <w:spacing w:after="120"/>
+        <w:jc w:val="both"/>
+      </w:pPr>
+    </w:p>
+    <w:p>
+      <w:pPr>
+        <w:spacing w:after="120"/>
+        <w:jc w:val="both"/>
+      </w:pPr>
+    </w:p>
+    <w:p>
+      <w:pPr>
+        <w:spacing w:after="120"/>
+        <w:jc w:val="both"/>
+      </w:pPr>
+    </w:p>
+    <w:p>
+      <w:pPr>
+        <w:spacing w:after="120"/>
+        <w:jc w:val="both"/>
+      </w:pPr>
+    </w:p>
+    <w:p>
+      <w:pPr>
+        <w:spacing w:after="120"/>
+        <w:jc w:val="both"/>
+      </w:pPr>
+    </w:p>
+    <w:p>
+      <w:pPr>
+        <w:spacing w:after="120"/>
+        <w:jc w:val="both"/>
+      </w:pPr>
     </w:p>
     <w:p>
       <w:pPr>
@@ -2527,6 +2717,7 @@
           <w:bCs/>
           <w:lang w:val="en-GB"/>
         </w:rPr>
+        <w:lastRenderedPageBreak/>
         <w:t>Método</w:t>
       </w:r>
       <w:proofErr w:type="spellEnd"/>
@@ -2800,10 +2991,7 @@
             <w:proofErr w:type="spellStart"/>
             <w:proofErr w:type="gramStart"/>
             <w:r>
-              <w:t>view.show</w:t>
-            </w:r>
-            <w:r>
-              <w:t>InfoMessage</w:t>
+              <w:t>view.showInfoMessage</w:t>
             </w:r>
             <w:proofErr w:type="spellEnd"/>
             <w:proofErr w:type="gramEnd"/>
@@ -2887,13 +3075,7 @@
               <w:jc w:val="both"/>
             </w:pPr>
             <w:r>
-              <w:t>Comprobar</w:t>
-            </w:r>
-            <w:r>
-              <w:t xml:space="preserve"> </w:t>
-            </w:r>
-            <w:r>
-              <w:t xml:space="preserve">llamada a </w:t>
+              <w:t xml:space="preserve">Comprobar llamada a </w:t>
             </w:r>
             <w:proofErr w:type="spellStart"/>
             <w:r>
@@ -3041,7 +3223,6 @@
         <w:rPr>
           <w:rFonts w:eastAsiaTheme="minorHAnsi" w:cs="Calibri"/>
         </w:rPr>
-        <w:lastRenderedPageBreak/>
         <w:t>NOTA:</w:t>
       </w:r>
       <w:r>
@@ -3092,7 +3273,21 @@
         <w:rPr>
           <w:rFonts w:eastAsiaTheme="minorHAnsi" w:cs="Calibri"/>
         </w:rPr>
-        <w:t xml:space="preserve"> lo mas importante para los valores</w:t>
+        <w:t xml:space="preserve"> lo </w:t>
+      </w:r>
+      <w:proofErr w:type="spellStart"/>
+      <w:r>
+        <w:rPr>
+          <w:rFonts w:eastAsiaTheme="minorHAnsi" w:cs="Calibri"/>
+        </w:rPr>
+        <w:t>mas</w:t>
+      </w:r>
+      <w:proofErr w:type="spellEnd"/>
+      <w:r>
+        <w:rPr>
+          <w:rFonts w:eastAsiaTheme="minorHAnsi" w:cs="Calibri"/>
+        </w:rPr>
+        <w:t xml:space="preserve"> importante para los valores</w:t>
       </w:r>
     </w:p>
     <w:p>
@@ -3392,29 +3587,47 @@
             <w:tcW w:w="3644" w:type="dxa"/>
           </w:tcPr>
           <w:p>
+            <w:pPr>
+              <w:rPr>
+                <w:lang w:val="en-GB"/>
+              </w:rPr>
+            </w:pPr>
             <w:proofErr w:type="spellStart"/>
             <w:proofErr w:type="gramStart"/>
             <w:r>
+              <w:rPr>
+                <w:lang w:val="en-GB"/>
+              </w:rPr>
               <w:t>TempFilter</w:t>
             </w:r>
             <w:proofErr w:type="spellEnd"/>
             <w:r>
+              <w:rPr>
+                <w:lang w:val="en-GB"/>
+              </w:rPr>
               <w:t>(</w:t>
             </w:r>
             <w:proofErr w:type="spellStart"/>
             <w:proofErr w:type="gramEnd"/>
             <w:r>
+              <w:rPr>
+                <w:lang w:val="en-GB"/>
+              </w:rPr>
               <w:t>LimitPricesEnum.</w:t>
             </w:r>
             <w:r>
               <w:rPr>
                 <w:i/>
                 <w:iCs/>
+                <w:lang w:val="en-GB"/>
               </w:rPr>
               <w:t>MAX_PRICE</w:t>
             </w:r>
             <w:proofErr w:type="spellEnd"/>
             <w:r>
+              <w:rPr>
+                <w:lang w:val="en-GB"/>
+              </w:rPr>
               <w:t>)</w:t>
             </w:r>
           </w:p>
@@ -3948,7 +4161,6 @@
           <w:docPartUnique/>
         </w:docPartObj>
       </w:sdtPr>
-      <w:sdtEndPr/>
       <w:sdtContent>
         <w:r>
           <w:t>-</w:t>
@@ -4006,7 +4218,6 @@
           <w:docPartUnique/>
         </w:docPartObj>
       </w:sdtPr>
-      <w:sdtEndPr/>
       <w:sdtContent>
         <w:r>
           <w:fldChar w:fldCharType="begin"/>
@@ -6431,6 +6642,7 @@
   <w:style w:type="character" w:default="1" w:styleId="Fuentedeprrafopredeter">
     <w:name w:val="Default Paragraph Font"/>
     <w:uiPriority w:val="1"/>
+    <w:semiHidden/>
     <w:unhideWhenUsed/>
   </w:style>
   <w:style w:type="table" w:default="1" w:styleId="Tablanormal">

</xml_diff>